<commit_message>
fixed a visual bug on diagram
</commit_message>
<xml_diff>
--- a/Vision.docx
+++ b/Vision.docx
@@ -16,21 +16,11 @@
       <w:pPr>
         <w:pStyle w:val="KonuBal"/>
       </w:pPr>
-      <w:r>
-        <w:fldChar w:fldCharType="begin"/>
-      </w:r>
-      <w:r>
-        <w:instrText xml:space="preserve"> TITLE  \* MERGEFORMAT </w:instrText>
-      </w:r>
-      <w:r>
-        <w:fldChar w:fldCharType="separate"/>
-      </w:r>
-      <w:r>
-        <w:t>Vision</w:t>
-      </w:r>
-      <w:r>
-        <w:fldChar w:fldCharType="end"/>
-      </w:r>
+      <w:fldSimple w:instr=" TITLE  \* MERGEFORMAT ">
+        <w:r>
+          <w:t>Vision</w:t>
+        </w:r>
+      </w:fldSimple>
     </w:p>
     <w:p/>
     <w:p>
@@ -2216,7 +2206,12 @@
     </w:p>
     <w:p>
       <w:r>
-        <w:t xml:space="preserve">The system will use MySQL for database, Linux as environment and will be built for the web platform. The private data will be encrypted and will be hidden from </w:t>
+        <w:t>The system will use MySQL for database, Linux as environment and will be built for the web platform. The private data will be encrypted and will be h</w:t>
+      </w:r>
+      <w:bookmarkStart w:id="31" w:name="_GoBack"/>
+      <w:bookmarkEnd w:id="31"/>
+      <w:r>
+        <w:t xml:space="preserve">idden from </w:t>
       </w:r>
       <w:proofErr w:type="spellStart"/>
       <w:r>
@@ -2251,7 +2246,152 @@
         <mc:AlternateContent>
           <mc:Choice Requires="wps">
             <w:drawing>
-              <wp:anchor distT="0" distB="0" distL="114300" distR="114300" simplePos="0" relativeHeight="251673600" behindDoc="0" locked="0" layoutInCell="1" allowOverlap="1">
+              <wp:anchor distT="0" distB="0" distL="114300" distR="114300" simplePos="0" relativeHeight="251665408" behindDoc="0" locked="0" layoutInCell="1" allowOverlap="1" wp14:anchorId="61FCAB0D" wp14:editId="353AFB4C">
+                <wp:simplePos x="0" y="0"/>
+                <wp:positionH relativeFrom="column">
+                  <wp:posOffset>-126365</wp:posOffset>
+                </wp:positionH>
+                <wp:positionV relativeFrom="paragraph">
+                  <wp:posOffset>1391920</wp:posOffset>
+                </wp:positionV>
+                <wp:extent cx="594360" cy="469265"/>
+                <wp:effectExtent l="0" t="0" r="15240" b="26035"/>
+                <wp:wrapNone/>
+                <wp:docPr id="10" name="Text Box 10"/>
+                <wp:cNvGraphicFramePr>
+                  <a:graphicFrameLocks xmlns:a="http://schemas.openxmlformats.org/drawingml/2006/main"/>
+                </wp:cNvGraphicFramePr>
+                <a:graphic xmlns:a="http://schemas.openxmlformats.org/drawingml/2006/main">
+                  <a:graphicData uri="http://schemas.microsoft.com/office/word/2010/wordprocessingShape">
+                    <wps:wsp>
+                      <wps:cNvSpPr txBox="1">
+                        <a:spLocks noChangeArrowheads="1"/>
+                      </wps:cNvSpPr>
+                      <wps:spPr bwMode="auto">
+                        <a:xfrm>
+                          <a:off x="0" y="0"/>
+                          <a:ext cx="594360" cy="469265"/>
+                        </a:xfrm>
+                        <a:prstGeom prst="rect">
+                          <a:avLst/>
+                        </a:prstGeom>
+                        <a:solidFill>
+                          <a:srgbClr val="FFFFFF"/>
+                        </a:solidFill>
+                        <a:ln w="9525">
+                          <a:solidFill>
+                            <a:schemeClr val="bg1">
+                              <a:lumMod val="100000"/>
+                              <a:lumOff val="0"/>
+                            </a:schemeClr>
+                          </a:solidFill>
+                          <a:miter lim="800000"/>
+                          <a:headEnd/>
+                          <a:tailEnd/>
+                        </a:ln>
+                      </wps:spPr>
+                      <wps:txbx>
+                        <w:txbxContent>
+                          <w:p>
+                            <w:pPr>
+                              <w:rPr>
+                                <w:lang w:val="tr-TR"/>
+                              </w:rPr>
+                            </w:pPr>
+                            <w:proofErr w:type="spellStart"/>
+                            <w:r>
+                              <w:rPr>
+                                <w:lang w:val="tr-TR"/>
+                              </w:rPr>
+                              <w:t>Checks</w:t>
+                            </w:r>
+                            <w:proofErr w:type="spellEnd"/>
+                            <w:r>
+                              <w:rPr>
+                                <w:lang w:val="tr-TR"/>
+                              </w:rPr>
+                              <w:t xml:space="preserve"> </w:t>
+                            </w:r>
+                            <w:proofErr w:type="spellStart"/>
+                            <w:r>
+                              <w:rPr>
+                                <w:lang w:val="tr-TR"/>
+                              </w:rPr>
+                              <w:t>courses</w:t>
+                            </w:r>
+                            <w:proofErr w:type="spellEnd"/>
+                          </w:p>
+                        </w:txbxContent>
+                      </wps:txbx>
+                      <wps:bodyPr rot="0" vert="horz" wrap="square" lIns="91440" tIns="45720" rIns="91440" bIns="45720" anchor="t" anchorCtr="0" upright="1">
+                        <a:noAutofit/>
+                      </wps:bodyPr>
+                    </wps:wsp>
+                  </a:graphicData>
+                </a:graphic>
+                <wp14:sizeRelH relativeFrom="page">
+                  <wp14:pctWidth>0</wp14:pctWidth>
+                </wp14:sizeRelH>
+                <wp14:sizeRelV relativeFrom="page">
+                  <wp14:pctHeight>0</wp14:pctHeight>
+                </wp14:sizeRelV>
+              </wp:anchor>
+            </w:drawing>
+          </mc:Choice>
+          <mc:Fallback>
+            <w:pict>
+              <v:shapetype id="_x0000_t202" coordsize="21600,21600" o:spt="202" path="m,l,21600r21600,l21600,xe">
+                <v:stroke joinstyle="miter"/>
+                <v:path gradientshapeok="t" o:connecttype="rect"/>
+              </v:shapetype>
+              <v:shape id="Text Box 10" o:spid="_x0000_s1026" type="#_x0000_t202" style="position:absolute;margin-left:-9.95pt;margin-top:109.6pt;width:46.8pt;height:36.95pt;z-index:251665408;visibility:visible;mso-wrap-style:square;mso-width-percent:0;mso-height-percent:0;mso-wrap-distance-left:9pt;mso-wrap-distance-top:0;mso-wrap-distance-right:9pt;mso-wrap-distance-bottom:0;mso-position-horizontal:absolute;mso-position-horizontal-relative:text;mso-position-vertical:absolute;mso-position-vertical-relative:text;mso-width-percent:0;mso-height-percent:0;mso-width-relative:page;mso-height-relative:page;v-text-anchor:top" o:gfxdata="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" strokecolor="white [3212]">
+                <v:textbox>
+                  <w:txbxContent>
+                    <w:p>
+                      <w:pPr>
+                        <w:rPr>
+                          <w:lang w:val="tr-TR"/>
+                        </w:rPr>
+                      </w:pPr>
+                      <w:proofErr w:type="spellStart"/>
+                      <w:r>
+                        <w:rPr>
+                          <w:lang w:val="tr-TR"/>
+                        </w:rPr>
+                        <w:t>Checks</w:t>
+                      </w:r>
+                      <w:proofErr w:type="spellEnd"/>
+                      <w:r>
+                        <w:rPr>
+                          <w:lang w:val="tr-TR"/>
+                        </w:rPr>
+                        <w:t xml:space="preserve"> </w:t>
+                      </w:r>
+                      <w:proofErr w:type="spellStart"/>
+                      <w:r>
+                        <w:rPr>
+                          <w:lang w:val="tr-TR"/>
+                        </w:rPr>
+                        <w:t>courses</w:t>
+                      </w:r>
+                      <w:proofErr w:type="spellEnd"/>
+                    </w:p>
+                  </w:txbxContent>
+                </v:textbox>
+              </v:shape>
+            </w:pict>
+          </mc:Fallback>
+        </mc:AlternateContent>
+      </w:r>
+      <w:r>
+        <w:rPr>
+          <w:noProof/>
+          <w:lang w:val="en-GB" w:eastAsia="en-GB"/>
+        </w:rPr>
+        <mc:AlternateContent>
+          <mc:Choice Requires="wps">
+            <w:drawing>
+              <wp:anchor distT="0" distB="0" distL="114300" distR="114300" simplePos="0" relativeHeight="251673600" behindDoc="0" locked="0" layoutInCell="1" allowOverlap="1" wp14:anchorId="23281608" wp14:editId="53E1FD42">
                 <wp:simplePos x="0" y="0"/>
                 <wp:positionH relativeFrom="column">
                   <wp:posOffset>102235</wp:posOffset>
@@ -2402,7 +2542,7 @@
         <mc:AlternateContent>
           <mc:Choice Requires="wps">
             <w:drawing>
-              <wp:anchor distT="0" distB="0" distL="114300" distR="114300" simplePos="0" relativeHeight="251672576" behindDoc="0" locked="0" layoutInCell="1" allowOverlap="1">
+              <wp:anchor distT="0" distB="0" distL="114300" distR="114300" simplePos="0" relativeHeight="251672576" behindDoc="0" locked="0" layoutInCell="1" allowOverlap="1" wp14:anchorId="1FBDAA57" wp14:editId="4A3C8B85">
                 <wp:simplePos x="0" y="0"/>
                 <wp:positionH relativeFrom="column">
                   <wp:posOffset>1040130</wp:posOffset>
@@ -2485,7 +2625,7 @@
         <mc:AlternateContent>
           <mc:Choice Requires="wps">
             <w:drawing>
-              <wp:anchor distT="0" distB="0" distL="114300" distR="114300" simplePos="0" relativeHeight="251670528" behindDoc="0" locked="0" layoutInCell="1" allowOverlap="1">
+              <wp:anchor distT="0" distB="0" distL="114300" distR="114300" simplePos="0" relativeHeight="251670528" behindDoc="0" locked="0" layoutInCell="1" allowOverlap="1" wp14:anchorId="0FC144D6" wp14:editId="047A7F37">
                 <wp:simplePos x="0" y="0"/>
                 <wp:positionH relativeFrom="column">
                   <wp:posOffset>2440940</wp:posOffset>
@@ -2615,7 +2755,7 @@
         <mc:AlternateContent>
           <mc:Choice Requires="wps">
             <w:drawing>
-              <wp:anchor distT="0" distB="0" distL="114300" distR="114300" simplePos="0" relativeHeight="251671552" behindDoc="0" locked="0" layoutInCell="1" allowOverlap="1">
+              <wp:anchor distT="0" distB="0" distL="114300" distR="114300" simplePos="0" relativeHeight="251671552" behindDoc="0" locked="0" layoutInCell="1" allowOverlap="1" wp14:anchorId="6A6F20AB" wp14:editId="44452918">
                 <wp:simplePos x="0" y="0"/>
                 <wp:positionH relativeFrom="column">
                   <wp:posOffset>2131060</wp:posOffset>
@@ -2745,7 +2885,7 @@
         <mc:AlternateContent>
           <mc:Choice Requires="wps">
             <w:drawing>
-              <wp:anchor distT="0" distB="0" distL="114300" distR="114300" simplePos="0" relativeHeight="251669504" behindDoc="0" locked="0" layoutInCell="1" allowOverlap="1">
+              <wp:anchor distT="0" distB="0" distL="114300" distR="114300" simplePos="0" relativeHeight="251669504" behindDoc="0" locked="0" layoutInCell="1" allowOverlap="1" wp14:anchorId="2C4669EB" wp14:editId="245A1AF0">
                 <wp:simplePos x="0" y="0"/>
                 <wp:positionH relativeFrom="column">
                   <wp:posOffset>4852035</wp:posOffset>
@@ -2881,7 +3021,7 @@
         <mc:AlternateContent>
           <mc:Choice Requires="wps">
             <w:drawing>
-              <wp:anchor distT="0" distB="0" distL="114300" distR="114300" simplePos="0" relativeHeight="251668480" behindDoc="0" locked="0" layoutInCell="1" allowOverlap="1">
+              <wp:anchor distT="0" distB="0" distL="114300" distR="114300" simplePos="0" relativeHeight="251668480" behindDoc="0" locked="0" layoutInCell="1" allowOverlap="1" wp14:anchorId="2FC8365D" wp14:editId="2EDA6B12">
                 <wp:simplePos x="0" y="0"/>
                 <wp:positionH relativeFrom="column">
                   <wp:posOffset>2399030</wp:posOffset>
@@ -3011,7 +3151,7 @@
         <mc:AlternateContent>
           <mc:Choice Requires="wps">
             <w:drawing>
-              <wp:anchor distT="0" distB="0" distL="114300" distR="114300" simplePos="0" relativeHeight="251667456" behindDoc="0" locked="0" layoutInCell="1" allowOverlap="1">
+              <wp:anchor distT="0" distB="0" distL="114300" distR="114300" simplePos="0" relativeHeight="251667456" behindDoc="0" locked="0" layoutInCell="1" allowOverlap="1" wp14:anchorId="0C4A70DA" wp14:editId="1ED81079">
                 <wp:simplePos x="0" y="0"/>
                 <wp:positionH relativeFrom="column">
                   <wp:posOffset>2399030</wp:posOffset>
@@ -3110,7 +3250,7 @@
           </mc:Choice>
           <mc:Fallback>
             <w:pict>
-              <v:shape id="Text Box 12" o:spid="_x0000_s1031" type="#_x0000_t202" style="position:absolute;margin-left:188.9pt;margin-top:79pt;width:81.95pt;height:30.4pt;z-index:251667456;visibility:visible;mso-wrap-style:square;mso-width-percent:0;mso-height-percent:0;mso-wrap-distance-left:9pt;mso-wrap-distance-top:0;mso-wrap-distance-right:9pt;mso-wrap-distance-bottom:0;mso-position-horizontal:absolute;mso-position-horizontal-relative:text;mso-position-vertical:absolute;mso-position-vertical-relative:text;mso-width-percent:0;mso-height-percent:0;mso-width-relative:page;mso-height-relative:page;v-text-anchor:top" o:gfxdata="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" strokecolor="white [3212]">
+              <v:shape id="Text Box 12" o:spid="_x0000_s1032" type="#_x0000_t202" style="position:absolute;margin-left:188.9pt;margin-top:79pt;width:81.95pt;height:30.4pt;z-index:251667456;visibility:visible;mso-wrap-style:square;mso-width-percent:0;mso-height-percent:0;mso-wrap-distance-left:9pt;mso-wrap-distance-top:0;mso-wrap-distance-right:9pt;mso-wrap-distance-bottom:0;mso-position-horizontal:absolute;mso-position-horizontal-relative:text;mso-position-vertical:absolute;mso-position-vertical-relative:text;mso-width-percent:0;mso-height-percent:0;mso-width-relative:page;mso-height-relative:page;v-text-anchor:top" o:gfxdata="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" strokecolor="white [3212]">
                 <v:textbox>
                   <w:txbxContent>
                     <w:p>
@@ -3120,140 +3260,33 @@
                           <w:lang w:val="tr-TR"/>
                         </w:rPr>
                       </w:pPr>
+                      <w:proofErr w:type="spellStart"/>
                       <w:r>
                         <w:rPr>
                           <w:color w:val="FF0000"/>
                           <w:lang w:val="tr-TR"/>
                         </w:rPr>
-                        <w:t>Shows progress</w:t>
+                        <w:t>Shows</w:t>
                       </w:r>
+                      <w:proofErr w:type="spellEnd"/>
+                      <w:r>
+                        <w:rPr>
+                          <w:color w:val="FF0000"/>
+                          <w:lang w:val="tr-TR"/>
+                        </w:rPr>
+                        <w:t xml:space="preserve"> </w:t>
+                      </w:r>
+                      <w:proofErr w:type="spellStart"/>
+                      <w:r>
+                        <w:rPr>
+                          <w:color w:val="FF0000"/>
+                          <w:lang w:val="tr-TR"/>
+                        </w:rPr>
+                        <w:t>progress</w:t>
+                      </w:r>
+                      <w:proofErr w:type="spellEnd"/>
                     </w:p>
                     <w:p/>
-                  </w:txbxContent>
-                </v:textbox>
-              </v:shape>
-            </w:pict>
-          </mc:Fallback>
-        </mc:AlternateContent>
-      </w:r>
-      <w:r>
-        <w:rPr>
-          <w:noProof/>
-          <w:lang w:val="en-GB" w:eastAsia="en-GB"/>
-        </w:rPr>
-        <mc:AlternateContent>
-          <mc:Choice Requires="wps">
-            <w:drawing>
-              <wp:anchor distT="0" distB="0" distL="114300" distR="114300" simplePos="0" relativeHeight="251665408" behindDoc="0" locked="0" layoutInCell="1" allowOverlap="1">
-                <wp:simplePos x="0" y="0"/>
-                <wp:positionH relativeFrom="column">
-                  <wp:posOffset>-124460</wp:posOffset>
-                </wp:positionH>
-                <wp:positionV relativeFrom="paragraph">
-                  <wp:posOffset>1389380</wp:posOffset>
-                </wp:positionV>
-                <wp:extent cx="594360" cy="603885"/>
-                <wp:effectExtent l="0" t="0" r="0" b="0"/>
-                <wp:wrapNone/>
-                <wp:docPr id="10" name="Text Box 10"/>
-                <wp:cNvGraphicFramePr>
-                  <a:graphicFrameLocks xmlns:a="http://schemas.openxmlformats.org/drawingml/2006/main"/>
-                </wp:cNvGraphicFramePr>
-                <a:graphic xmlns:a="http://schemas.openxmlformats.org/drawingml/2006/main">
-                  <a:graphicData uri="http://schemas.microsoft.com/office/word/2010/wordprocessingShape">
-                    <wps:wsp>
-                      <wps:cNvSpPr txBox="1">
-                        <a:spLocks noChangeArrowheads="1"/>
-                      </wps:cNvSpPr>
-                      <wps:spPr bwMode="auto">
-                        <a:xfrm>
-                          <a:off x="0" y="0"/>
-                          <a:ext cx="594360" cy="603885"/>
-                        </a:xfrm>
-                        <a:prstGeom prst="rect">
-                          <a:avLst/>
-                        </a:prstGeom>
-                        <a:solidFill>
-                          <a:srgbClr val="FFFFFF"/>
-                        </a:solidFill>
-                        <a:ln w="9525">
-                          <a:solidFill>
-                            <a:schemeClr val="bg1">
-                              <a:lumMod val="100000"/>
-                              <a:lumOff val="0"/>
-                            </a:schemeClr>
-                          </a:solidFill>
-                          <a:miter lim="800000"/>
-                          <a:headEnd/>
-                          <a:tailEnd/>
-                        </a:ln>
-                      </wps:spPr>
-                      <wps:txbx>
-                        <w:txbxContent>
-                          <w:p>
-                            <w:pPr>
-                              <w:rPr>
-                                <w:lang w:val="tr-TR"/>
-                              </w:rPr>
-                            </w:pPr>
-                            <w:proofErr w:type="spellStart"/>
-                            <w:r>
-                              <w:rPr>
-                                <w:lang w:val="tr-TR"/>
-                              </w:rPr>
-                              <w:t>Checks</w:t>
-                            </w:r>
-                            <w:proofErr w:type="spellEnd"/>
-                            <w:r>
-                              <w:rPr>
-                                <w:lang w:val="tr-TR"/>
-                              </w:rPr>
-                              <w:t xml:space="preserve"> </w:t>
-                            </w:r>
-                            <w:proofErr w:type="spellStart"/>
-                            <w:r>
-                              <w:rPr>
-                                <w:lang w:val="tr-TR"/>
-                              </w:rPr>
-                              <w:t>courses</w:t>
-                            </w:r>
-                            <w:proofErr w:type="spellEnd"/>
-                          </w:p>
-                        </w:txbxContent>
-                      </wps:txbx>
-                      <wps:bodyPr rot="0" vert="horz" wrap="square" lIns="91440" tIns="45720" rIns="91440" bIns="45720" anchor="t" anchorCtr="0" upright="1">
-                        <a:noAutofit/>
-                      </wps:bodyPr>
-                    </wps:wsp>
-                  </a:graphicData>
-                </a:graphic>
-                <wp14:sizeRelH relativeFrom="page">
-                  <wp14:pctWidth>0</wp14:pctWidth>
-                </wp14:sizeRelH>
-                <wp14:sizeRelV relativeFrom="page">
-                  <wp14:pctHeight>0</wp14:pctHeight>
-                </wp14:sizeRelV>
-              </wp:anchor>
-            </w:drawing>
-          </mc:Choice>
-          <mc:Fallback>
-            <w:pict>
-              <v:shape id="Text Box 10" o:spid="_x0000_s1032" type="#_x0000_t202" style="position:absolute;margin-left:-9.8pt;margin-top:109.4pt;width:46.8pt;height:47.55pt;z-index:251665408;visibility:visible;mso-wrap-style:square;mso-width-percent:0;mso-height-percent:0;mso-wrap-distance-left:9pt;mso-wrap-distance-top:0;mso-wrap-distance-right:9pt;mso-wrap-distance-bottom:0;mso-position-horizontal:absolute;mso-position-horizontal-relative:text;mso-position-vertical:absolute;mso-position-vertical-relative:text;mso-width-percent:0;mso-height-percent:0;mso-width-relative:page;mso-height-relative:page;v-text-anchor:top" o:gfxdata="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" strokecolor="white [3212]">
-                <v:textbox>
-                  <w:txbxContent>
-                    <w:p>
-                      <w:pPr>
-                        <w:rPr>
-                          <w:lang w:val="tr-TR"/>
-                        </w:rPr>
-                      </w:pPr>
-                      <w:r>
-                        <w:rPr>
-                          <w:lang w:val="tr-TR"/>
-                        </w:rPr>
-                        <w:t>Checks courses</w:t>
-                      </w:r>
-                    </w:p>
                   </w:txbxContent>
                 </v:textbox>
               </v:shape>
@@ -3999,10 +4032,10 @@
         </w:numPr>
         <w:ind w:left="720"/>
       </w:pPr>
-      <w:bookmarkStart w:id="31" w:name="_Toc436203387"/>
-      <w:bookmarkStart w:id="32" w:name="_Toc452813590"/>
-      <w:bookmarkStart w:id="33" w:name="_Toc512930915"/>
-      <w:bookmarkStart w:id="34" w:name="_Toc20715760"/>
+      <w:bookmarkStart w:id="32" w:name="_Toc436203387"/>
+      <w:bookmarkStart w:id="33" w:name="_Toc452813590"/>
+      <w:bookmarkStart w:id="34" w:name="_Toc512930915"/>
+      <w:bookmarkStart w:id="35" w:name="_Toc20715760"/>
       <w:bookmarkEnd w:id="22"/>
     </w:p>
     <w:p/>
@@ -4019,16 +4052,14 @@
       <w:pPr>
         <w:pStyle w:val="Balk1"/>
       </w:pPr>
-      <w:bookmarkStart w:id="35" w:name="_GoBack"/>
-      <w:bookmarkEnd w:id="35"/>
       <w:r>
         <w:lastRenderedPageBreak/>
         <w:t>Product Overview</w:t>
       </w:r>
-      <w:bookmarkEnd w:id="31"/>
       <w:bookmarkEnd w:id="32"/>
       <w:bookmarkEnd w:id="33"/>
       <w:bookmarkEnd w:id="34"/>
+      <w:bookmarkEnd w:id="35"/>
     </w:p>
     <w:p>
       <w:pPr>
@@ -5104,11 +5135,21 @@
           <w:tcW w:w="6379" w:type="dxa"/>
         </w:tcPr>
         <w:p>
-          <w:fldSimple w:instr=" TITLE  \* MERGEFORMAT ">
-            <w:r>
-              <w:t>Vision</w:t>
-            </w:r>
-          </w:fldSimple>
+          <w:r>
+            <w:fldChar w:fldCharType="begin"/>
+          </w:r>
+          <w:r>
+            <w:instrText xml:space="preserve"> TITLE  \* MERGEFORMAT </w:instrText>
+          </w:r>
+          <w:r>
+            <w:fldChar w:fldCharType="separate"/>
+          </w:r>
+          <w:r>
+            <w:t>Vision</w:t>
+          </w:r>
+          <w:r>
+            <w:fldChar w:fldCharType="end"/>
+          </w:r>
         </w:p>
       </w:tc>
       <w:tc>
@@ -7918,7 +7959,7 @@
 </file>
 
 <file path=customXml/itemProps1.xml><?xml version="1.0" encoding="utf-8"?>
-<ds:datastoreItem xmlns:ds="http://schemas.openxmlformats.org/officeDocument/2006/customXml" ds:itemID="{F77549DE-9F35-4445-8B9C-00E21211DEEE}">
+<ds:datastoreItem xmlns:ds="http://schemas.openxmlformats.org/officeDocument/2006/customXml" ds:itemID="{2D049866-A7C8-4EDB-9B0E-7B4EF2420545}">
   <ds:schemaRefs>
     <ds:schemaRef ds:uri="http://schemas.openxmlformats.org/officeDocument/2006/bibliography"/>
   </ds:schemaRefs>

</xml_diff>

<commit_message>
Updated vision and project plan
</commit_message>
<xml_diff>
--- a/Vision.docx
+++ b/Vision.docx
@@ -1,26 +1,34 @@
 
 <file path=word/document.xml><?xml version="1.0" encoding="utf-8"?>
-<w:document xmlns:wpc="http://schemas.microsoft.com/office/word/2010/wordprocessingCanvas" xmlns:mc="http://schemas.openxmlformats.org/markup-compatibility/2006" xmlns:o="urn:schemas-microsoft-com:office:office" xmlns:r="http://schemas.openxmlformats.org/officeDocument/2006/relationships" xmlns:m="http://schemas.openxmlformats.org/officeDocument/2006/math" xmlns:v="urn:schemas-microsoft-com:vml" xmlns:wp14="http://schemas.microsoft.com/office/word/2010/wordprocessingDrawing" xmlns:wp="http://schemas.openxmlformats.org/drawingml/2006/wordprocessingDrawing" xmlns:w10="urn:schemas-microsoft-com:office:word" xmlns:w="http://schemas.openxmlformats.org/wordprocessingml/2006/main" xmlns:w14="http://schemas.microsoft.com/office/word/2010/wordml" xmlns:wpg="http://schemas.microsoft.com/office/word/2010/wordprocessingGroup" xmlns:wpi="http://schemas.microsoft.com/office/word/2010/wordprocessingInk" xmlns:wne="http://schemas.microsoft.com/office/word/2006/wordml" xmlns:wps="http://schemas.microsoft.com/office/word/2010/wordprocessingShape" mc:Ignorable="w14 wp14">
+<w:document xmlns:wpc="http://schemas.microsoft.com/office/word/2010/wordprocessingCanvas" xmlns:cx="http://schemas.microsoft.com/office/drawing/2014/chartex" xmlns:cx1="http://schemas.microsoft.com/office/drawing/2015/9/8/chartex" xmlns:cx2="http://schemas.microsoft.com/office/drawing/2015/10/21/chartex" xmlns:cx3="http://schemas.microsoft.com/office/drawing/2016/5/9/chartex" xmlns:cx4="http://schemas.microsoft.com/office/drawing/2016/5/10/chartex" xmlns:cx5="http://schemas.microsoft.com/office/drawing/2016/5/11/chartex" xmlns:cx6="http://schemas.microsoft.com/office/drawing/2016/5/12/chartex" xmlns:cx7="http://schemas.microsoft.com/office/drawing/2016/5/13/chartex" xmlns:cx8="http://schemas.microsoft.com/office/drawing/2016/5/14/chartex" xmlns:mc="http://schemas.openxmlformats.org/markup-compatibility/2006" xmlns:aink="http://schemas.microsoft.com/office/drawing/2016/ink" xmlns:am3d="http://schemas.microsoft.com/office/drawing/2017/model3d" xmlns:o="urn:schemas-microsoft-com:office:office" xmlns:r="http://schemas.openxmlformats.org/officeDocument/2006/relationships" xmlns:m="http://schemas.openxmlformats.org/officeDocument/2006/math" xmlns:v="urn:schemas-microsoft-com:vml" xmlns:wp14="http://schemas.microsoft.com/office/word/2010/wordprocessingDrawing" xmlns:wp="http://schemas.openxmlformats.org/drawingml/2006/wordprocessingDrawing" xmlns:w10="urn:schemas-microsoft-com:office:word" xmlns:w="http://schemas.openxmlformats.org/wordprocessingml/2006/main" xmlns:w14="http://schemas.microsoft.com/office/word/2010/wordml" xmlns:w15="http://schemas.microsoft.com/office/word/2012/wordml" xmlns:w16cid="http://schemas.microsoft.com/office/word/2016/wordml/cid" xmlns:w16se="http://schemas.microsoft.com/office/word/2015/wordml/symex" xmlns:wpg="http://schemas.microsoft.com/office/word/2010/wordprocessingGroup" xmlns:wpi="http://schemas.microsoft.com/office/word/2010/wordprocessingInk" xmlns:wne="http://schemas.microsoft.com/office/word/2006/wordml" xmlns:wps="http://schemas.microsoft.com/office/word/2010/wordprocessingShape" mc:Ignorable="w14 w15 w16se w16cid wp14">
   <w:body>
     <w:p>
       <w:pPr>
         <w:pStyle w:val="KonuBal"/>
       </w:pPr>
-      <w:proofErr w:type="spellStart"/>
       <w:r>
         <w:t>PepeFit</w:t>
       </w:r>
-      <w:proofErr w:type="spellEnd"/>
     </w:p>
     <w:p>
       <w:pPr>
         <w:pStyle w:val="KonuBal"/>
       </w:pPr>
-      <w:fldSimple w:instr=" TITLE  \* MERGEFORMAT ">
-        <w:r>
-          <w:t>Vision</w:t>
-        </w:r>
-      </w:fldSimple>
+      <w:r>
+        <w:fldChar w:fldCharType="begin"/>
+      </w:r>
+      <w:r>
+        <w:instrText xml:space="preserve"> TITLE  \* MERGEFORMAT </w:instrText>
+      </w:r>
+      <w:r>
+        <w:fldChar w:fldCharType="separate"/>
+      </w:r>
+      <w:r>
+        <w:t>Vision</w:t>
+      </w:r>
+      <w:r>
+        <w:fldChar w:fldCharType="end"/>
+      </w:r>
     </w:p>
     <w:p/>
     <w:p>
@@ -45,44 +53,44 @@
       <w:pPr>
         <w:ind w:left="720"/>
       </w:pPr>
-      <w:proofErr w:type="spellStart"/>
       <w:r>
-        <w:t>PepeFit</w:t>
+        <w:t>PepeFit is a Sports Center Membership System that aims to best fulfill the needs of customers</w:t>
       </w:r>
-      <w:proofErr w:type="spellEnd"/>
       <w:r>
-        <w:t xml:space="preserve"> is a Sports Center Membership System that aims to best fulfill the needs of customers</w:t>
+        <w:t>. The most important part of this application is that it being user friendly. And it also makes fitness more fun thanks to its achievement system.</w:t>
       </w:r>
+      <w:bookmarkStart w:id="6" w:name="_GoBack"/>
+      <w:bookmarkEnd w:id="6"/>
     </w:p>
     <w:p>
       <w:pPr>
         <w:pStyle w:val="Balk1"/>
       </w:pPr>
-      <w:bookmarkStart w:id="6" w:name="_Toc512930906"/>
-      <w:bookmarkStart w:id="7" w:name="_Toc20715755"/>
+      <w:bookmarkStart w:id="7" w:name="_Toc512930906"/>
+      <w:bookmarkStart w:id="8" w:name="_Toc20715755"/>
       <w:r>
         <w:t>Positioning</w:t>
       </w:r>
       <w:bookmarkEnd w:id="4"/>
       <w:bookmarkEnd w:id="5"/>
-      <w:bookmarkEnd w:id="6"/>
       <w:bookmarkEnd w:id="7"/>
+      <w:bookmarkEnd w:id="8"/>
     </w:p>
     <w:p>
       <w:pPr>
         <w:pStyle w:val="Balk2"/>
       </w:pPr>
-      <w:bookmarkStart w:id="8" w:name="_Toc436203379"/>
-      <w:bookmarkStart w:id="9" w:name="_Toc452813579"/>
-      <w:bookmarkStart w:id="10" w:name="_Toc512930907"/>
-      <w:bookmarkStart w:id="11" w:name="_Toc20715756"/>
+      <w:bookmarkStart w:id="9" w:name="_Toc436203379"/>
+      <w:bookmarkStart w:id="10" w:name="_Toc452813579"/>
+      <w:bookmarkStart w:id="11" w:name="_Toc512930907"/>
+      <w:bookmarkStart w:id="12" w:name="_Toc20715756"/>
       <w:r>
         <w:t>Problem Statement</w:t>
       </w:r>
-      <w:bookmarkEnd w:id="8"/>
       <w:bookmarkEnd w:id="9"/>
       <w:bookmarkEnd w:id="10"/>
       <w:bookmarkEnd w:id="11"/>
+      <w:bookmarkEnd w:id="12"/>
     </w:p>
     <w:p/>
     <w:tbl>
@@ -193,16 +201,8 @@
               <w:rPr>
                 <w:color w:val="auto"/>
               </w:rPr>
-              <w:t xml:space="preserve">Customers, </w:t>
-            </w:r>
-            <w:proofErr w:type="spellStart"/>
-            <w:r>
-              <w:rPr>
-                <w:color w:val="auto"/>
-              </w:rPr>
-              <w:t>PepeFit</w:t>
-            </w:r>
-            <w:proofErr w:type="spellEnd"/>
+              <w:t>Customers, PepeFit</w:t>
+            </w:r>
           </w:p>
         </w:tc>
       </w:tr>
@@ -325,21 +325,21 @@
       <w:pPr>
         <w:pStyle w:val="Balk2"/>
       </w:pPr>
-      <w:bookmarkStart w:id="12" w:name="_Toc425054392"/>
-      <w:bookmarkStart w:id="13" w:name="_Toc422186485"/>
-      <w:bookmarkStart w:id="14" w:name="_Toc436203380"/>
-      <w:bookmarkStart w:id="15" w:name="_Toc452813580"/>
-      <w:bookmarkStart w:id="16" w:name="_Toc512930908"/>
-      <w:bookmarkStart w:id="17" w:name="_Toc20715757"/>
+      <w:bookmarkStart w:id="13" w:name="_Toc425054392"/>
+      <w:bookmarkStart w:id="14" w:name="_Toc422186485"/>
+      <w:bookmarkStart w:id="15" w:name="_Toc436203380"/>
+      <w:bookmarkStart w:id="16" w:name="_Toc452813580"/>
+      <w:bookmarkStart w:id="17" w:name="_Toc512930908"/>
+      <w:bookmarkStart w:id="18" w:name="_Toc20715757"/>
       <w:r>
         <w:t>Product Position Statement</w:t>
       </w:r>
-      <w:bookmarkEnd w:id="12"/>
       <w:bookmarkEnd w:id="13"/>
       <w:bookmarkEnd w:id="14"/>
       <w:bookmarkEnd w:id="15"/>
       <w:bookmarkEnd w:id="16"/>
       <w:bookmarkEnd w:id="17"/>
+      <w:bookmarkEnd w:id="18"/>
     </w:p>
     <w:p>
       <w:pPr>
@@ -501,14 +501,12 @@
                 <w:color w:val="auto"/>
               </w:rPr>
             </w:pPr>
-            <w:proofErr w:type="spellStart"/>
             <w:r>
               <w:rPr>
                 <w:color w:val="auto"/>
               </w:rPr>
               <w:t>PepeFit</w:t>
             </w:r>
-            <w:proofErr w:type="spellEnd"/>
           </w:p>
         </w:tc>
       </w:tr>
@@ -599,14 +597,12 @@
                 <w:color w:val="auto"/>
               </w:rPr>
             </w:pPr>
-            <w:proofErr w:type="spellStart"/>
             <w:r>
               <w:rPr>
                 <w:color w:val="auto"/>
               </w:rPr>
               <w:t>MacFit</w:t>
             </w:r>
-            <w:proofErr w:type="spellEnd"/>
           </w:p>
         </w:tc>
       </w:tr>
@@ -684,11 +680,11 @@
           <w:sz w:val="24"/>
         </w:rPr>
       </w:pPr>
-      <w:bookmarkStart w:id="18" w:name="_Toc447960005"/>
-      <w:bookmarkStart w:id="19" w:name="_Toc452813581"/>
-      <w:bookmarkStart w:id="20" w:name="_Toc512930909"/>
-      <w:bookmarkStart w:id="21" w:name="_Toc20715758"/>
-      <w:bookmarkStart w:id="22" w:name="_Toc436203381"/>
+      <w:bookmarkStart w:id="19" w:name="_Toc447960005"/>
+      <w:bookmarkStart w:id="20" w:name="_Toc452813581"/>
+      <w:bookmarkStart w:id="21" w:name="_Toc512930909"/>
+      <w:bookmarkStart w:id="22" w:name="_Toc20715758"/>
+      <w:bookmarkStart w:id="23" w:name="_Toc436203381"/>
     </w:p>
     <w:p>
       <w:pPr>
@@ -763,10 +759,10 @@
         <w:lastRenderedPageBreak/>
         <w:t>Stakeholder Descriptions</w:t>
       </w:r>
-      <w:bookmarkEnd w:id="18"/>
       <w:bookmarkEnd w:id="19"/>
       <w:bookmarkEnd w:id="20"/>
       <w:bookmarkEnd w:id="21"/>
+      <w:bookmarkEnd w:id="22"/>
     </w:p>
     <w:p>
       <w:pPr>
@@ -1955,21 +1951,7 @@
               <w:rPr>
                 <w:color w:val="auto"/>
               </w:rPr>
-              <w:t xml:space="preserve">Helping in identifying individual elements and configurations, tracking changes, version selection, control and </w:t>
-            </w:r>
-            <w:proofErr w:type="spellStart"/>
-            <w:r>
-              <w:rPr>
-                <w:color w:val="auto"/>
-              </w:rPr>
-              <w:t>baselining</w:t>
-            </w:r>
-            <w:proofErr w:type="spellEnd"/>
-            <w:r>
-              <w:rPr>
-                <w:color w:val="auto"/>
-              </w:rPr>
-              <w:t>.</w:t>
+              <w:t>Helping in identifying individual elements and configurations, tracking changes, version selection, control and baselining.</w:t>
             </w:r>
           </w:p>
         </w:tc>
@@ -2157,19 +2139,18 @@
       <w:pPr>
         <w:pStyle w:val="Balk2"/>
       </w:pPr>
-      <w:bookmarkStart w:id="23" w:name="_Toc425054386"/>
-      <w:bookmarkStart w:id="24" w:name="_Toc342757864"/>
-      <w:bookmarkStart w:id="25" w:name="_Toc346297773"/>
-      <w:bookmarkStart w:id="26" w:name="_Toc422186479"/>
-      <w:bookmarkStart w:id="27" w:name="_Toc436203384"/>
-      <w:bookmarkStart w:id="28" w:name="_Toc452813585"/>
-      <w:bookmarkStart w:id="29" w:name="_Toc512930912"/>
-      <w:bookmarkStart w:id="30" w:name="_Toc20715759"/>
+      <w:bookmarkStart w:id="24" w:name="_Toc425054386"/>
+      <w:bookmarkStart w:id="25" w:name="_Toc342757864"/>
+      <w:bookmarkStart w:id="26" w:name="_Toc346297773"/>
+      <w:bookmarkStart w:id="27" w:name="_Toc422186479"/>
+      <w:bookmarkStart w:id="28" w:name="_Toc436203384"/>
+      <w:bookmarkStart w:id="29" w:name="_Toc452813585"/>
+      <w:bookmarkStart w:id="30" w:name="_Toc512930912"/>
+      <w:bookmarkStart w:id="31" w:name="_Toc20715759"/>
       <w:r>
         <w:lastRenderedPageBreak/>
         <w:t>User Environment</w:t>
       </w:r>
-      <w:bookmarkEnd w:id="23"/>
       <w:bookmarkEnd w:id="24"/>
       <w:bookmarkEnd w:id="25"/>
       <w:bookmarkEnd w:id="26"/>
@@ -2177,6 +2158,7 @@
       <w:bookmarkEnd w:id="28"/>
       <w:bookmarkEnd w:id="29"/>
       <w:bookmarkEnd w:id="30"/>
+      <w:bookmarkEnd w:id="31"/>
     </w:p>
     <w:p/>
     <w:p>
@@ -2206,20 +2188,7 @@
     </w:p>
     <w:p>
       <w:r>
-        <w:t>The system will use MySQL for database, Linux as environment and will be built for the web platform. The private data will be encrypted and will be h</w:t>
-      </w:r>
-      <w:bookmarkStart w:id="31" w:name="_GoBack"/>
-      <w:bookmarkEnd w:id="31"/>
-      <w:r>
-        <w:t xml:space="preserve">idden from </w:t>
-      </w:r>
-      <w:proofErr w:type="spellStart"/>
-      <w:r>
-        <w:t>PepeFit</w:t>
-      </w:r>
-      <w:proofErr w:type="spellEnd"/>
-      <w:r>
-        <w:t xml:space="preserve"> owners as well as other users.</w:t>
+        <w:t>The system will use MySQL for database, Linux as environment and will be built for the web platform. The private data will be encrypted and will be hidden from PepeFit owners as well as other users.</w:t>
       </w:r>
     </w:p>
     <w:p/>
@@ -2298,28 +2267,12 @@
                                 <w:lang w:val="tr-TR"/>
                               </w:rPr>
                             </w:pPr>
-                            <w:proofErr w:type="spellStart"/>
                             <w:r>
                               <w:rPr>
                                 <w:lang w:val="tr-TR"/>
                               </w:rPr>
-                              <w:t>Checks</w:t>
+                              <w:t>Checks courses</w:t>
                             </w:r>
-                            <w:proofErr w:type="spellEnd"/>
-                            <w:r>
-                              <w:rPr>
-                                <w:lang w:val="tr-TR"/>
-                              </w:rPr>
-                              <w:t xml:space="preserve"> </w:t>
-                            </w:r>
-                            <w:proofErr w:type="spellStart"/>
-                            <w:r>
-                              <w:rPr>
-                                <w:lang w:val="tr-TR"/>
-                              </w:rPr>
-                              <w:t>courses</w:t>
-                            </w:r>
-                            <w:proofErr w:type="spellEnd"/>
                           </w:p>
                         </w:txbxContent>
                       </wps:txbx>
@@ -2340,7 +2293,7 @@
           </mc:Choice>
           <mc:Fallback>
             <w:pict>
-              <v:shapetype id="_x0000_t202" coordsize="21600,21600" o:spt="202" path="m,l,21600r21600,l21600,xe">
+              <v:shapetype w14:anchorId="61FCAB0D" id="_x0000_t202" coordsize="21600,21600" o:spt="202" path="m,l,21600r21600,l21600,xe">
                 <v:stroke joinstyle="miter"/>
                 <v:path gradientshapeok="t" o:connecttype="rect"/>
               </v:shapetype>
@@ -2353,28 +2306,12 @@
                           <w:lang w:val="tr-TR"/>
                         </w:rPr>
                       </w:pPr>
-                      <w:proofErr w:type="spellStart"/>
                       <w:r>
                         <w:rPr>
                           <w:lang w:val="tr-TR"/>
                         </w:rPr>
-                        <w:t>Checks</w:t>
+                        <w:t>Checks courses</w:t>
                       </w:r>
-                      <w:proofErr w:type="spellEnd"/>
-                      <w:r>
-                        <w:rPr>
-                          <w:lang w:val="tr-TR"/>
-                        </w:rPr>
-                        <w:t xml:space="preserve"> </w:t>
-                      </w:r>
-                      <w:proofErr w:type="spellStart"/>
-                      <w:r>
-                        <w:rPr>
-                          <w:lang w:val="tr-TR"/>
-                        </w:rPr>
-                        <w:t>courses</w:t>
-                      </w:r>
-                      <w:proofErr w:type="spellEnd"/>
                     </w:p>
                   </w:txbxContent>
                 </v:textbox>
@@ -2444,47 +2381,13 @@
                                 <w:lang w:val="tr-TR"/>
                               </w:rPr>
                             </w:pPr>
-                            <w:proofErr w:type="spellStart"/>
                             <w:r>
                               <w:rPr>
                                 <w:color w:val="17365D" w:themeColor="text2" w:themeShade="BF"/>
                                 <w:lang w:val="tr-TR"/>
                               </w:rPr>
-                              <w:t>Maintenance</w:t>
+                              <w:t>Maintenance of the system</w:t>
                             </w:r>
-                            <w:proofErr w:type="spellEnd"/>
-                            <w:r>
-                              <w:rPr>
-                                <w:color w:val="17365D" w:themeColor="text2" w:themeShade="BF"/>
-                                <w:lang w:val="tr-TR"/>
-                              </w:rPr>
-                              <w:t xml:space="preserve"> of </w:t>
-                            </w:r>
-                            <w:proofErr w:type="spellStart"/>
-                            <w:r>
-                              <w:rPr>
-                                <w:color w:val="17365D" w:themeColor="text2" w:themeShade="BF"/>
-                                <w:lang w:val="tr-TR"/>
-                              </w:rPr>
-                              <w:t>the</w:t>
-                            </w:r>
-                            <w:proofErr w:type="spellEnd"/>
-                            <w:r>
-                              <w:rPr>
-                                <w:color w:val="17365D" w:themeColor="text2" w:themeShade="BF"/>
-                                <w:lang w:val="tr-TR"/>
-                              </w:rPr>
-                              <w:t xml:space="preserve"> </w:t>
-                            </w:r>
-                            <w:proofErr w:type="spellStart"/>
-                            <w:r>
-                              <w:rPr>
-                                <w:color w:val="17365D" w:themeColor="text2" w:themeShade="BF"/>
-                                <w:lang w:val="tr-TR"/>
-                              </w:rPr>
-                              <w:t>system</w:t>
-                            </w:r>
-                            <w:proofErr w:type="spellEnd"/>
                           </w:p>
                         </w:txbxContent>
                       </wps:txbx>
@@ -2505,11 +2408,7 @@
           </mc:Choice>
           <mc:Fallback>
             <w:pict>
-              <v:shapetype id="_x0000_t202" coordsize="21600,21600" o:spt="202" path="m,l,21600r21600,l21600,xe">
-                <v:stroke joinstyle="miter"/>
-                <v:path gradientshapeok="t" o:connecttype="rect"/>
-              </v:shapetype>
-              <v:shape id="Text Box 19" o:spid="_x0000_s1026" type="#_x0000_t202" style="position:absolute;margin-left:8.05pt;margin-top:227.1pt;width:70.55pt;height:32.9pt;z-index:251673600;visibility:visible;mso-wrap-style:square;mso-width-percent:0;mso-height-percent:0;mso-wrap-distance-left:9pt;mso-wrap-distance-top:0;mso-wrap-distance-right:9pt;mso-wrap-distance-bottom:0;mso-position-horizontal:absolute;mso-position-horizontal-relative:text;mso-position-vertical:absolute;mso-position-vertical-relative:text;mso-width-percent:0;mso-height-percent:0;mso-width-relative:page;mso-height-relative:page;v-text-anchor:top" o:gfxdata="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" strokecolor="white [3212]">
+              <v:shape w14:anchorId="23281608" id="Text Box 19" o:spid="_x0000_s1027" type="#_x0000_t202" style="position:absolute;margin-left:8.05pt;margin-top:227.1pt;width:70.55pt;height:32.9pt;z-index:251673600;visibility:visible;mso-wrap-style:square;mso-width-percent:0;mso-height-percent:0;mso-wrap-distance-left:9pt;mso-wrap-distance-top:0;mso-wrap-distance-right:9pt;mso-wrap-distance-bottom:0;mso-position-horizontal:absolute;mso-position-horizontal-relative:text;mso-position-vertical:absolute;mso-position-vertical-relative:text;mso-width-percent:0;mso-height-percent:0;mso-width-relative:page;mso-height-relative:page;v-text-anchor:top" o:gfxdata="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" strokecolor="white [3212]">
                 <v:textbox>
                   <w:txbxContent>
                     <w:p>
@@ -2606,7 +2505,7 @@
           </mc:Choice>
           <mc:Fallback>
             <w:pict>
-              <v:shapetype id="_x0000_t32" coordsize="21600,21600" o:spt="32" o:oned="t" path="m,l21600,21600e" filled="f">
+              <v:shapetype w14:anchorId="49D9BDED" id="_x0000_t32" coordsize="21600,21600" o:spt="32" o:oned="t" path="m,l21600,21600e" filled="f">
                 <v:path arrowok="t" fillok="f" o:connecttype="none"/>
                 <o:lock v:ext="edit" shapetype="t"/>
               </v:shapetype>
@@ -2675,31 +2574,13 @@
                                 <w:lang w:val="tr-TR"/>
                               </w:rPr>
                             </w:pPr>
-                            <w:proofErr w:type="spellStart"/>
                             <w:r>
                               <w:rPr>
                                 <w:color w:val="000000"/>
                                 <w:lang w:val="tr-TR"/>
                               </w:rPr>
-                              <w:t>Opens</w:t>
+                              <w:t>Opens courses</w:t>
                             </w:r>
-                            <w:proofErr w:type="spellEnd"/>
-                            <w:r>
-                              <w:rPr>
-                                <w:color w:val="000000"/>
-                                <w:lang w:val="tr-TR"/>
-                              </w:rPr>
-                              <w:t xml:space="preserve"> </w:t>
-                            </w:r>
-                            <w:proofErr w:type="spellStart"/>
-                            <w:r>
-                              <w:rPr>
-                                <w:color w:val="000000"/>
-                                <w:lang w:val="tr-TR"/>
-                              </w:rPr>
-                              <w:t>courses</w:t>
-                            </w:r>
-                            <w:proofErr w:type="spellEnd"/>
                           </w:p>
                           <w:p/>
                         </w:txbxContent>
@@ -2721,7 +2602,7 @@
           </mc:Choice>
           <mc:Fallback>
             <w:pict>
-              <v:shape id="Text Box 16" o:spid="_x0000_s1027" type="#_x0000_t202" style="position:absolute;margin-left:192.2pt;margin-top:150.35pt;width:81.95pt;height:19.15pt;z-index:251670528;visibility:visible;mso-wrap-style:square;mso-width-percent:0;mso-height-percent:0;mso-wrap-distance-left:9pt;mso-wrap-distance-top:0;mso-wrap-distance-right:9pt;mso-wrap-distance-bottom:0;mso-position-horizontal:absolute;mso-position-horizontal-relative:text;mso-position-vertical:absolute;mso-position-vertical-relative:text;mso-width-percent:0;mso-height-percent:0;mso-width-relative:page;mso-height-relative:page;v-text-anchor:top" o:gfxdata="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" strokecolor="white">
+              <v:shape w14:anchorId="0FC144D6" id="Text Box 16" o:spid="_x0000_s1028" type="#_x0000_t202" style="position:absolute;margin-left:192.2pt;margin-top:150.35pt;width:81.95pt;height:19.15pt;z-index:251670528;visibility:visible;mso-wrap-style:square;mso-width-percent:0;mso-height-percent:0;mso-wrap-distance-left:9pt;mso-wrap-distance-top:0;mso-wrap-distance-right:9pt;mso-wrap-distance-bottom:0;mso-position-horizontal:absolute;mso-position-horizontal-relative:text;mso-position-vertical:absolute;mso-position-vertical-relative:text;mso-width-percent:0;mso-height-percent:0;mso-width-relative:page;mso-height-relative:page;v-text-anchor:top" o:gfxdata="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" strokecolor="white">
                 <v:textbox>
                   <w:txbxContent>
                     <w:p>
@@ -2805,31 +2686,13 @@
                                 <w:lang w:val="tr-TR"/>
                               </w:rPr>
                             </w:pPr>
-                            <w:proofErr w:type="spellStart"/>
                             <w:r>
                               <w:rPr>
                                 <w:color w:val="000000"/>
                                 <w:lang w:val="tr-TR"/>
                               </w:rPr>
-                              <w:t>Manages</w:t>
+                              <w:t>Manages recommendations</w:t>
                             </w:r>
-                            <w:proofErr w:type="spellEnd"/>
-                            <w:r>
-                              <w:rPr>
-                                <w:color w:val="000000"/>
-                                <w:lang w:val="tr-TR"/>
-                              </w:rPr>
-                              <w:t xml:space="preserve"> </w:t>
-                            </w:r>
-                            <w:proofErr w:type="spellStart"/>
-                            <w:r>
-                              <w:rPr>
-                                <w:color w:val="000000"/>
-                                <w:lang w:val="tr-TR"/>
-                              </w:rPr>
-                              <w:t>recommendations</w:t>
-                            </w:r>
-                            <w:proofErr w:type="spellEnd"/>
                           </w:p>
                           <w:p/>
                         </w:txbxContent>
@@ -2851,7 +2714,7 @@
           </mc:Choice>
           <mc:Fallback>
             <w:pict>
-              <v:shape id="Text Box 17" o:spid="_x0000_s1028" type="#_x0000_t202" style="position:absolute;margin-left:167.8pt;margin-top:212.45pt;width:130.1pt;height:27.1pt;z-index:251671552;visibility:visible;mso-wrap-style:square;mso-width-percent:0;mso-height-percent:0;mso-wrap-distance-left:9pt;mso-wrap-distance-top:0;mso-wrap-distance-right:9pt;mso-wrap-distance-bottom:0;mso-position-horizontal:absolute;mso-position-horizontal-relative:text;mso-position-vertical:absolute;mso-position-vertical-relative:text;mso-width-percent:0;mso-height-percent:0;mso-width-relative:page;mso-height-relative:page;v-text-anchor:top" o:gfxdata="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" strokecolor="white">
+              <v:shape w14:anchorId="6A6F20AB" id="Text Box 17" o:spid="_x0000_s1029" type="#_x0000_t202" style="position:absolute;margin-left:167.8pt;margin-top:212.45pt;width:130.1pt;height:27.1pt;z-index:251671552;visibility:visible;mso-wrap-style:square;mso-width-percent:0;mso-height-percent:0;mso-wrap-distance-left:9pt;mso-wrap-distance-top:0;mso-wrap-distance-right:9pt;mso-wrap-distance-bottom:0;mso-position-horizontal:absolute;mso-position-horizontal-relative:text;mso-position-vertical:absolute;mso-position-vertical-relative:text;mso-width-percent:0;mso-height-percent:0;mso-width-relative:page;mso-height-relative:page;v-text-anchor:top" o:gfxdata="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" strokecolor="white">
                 <v:textbox>
                   <w:txbxContent>
                     <w:p>
@@ -2934,42 +2797,12 @@
                                 <w:lang w:val="tr-TR"/>
                               </w:rPr>
                             </w:pPr>
-                            <w:proofErr w:type="spellStart"/>
                             <w:r>
                               <w:rPr>
                                 <w:lang w:val="tr-TR"/>
                               </w:rPr>
-                              <w:t>Tracks</w:t>
+                              <w:t>Tracks customer progress</w:t>
                             </w:r>
-                            <w:proofErr w:type="spellEnd"/>
-                            <w:r>
-                              <w:rPr>
-                                <w:lang w:val="tr-TR"/>
-                              </w:rPr>
-                              <w:t xml:space="preserve"> </w:t>
-                            </w:r>
-                            <w:proofErr w:type="spellStart"/>
-                            <w:r>
-                              <w:rPr>
-                                <w:lang w:val="tr-TR"/>
-                              </w:rPr>
-                              <w:t>customer</w:t>
-                            </w:r>
-                            <w:proofErr w:type="spellEnd"/>
-                            <w:r>
-                              <w:rPr>
-                                <w:lang w:val="tr-TR"/>
-                              </w:rPr>
-                              <w:t xml:space="preserve"> </w:t>
-                            </w:r>
-                            <w:proofErr w:type="spellStart"/>
-                            <w:r>
-                              <w:rPr>
-                                <w:lang w:val="tr-TR"/>
-                              </w:rPr>
-                              <w:t>progress</w:t>
-                            </w:r>
-                            <w:proofErr w:type="spellEnd"/>
                           </w:p>
                         </w:txbxContent>
                       </wps:txbx>
@@ -2990,7 +2823,7 @@
           </mc:Choice>
           <mc:Fallback>
             <w:pict>
-              <v:shape id="Text Box 15" o:spid="_x0000_s1029" type="#_x0000_t202" style="position:absolute;margin-left:382.05pt;margin-top:102.8pt;width:54.6pt;height:47.55pt;z-index:251669504;visibility:visible;mso-wrap-style:square;mso-width-percent:0;mso-height-percent:0;mso-wrap-distance-left:9pt;mso-wrap-distance-top:0;mso-wrap-distance-right:9pt;mso-wrap-distance-bottom:0;mso-position-horizontal:absolute;mso-position-horizontal-relative:text;mso-position-vertical:absolute;mso-position-vertical-relative:text;mso-width-percent:0;mso-height-percent:0;mso-width-relative:page;mso-height-relative:page;v-text-anchor:top" o:gfxdata="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" strokecolor="white">
+              <v:shape w14:anchorId="2C4669EB" id="Text Box 15" o:spid="_x0000_s1030" type="#_x0000_t202" style="position:absolute;margin-left:382.05pt;margin-top:102.8pt;width:54.6pt;height:47.55pt;z-index:251669504;visibility:visible;mso-wrap-style:square;mso-width-percent:0;mso-height-percent:0;mso-wrap-distance-left:9pt;mso-wrap-distance-top:0;mso-wrap-distance-right:9pt;mso-wrap-distance-bottom:0;mso-position-horizontal:absolute;mso-position-horizontal-relative:text;mso-position-vertical:absolute;mso-position-vertical-relative:text;mso-width-percent:0;mso-height-percent:0;mso-width-relative:page;mso-height-relative:page;v-text-anchor:top" o:gfxdata="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" strokecolor="white">
                 <v:textbox>
                   <w:txbxContent>
                     <w:p>
@@ -3071,31 +2904,13 @@
                                 <w:lang w:val="tr-TR"/>
                               </w:rPr>
                             </w:pPr>
-                            <w:proofErr w:type="spellStart"/>
                             <w:r>
                               <w:rPr>
                                 <w:color w:val="000000" w:themeColor="text1"/>
                                 <w:lang w:val="tr-TR"/>
                               </w:rPr>
-                              <w:t>Updates</w:t>
+                              <w:t>Updates profile</w:t>
                             </w:r>
-                            <w:proofErr w:type="spellEnd"/>
-                            <w:r>
-                              <w:rPr>
-                                <w:color w:val="000000" w:themeColor="text1"/>
-                                <w:lang w:val="tr-TR"/>
-                              </w:rPr>
-                              <w:t xml:space="preserve"> </w:t>
-                            </w:r>
-                            <w:proofErr w:type="gramStart"/>
-                            <w:r>
-                              <w:rPr>
-                                <w:color w:val="000000" w:themeColor="text1"/>
-                                <w:lang w:val="tr-TR"/>
-                              </w:rPr>
-                              <w:t>profile</w:t>
-                            </w:r>
-                            <w:proofErr w:type="gramEnd"/>
                           </w:p>
                           <w:p/>
                         </w:txbxContent>
@@ -3117,7 +2932,7 @@
           </mc:Choice>
           <mc:Fallback>
             <w:pict>
-              <v:shape id="Text Box 14" o:spid="_x0000_s1030" type="#_x0000_t202" style="position:absolute;margin-left:188.9pt;margin-top:22.2pt;width:81.95pt;height:19.15pt;z-index:251668480;visibility:visible;mso-wrap-style:square;mso-width-percent:0;mso-height-percent:0;mso-wrap-distance-left:9pt;mso-wrap-distance-top:0;mso-wrap-distance-right:9pt;mso-wrap-distance-bottom:0;mso-position-horizontal:absolute;mso-position-horizontal-relative:text;mso-position-vertical:absolute;mso-position-vertical-relative:text;mso-width-percent:0;mso-height-percent:0;mso-width-relative:page;mso-height-relative:page;v-text-anchor:top" o:gfxdata="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" strokecolor="white">
+              <v:shape w14:anchorId="2FC8365D" id="Text Box 14" o:spid="_x0000_s1031" type="#_x0000_t202" style="position:absolute;margin-left:188.9pt;margin-top:22.2pt;width:81.95pt;height:19.15pt;z-index:251668480;visibility:visible;mso-wrap-style:square;mso-width-percent:0;mso-height-percent:0;mso-wrap-distance-left:9pt;mso-wrap-distance-top:0;mso-wrap-distance-right:9pt;mso-wrap-distance-bottom:0;mso-position-horizontal:absolute;mso-position-horizontal-relative:text;mso-position-vertical:absolute;mso-position-vertical-relative:text;mso-width-percent:0;mso-height-percent:0;mso-width-relative:page;mso-height-relative:page;v-text-anchor:top" o:gfxdata="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" strokecolor="white">
                 <v:textbox>
                   <w:txbxContent>
                     <w:p>
@@ -3204,31 +3019,13 @@
                                 <w:lang w:val="tr-TR"/>
                               </w:rPr>
                             </w:pPr>
-                            <w:proofErr w:type="spellStart"/>
                             <w:r>
                               <w:rPr>
                                 <w:color w:val="FF0000"/>
                                 <w:lang w:val="tr-TR"/>
                               </w:rPr>
-                              <w:t>Shows</w:t>
+                              <w:t>Shows progress</w:t>
                             </w:r>
-                            <w:proofErr w:type="spellEnd"/>
-                            <w:r>
-                              <w:rPr>
-                                <w:color w:val="FF0000"/>
-                                <w:lang w:val="tr-TR"/>
-                              </w:rPr>
-                              <w:t xml:space="preserve"> </w:t>
-                            </w:r>
-                            <w:proofErr w:type="spellStart"/>
-                            <w:r>
-                              <w:rPr>
-                                <w:color w:val="FF0000"/>
-                                <w:lang w:val="tr-TR"/>
-                              </w:rPr>
-                              <w:t>progress</w:t>
-                            </w:r>
-                            <w:proofErr w:type="spellEnd"/>
                           </w:p>
                           <w:p/>
                         </w:txbxContent>
@@ -3250,7 +3047,7 @@
           </mc:Choice>
           <mc:Fallback>
             <w:pict>
-              <v:shape id="Text Box 12" o:spid="_x0000_s1032" type="#_x0000_t202" style="position:absolute;margin-left:188.9pt;margin-top:79pt;width:81.95pt;height:30.4pt;z-index:251667456;visibility:visible;mso-wrap-style:square;mso-width-percent:0;mso-height-percent:0;mso-wrap-distance-left:9pt;mso-wrap-distance-top:0;mso-wrap-distance-right:9pt;mso-wrap-distance-bottom:0;mso-position-horizontal:absolute;mso-position-horizontal-relative:text;mso-position-vertical:absolute;mso-position-vertical-relative:text;mso-width-percent:0;mso-height-percent:0;mso-width-relative:page;mso-height-relative:page;v-text-anchor:top" o:gfxdata="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" strokecolor="white [3212]">
+              <v:shape w14:anchorId="0C4A70DA" id="Text Box 12" o:spid="_x0000_s1032" type="#_x0000_t202" style="position:absolute;margin-left:188.9pt;margin-top:79pt;width:81.95pt;height:30.4pt;z-index:251667456;visibility:visible;mso-wrap-style:square;mso-width-percent:0;mso-height-percent:0;mso-wrap-distance-left:9pt;mso-wrap-distance-top:0;mso-wrap-distance-right:9pt;mso-wrap-distance-bottom:0;mso-position-horizontal:absolute;mso-position-horizontal-relative:text;mso-position-vertical:absolute;mso-position-vertical-relative:text;mso-width-percent:0;mso-height-percent:0;mso-width-relative:page;mso-height-relative:page;v-text-anchor:top" o:gfxdata="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" strokecolor="white [3212]">
                 <v:textbox>
                   <w:txbxContent>
                     <w:p>
@@ -3260,31 +3057,13 @@
                           <w:lang w:val="tr-TR"/>
                         </w:rPr>
                       </w:pPr>
-                      <w:proofErr w:type="spellStart"/>
                       <w:r>
                         <w:rPr>
                           <w:color w:val="FF0000"/>
                           <w:lang w:val="tr-TR"/>
                         </w:rPr>
-                        <w:t>Shows</w:t>
+                        <w:t>Shows progress</w:t>
                       </w:r>
-                      <w:proofErr w:type="spellEnd"/>
-                      <w:r>
-                        <w:rPr>
-                          <w:color w:val="FF0000"/>
-                          <w:lang w:val="tr-TR"/>
-                        </w:rPr>
-                        <w:t xml:space="preserve"> </w:t>
-                      </w:r>
-                      <w:proofErr w:type="spellStart"/>
-                      <w:r>
-                        <w:rPr>
-                          <w:color w:val="FF0000"/>
-                          <w:lang w:val="tr-TR"/>
-                        </w:rPr>
-                        <w:t>progress</w:t>
-                      </w:r>
-                      <w:proofErr w:type="spellEnd"/>
                     </w:p>
                     <w:p/>
                   </w:txbxContent>
@@ -3355,31 +3134,13 @@
                                 <w:lang w:val="tr-TR"/>
                               </w:rPr>
                             </w:pPr>
-                            <w:proofErr w:type="spellStart"/>
                             <w:r>
                               <w:rPr>
                                 <w:color w:val="FF0000"/>
                                 <w:lang w:val="tr-TR"/>
                               </w:rPr>
-                              <w:t>Recommends</w:t>
+                              <w:t>Recommends courses</w:t>
                             </w:r>
-                            <w:proofErr w:type="spellEnd"/>
-                            <w:r>
-                              <w:rPr>
-                                <w:color w:val="FF0000"/>
-                                <w:lang w:val="tr-TR"/>
-                              </w:rPr>
-                              <w:t xml:space="preserve"> </w:t>
-                            </w:r>
-                            <w:proofErr w:type="spellStart"/>
-                            <w:r>
-                              <w:rPr>
-                                <w:color w:val="FF0000"/>
-                                <w:lang w:val="tr-TR"/>
-                              </w:rPr>
-                              <w:t>courses</w:t>
-                            </w:r>
-                            <w:proofErr w:type="spellEnd"/>
                           </w:p>
                         </w:txbxContent>
                       </wps:txbx>
@@ -3494,7 +3255,7 @@
           </mc:Choice>
           <mc:Fallback>
             <w:pict>
-              <v:shape id="AutoShape 9" o:spid="_x0000_s1026" type="#_x0000_t32" style="position:absolute;margin-left:118.2pt;margin-top:102.8pt;width:.05pt;height:47.55pt;flip:y;z-index:251664384;visibility:visible;mso-wrap-style:square;mso-width-percent:0;mso-height-percent:0;mso-wrap-distance-left:9pt;mso-wrap-distance-top:0;mso-wrap-distance-right:9pt;mso-wrap-distance-bottom:0;mso-position-horizontal:absolute;mso-position-horizontal-relative:text;mso-position-vertical:absolute;mso-position-vertical-relative:text;mso-width-percent:0;mso-height-percent:0;mso-width-relative:page;mso-height-relative:page" o:gfxdata="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" strokecolor="red">
+              <v:shape w14:anchorId="60441F66" id="AutoShape 9" o:spid="_x0000_s1026" type="#_x0000_t32" style="position:absolute;margin-left:118.2pt;margin-top:102.8pt;width:.05pt;height:47.55pt;flip:y;z-index:251664384;visibility:visible;mso-wrap-style:square;mso-width-percent:0;mso-height-percent:0;mso-wrap-distance-left:9pt;mso-wrap-distance-top:0;mso-wrap-distance-right:9pt;mso-wrap-distance-bottom:0;mso-position-horizontal:absolute;mso-position-horizontal-relative:text;mso-position-vertical:absolute;mso-position-vertical-relative:text;mso-width-percent:0;mso-height-percent:0;mso-width-relative:page;mso-height-relative:page" o:gfxdata="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" strokecolor="red">
                 <v:stroke endarrow="block"/>
               </v:shape>
             </w:pict>
@@ -3570,7 +3331,7 @@
           </mc:Choice>
           <mc:Fallback>
             <w:pict>
-              <v:shape id="AutoShape 7" o:spid="_x0000_s1026" type="#_x0000_t32" style="position:absolute;margin-left:377.15pt;margin-top:102.8pt;width:.05pt;height:47.55pt;flip:y;z-index:251662336;visibility:visible;mso-wrap-style:square;mso-width-percent:0;mso-height-percent:0;mso-wrap-distance-left:9pt;mso-wrap-distance-top:0;mso-wrap-distance-right:9pt;mso-wrap-distance-bottom:0;mso-position-horizontal:absolute;mso-position-horizontal-relative:text;mso-position-vertical:absolute;mso-position-vertical-relative:text;mso-width-percent:0;mso-height-percent:0;mso-width-relative:page;mso-height-relative:page" o:gfxdata="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">
+              <v:shape w14:anchorId="2A197B10" id="AutoShape 7" o:spid="_x0000_s1026" type="#_x0000_t32" style="position:absolute;margin-left:377.15pt;margin-top:102.8pt;width:.05pt;height:47.55pt;flip:y;z-index:251662336;visibility:visible;mso-wrap-style:square;mso-width-percent:0;mso-height-percent:0;mso-wrap-distance-left:9pt;mso-wrap-distance-top:0;mso-wrap-distance-right:9pt;mso-wrap-distance-bottom:0;mso-position-horizontal:absolute;mso-position-horizontal-relative:text;mso-position-vertical:absolute;mso-position-vertical-relative:text;mso-width-percent:0;mso-height-percent:0;mso-width-relative:page;mso-height-relative:page" o:gfxdata="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">
                 <v:stroke endarrow="block"/>
               </v:shape>
             </w:pict>
@@ -3646,7 +3407,7 @@
           </mc:Choice>
           <mc:Fallback>
             <w:pict>
-              <v:shape id="AutoShape 8" o:spid="_x0000_s1026" type="#_x0000_t32" style="position:absolute;margin-left:43.6pt;margin-top:102.8pt;width:.05pt;height:47.55pt;z-index:251663360;visibility:visible;mso-wrap-style:square;mso-width-percent:0;mso-height-percent:0;mso-wrap-distance-left:9pt;mso-wrap-distance-top:0;mso-wrap-distance-right:9pt;mso-wrap-distance-bottom:0;mso-position-horizontal:absolute;mso-position-horizontal-relative:text;mso-position-vertical:absolute;mso-position-vertical-relative:text;mso-width-percent:0;mso-height-percent:0;mso-width-relative:page;mso-height-relative:page" o:gfxdata="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">
+              <v:shape w14:anchorId="6DC801C1" id="AutoShape 8" o:spid="_x0000_s1026" type="#_x0000_t32" style="position:absolute;margin-left:43.6pt;margin-top:102.8pt;width:.05pt;height:47.55pt;z-index:251663360;visibility:visible;mso-wrap-style:square;mso-width-percent:0;mso-height-percent:0;mso-wrap-distance-left:9pt;mso-wrap-distance-top:0;mso-wrap-distance-right:9pt;mso-wrap-distance-bottom:0;mso-position-horizontal:absolute;mso-position-horizontal-relative:text;mso-position-vertical:absolute;mso-position-vertical-relative:text;mso-width-percent:0;mso-height-percent:0;mso-width-relative:page;mso-height-relative:page" o:gfxdata="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">
                 <v:stroke endarrow="block"/>
               </v:shape>
             </w:pict>
@@ -3732,7 +3493,7 @@
           </mc:Choice>
           <mc:Fallback>
             <w:pict>
-              <v:shape id="AutoShape 4" o:spid="_x0000_s1026" type="#_x0000_t32" style="position:absolute;margin-left:164.5pt;margin-top:76.4pt;width:130.1pt;height:0;flip:x y;z-index:251659264;visibility:visible;mso-wrap-style:square;mso-width-percent:0;mso-height-percent:0;mso-wrap-distance-left:9pt;mso-wrap-distance-top:0;mso-wrap-distance-right:9pt;mso-wrap-distance-bottom:0;mso-position-horizontal:absolute;mso-position-horizontal-relative:text;mso-position-vertical:absolute;mso-position-vertical-relative:text;mso-width-percent:0;mso-height-percent:0;mso-width-relative:page;mso-height-relative:page" o:gfxdata="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" strokecolor="red">
+              <v:shape w14:anchorId="5ACF3311" id="AutoShape 4" o:spid="_x0000_s1026" type="#_x0000_t32" style="position:absolute;margin-left:164.5pt;margin-top:76.4pt;width:130.1pt;height:0;flip:x y;z-index:251659264;visibility:visible;mso-wrap-style:square;mso-width-percent:0;mso-height-percent:0;mso-wrap-distance-left:9pt;mso-wrap-distance-top:0;mso-wrap-distance-right:9pt;mso-wrap-distance-bottom:0;mso-position-horizontal:absolute;mso-position-horizontal-relative:text;mso-position-vertical:absolute;mso-position-vertical-relative:text;mso-width-percent:0;mso-height-percent:0;mso-width-relative:page;mso-height-relative:page" o:gfxdata="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" strokecolor="red">
                 <v:stroke endarrow="block"/>
                 <v:shadow offset="0"/>
               </v:shape>
@@ -3809,7 +3570,7 @@
           </mc:Choice>
           <mc:Fallback>
             <w:pict>
-              <v:shape id="AutoShape 3" o:spid="_x0000_s1026" type="#_x0000_t32" style="position:absolute;margin-left:164.5pt;margin-top:45.35pt;width:130.1pt;height:0;z-index:251658240;visibility:visible;mso-wrap-style:square;mso-width-percent:0;mso-height-percent:0;mso-wrap-distance-left:9pt;mso-wrap-distance-top:0;mso-wrap-distance-right:9pt;mso-wrap-distance-bottom:0;mso-position-horizontal:absolute;mso-position-horizontal-relative:text;mso-position-vertical:absolute;mso-position-vertical-relative:text;mso-width-percent:0;mso-height-percent:0;mso-width-relative:page;mso-height-relative:page" o:gfxdata="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">
+              <v:shape w14:anchorId="5C2A9934" id="AutoShape 3" o:spid="_x0000_s1026" type="#_x0000_t32" style="position:absolute;margin-left:164.5pt;margin-top:45.35pt;width:130.1pt;height:0;z-index:251658240;visibility:visible;mso-wrap-style:square;mso-width-percent:0;mso-height-percent:0;mso-wrap-distance-left:9pt;mso-wrap-distance-top:0;mso-wrap-distance-right:9pt;mso-wrap-distance-bottom:0;mso-position-horizontal:absolute;mso-position-horizontal-relative:text;mso-position-vertical:absolute;mso-position-vertical-relative:text;mso-width-percent:0;mso-height-percent:0;mso-width-relative:page;mso-height-relative:page" o:gfxdata="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">
                 <v:stroke endarrow="block"/>
               </v:shape>
             </w:pict>
@@ -3885,7 +3646,7 @@
           </mc:Choice>
           <mc:Fallback>
             <w:pict>
-              <v:shape id="AutoShape 5" o:spid="_x0000_s1026" type="#_x0000_t32" style="position:absolute;margin-left:164.5pt;margin-top:171.5pt;width:130.1pt;height:0;flip:x;z-index:251660288;visibility:visible;mso-wrap-style:square;mso-width-percent:0;mso-height-percent:0;mso-wrap-distance-left:9pt;mso-wrap-distance-top:0;mso-wrap-distance-right:9pt;mso-wrap-distance-bottom:0;mso-position-horizontal:absolute;mso-position-horizontal-relative:text;mso-position-vertical:absolute;mso-position-vertical-relative:text;mso-width-percent:0;mso-height-percent:0;mso-width-relative:page;mso-height-relative:page" o:gfxdata="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">
+              <v:shape w14:anchorId="2FA990F8" id="AutoShape 5" o:spid="_x0000_s1026" type="#_x0000_t32" style="position:absolute;margin-left:164.5pt;margin-top:171.5pt;width:130.1pt;height:0;flip:x;z-index:251660288;visibility:visible;mso-wrap-style:square;mso-width-percent:0;mso-height-percent:0;mso-wrap-distance-left:9pt;mso-wrap-distance-top:0;mso-wrap-distance-right:9pt;mso-wrap-distance-bottom:0;mso-position-horizontal:absolute;mso-position-horizontal-relative:text;mso-position-vertical:absolute;mso-position-vertical-relative:text;mso-width-percent:0;mso-height-percent:0;mso-width-relative:page;mso-height-relative:page" o:gfxdata="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">
                 <v:stroke endarrow="block"/>
               </v:shape>
             </w:pict>
@@ -3961,7 +3722,7 @@
           </mc:Choice>
           <mc:Fallback>
             <w:pict>
-              <v:shape id="AutoShape 6" o:spid="_x0000_s1026" type="#_x0000_t32" style="position:absolute;margin-left:164.5pt;margin-top:208.5pt;width:130.1pt;height:0;flip:x;z-index:251661312;visibility:visible;mso-wrap-style:square;mso-width-percent:0;mso-height-percent:0;mso-wrap-distance-left:9pt;mso-wrap-distance-top:0;mso-wrap-distance-right:9pt;mso-wrap-distance-bottom:0;mso-position-horizontal:absolute;mso-position-horizontal-relative:text;mso-position-vertical:absolute;mso-position-vertical-relative:text;mso-width-percent:0;mso-height-percent:0;mso-width-relative:page;mso-height-relative:page" o:gfxdata="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">
+              <v:shape w14:anchorId="5D1059BF" id="AutoShape 6" o:spid="_x0000_s1026" type="#_x0000_t32" style="position:absolute;margin-left:164.5pt;margin-top:208.5pt;width:130.1pt;height:0;flip:x;z-index:251661312;visibility:visible;mso-wrap-style:square;mso-width-percent:0;mso-height-percent:0;mso-wrap-distance-left:9pt;mso-wrap-distance-top:0;mso-wrap-distance-right:9pt;mso-wrap-distance-bottom:0;mso-position-horizontal:absolute;mso-position-horizontal-relative:text;mso-position-vertical:absolute;mso-position-vertical-relative:text;mso-width-percent:0;mso-height-percent:0;mso-width-relative:page;mso-height-relative:page" o:gfxdata="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">
                 <v:stroke endarrow="block"/>
               </v:shape>
             </w:pict>
@@ -3991,7 +3752,7 @@
                     </pic:cNvPicPr>
                   </pic:nvPicPr>
                   <pic:blipFill>
-                    <a:blip r:embed="rId9">
+                    <a:blip r:embed="rId8">
                       <a:extLst>
                         <a:ext uri="{28A0092B-C50C-407E-A947-70E740481C1C}">
                           <a14:useLocalDpi xmlns:a14="http://schemas.microsoft.com/office/drawing/2010/main" val="0"/>
@@ -4036,7 +3797,7 @@
       <w:bookmarkStart w:id="33" w:name="_Toc452813590"/>
       <w:bookmarkStart w:id="34" w:name="_Toc512930915"/>
       <w:bookmarkStart w:id="35" w:name="_Toc20715760"/>
-      <w:bookmarkEnd w:id="22"/>
+      <w:bookmarkEnd w:id="23"/>
     </w:p>
     <w:p/>
     <w:p/>
@@ -4269,13 +4030,8 @@
               <w:pStyle w:val="GvdeMetni"/>
               <w:ind w:left="0"/>
             </w:pPr>
-            <w:proofErr w:type="spellStart"/>
-            <w:r>
-              <w:t>Protoype</w:t>
-            </w:r>
-            <w:proofErr w:type="spellEnd"/>
-            <w:r>
-              <w:t xml:space="preserve"> 1</w:t>
+            <w:r>
+              <w:t>Protoype 1</w:t>
             </w:r>
           </w:p>
         </w:tc>
@@ -4355,13 +4111,8 @@
               <w:pStyle w:val="GvdeMetni"/>
               <w:ind w:left="0"/>
             </w:pPr>
-            <w:proofErr w:type="spellStart"/>
-            <w:r>
-              <w:t>Protoype</w:t>
-            </w:r>
-            <w:proofErr w:type="spellEnd"/>
-            <w:r>
-              <w:t xml:space="preserve"> </w:t>
+            <w:r>
+              <w:t xml:space="preserve">Protoype </w:t>
             </w:r>
             <w:r>
               <w:t>3</w:t>
@@ -4444,13 +4195,8 @@
               <w:pStyle w:val="GvdeMetni"/>
               <w:ind w:left="0"/>
             </w:pPr>
-            <w:proofErr w:type="spellStart"/>
-            <w:r>
-              <w:t>Protoype</w:t>
-            </w:r>
-            <w:proofErr w:type="spellEnd"/>
-            <w:r>
-              <w:t xml:space="preserve"> 1</w:t>
+            <w:r>
+              <w:t>Protoype 1</w:t>
             </w:r>
           </w:p>
         </w:tc>
@@ -4530,13 +4276,8 @@
               <w:pStyle w:val="GvdeMetni"/>
               <w:ind w:left="0"/>
             </w:pPr>
-            <w:proofErr w:type="spellStart"/>
-            <w:r>
-              <w:t>Protoype</w:t>
-            </w:r>
-            <w:proofErr w:type="spellEnd"/>
-            <w:r>
-              <w:t xml:space="preserve"> 2</w:t>
+            <w:r>
+              <w:t>Protoype 2</w:t>
             </w:r>
           </w:p>
         </w:tc>
@@ -4613,13 +4354,8 @@
               <w:pStyle w:val="GvdeMetni"/>
               <w:ind w:left="0"/>
             </w:pPr>
-            <w:proofErr w:type="spellStart"/>
-            <w:r>
-              <w:t>Protoype</w:t>
-            </w:r>
-            <w:proofErr w:type="spellEnd"/>
-            <w:r>
-              <w:t xml:space="preserve"> </w:t>
+            <w:r>
+              <w:t xml:space="preserve">Protoype </w:t>
             </w:r>
             <w:r>
               <w:t>2</w:t>
@@ -4833,13 +4569,8 @@
               <w:pStyle w:val="GvdeMetni"/>
               <w:ind w:left="0"/>
             </w:pPr>
-            <w:proofErr w:type="spellStart"/>
-            <w:r>
-              <w:t>Protoype</w:t>
-            </w:r>
-            <w:proofErr w:type="spellEnd"/>
-            <w:r>
-              <w:t xml:space="preserve"> 1</w:t>
+            <w:r>
+              <w:t>Protoype 1</w:t>
             </w:r>
           </w:p>
         </w:tc>
@@ -4916,13 +4647,8 @@
               <w:pStyle w:val="GvdeMetni"/>
               <w:ind w:left="0"/>
             </w:pPr>
-            <w:proofErr w:type="spellStart"/>
-            <w:r>
-              <w:t>Protoype</w:t>
-            </w:r>
-            <w:proofErr w:type="spellEnd"/>
-            <w:r>
-              <w:t xml:space="preserve"> 2</w:t>
+            <w:r>
+              <w:t>Protoype 2</w:t>
             </w:r>
           </w:p>
         </w:tc>
@@ -4995,13 +4721,8 @@
               <w:pStyle w:val="GvdeMetni"/>
               <w:ind w:left="0"/>
             </w:pPr>
-            <w:proofErr w:type="spellStart"/>
-            <w:r>
-              <w:t>Protoype</w:t>
-            </w:r>
-            <w:proofErr w:type="spellEnd"/>
-            <w:r>
-              <w:t xml:space="preserve"> 2</w:t>
+            <w:r>
+              <w:t>Protoype 2</w:t>
             </w:r>
           </w:p>
         </w:tc>
@@ -5014,7 +4735,7 @@
       </w:pPr>
     </w:p>
     <w:sectPr>
-      <w:headerReference w:type="first" r:id="rId10"/>
+      <w:headerReference w:type="first" r:id="rId9"/>
       <w:pgSz w:w="12240" w:h="15840" w:code="1"/>
       <w:pgMar w:top="1440" w:right="1440" w:bottom="1440" w:left="1440" w:header="720" w:footer="720" w:gutter="0"/>
       <w:cols w:space="720"/>
@@ -5026,7 +4747,7 @@
 </file>
 
 <file path=word/endnotes.xml><?xml version="1.0" encoding="utf-8"?>
-<w:endnotes xmlns:wpc="http://schemas.microsoft.com/office/word/2010/wordprocessingCanvas" xmlns:mc="http://schemas.openxmlformats.org/markup-compatibility/2006" xmlns:o="urn:schemas-microsoft-com:office:office" xmlns:r="http://schemas.openxmlformats.org/officeDocument/2006/relationships" xmlns:m="http://schemas.openxmlformats.org/officeDocument/2006/math" xmlns:v="urn:schemas-microsoft-com:vml" xmlns:wp14="http://schemas.microsoft.com/office/word/2010/wordprocessingDrawing" xmlns:wp="http://schemas.openxmlformats.org/drawingml/2006/wordprocessingDrawing" xmlns:w10="urn:schemas-microsoft-com:office:word" xmlns:w="http://schemas.openxmlformats.org/wordprocessingml/2006/main" xmlns:w14="http://schemas.microsoft.com/office/word/2010/wordml" xmlns:wpg="http://schemas.microsoft.com/office/word/2010/wordprocessingGroup" xmlns:wpi="http://schemas.microsoft.com/office/word/2010/wordprocessingInk" xmlns:wne="http://schemas.microsoft.com/office/word/2006/wordml" xmlns:wps="http://schemas.microsoft.com/office/word/2010/wordprocessingShape" mc:Ignorable="w14 wp14">
+<w:endnotes xmlns:wpc="http://schemas.microsoft.com/office/word/2010/wordprocessingCanvas" xmlns:cx="http://schemas.microsoft.com/office/drawing/2014/chartex" xmlns:cx1="http://schemas.microsoft.com/office/drawing/2015/9/8/chartex" xmlns:cx2="http://schemas.microsoft.com/office/drawing/2015/10/21/chartex" xmlns:cx3="http://schemas.microsoft.com/office/drawing/2016/5/9/chartex" xmlns:cx4="http://schemas.microsoft.com/office/drawing/2016/5/10/chartex" xmlns:cx5="http://schemas.microsoft.com/office/drawing/2016/5/11/chartex" xmlns:cx6="http://schemas.microsoft.com/office/drawing/2016/5/12/chartex" xmlns:cx7="http://schemas.microsoft.com/office/drawing/2016/5/13/chartex" xmlns:cx8="http://schemas.microsoft.com/office/drawing/2016/5/14/chartex" xmlns:mc="http://schemas.openxmlformats.org/markup-compatibility/2006" xmlns:aink="http://schemas.microsoft.com/office/drawing/2016/ink" xmlns:am3d="http://schemas.microsoft.com/office/drawing/2017/model3d" xmlns:o="urn:schemas-microsoft-com:office:office" xmlns:r="http://schemas.openxmlformats.org/officeDocument/2006/relationships" xmlns:m="http://schemas.openxmlformats.org/officeDocument/2006/math" xmlns:v="urn:schemas-microsoft-com:vml" xmlns:wp14="http://schemas.microsoft.com/office/word/2010/wordprocessingDrawing" xmlns:wp="http://schemas.openxmlformats.org/drawingml/2006/wordprocessingDrawing" xmlns:w10="urn:schemas-microsoft-com:office:word" xmlns:w="http://schemas.openxmlformats.org/wordprocessingml/2006/main" xmlns:w14="http://schemas.microsoft.com/office/word/2010/wordml" xmlns:w15="http://schemas.microsoft.com/office/word/2012/wordml" xmlns:w16cid="http://schemas.microsoft.com/office/word/2016/wordml/cid" xmlns:w16se="http://schemas.microsoft.com/office/word/2015/wordml/symex" xmlns:wpg="http://schemas.microsoft.com/office/word/2010/wordprocessingGroup" xmlns:wpi="http://schemas.microsoft.com/office/word/2010/wordprocessingInk" xmlns:wne="http://schemas.microsoft.com/office/word/2006/wordml" xmlns:wps="http://schemas.microsoft.com/office/word/2010/wordprocessingShape" mc:Ignorable="w14 w15 w16se w16cid wp14">
   <w:endnote w:type="separator" w:id="-1">
     <w:p>
       <w:pPr>
@@ -5051,7 +4772,7 @@
 </file>
 
 <file path=word/footnotes.xml><?xml version="1.0" encoding="utf-8"?>
-<w:footnotes xmlns:wpc="http://schemas.microsoft.com/office/word/2010/wordprocessingCanvas" xmlns:mc="http://schemas.openxmlformats.org/markup-compatibility/2006" xmlns:o="urn:schemas-microsoft-com:office:office" xmlns:r="http://schemas.openxmlformats.org/officeDocument/2006/relationships" xmlns:m="http://schemas.openxmlformats.org/officeDocument/2006/math" xmlns:v="urn:schemas-microsoft-com:vml" xmlns:wp14="http://schemas.microsoft.com/office/word/2010/wordprocessingDrawing" xmlns:wp="http://schemas.openxmlformats.org/drawingml/2006/wordprocessingDrawing" xmlns:w10="urn:schemas-microsoft-com:office:word" xmlns:w="http://schemas.openxmlformats.org/wordprocessingml/2006/main" xmlns:w14="http://schemas.microsoft.com/office/word/2010/wordml" xmlns:wpg="http://schemas.microsoft.com/office/word/2010/wordprocessingGroup" xmlns:wpi="http://schemas.microsoft.com/office/word/2010/wordprocessingInk" xmlns:wne="http://schemas.microsoft.com/office/word/2006/wordml" xmlns:wps="http://schemas.microsoft.com/office/word/2010/wordprocessingShape" mc:Ignorable="w14 wp14">
+<w:footnotes xmlns:wpc="http://schemas.microsoft.com/office/word/2010/wordprocessingCanvas" xmlns:cx="http://schemas.microsoft.com/office/drawing/2014/chartex" xmlns:cx1="http://schemas.microsoft.com/office/drawing/2015/9/8/chartex" xmlns:cx2="http://schemas.microsoft.com/office/drawing/2015/10/21/chartex" xmlns:cx3="http://schemas.microsoft.com/office/drawing/2016/5/9/chartex" xmlns:cx4="http://schemas.microsoft.com/office/drawing/2016/5/10/chartex" xmlns:cx5="http://schemas.microsoft.com/office/drawing/2016/5/11/chartex" xmlns:cx6="http://schemas.microsoft.com/office/drawing/2016/5/12/chartex" xmlns:cx7="http://schemas.microsoft.com/office/drawing/2016/5/13/chartex" xmlns:cx8="http://schemas.microsoft.com/office/drawing/2016/5/14/chartex" xmlns:mc="http://schemas.openxmlformats.org/markup-compatibility/2006" xmlns:aink="http://schemas.microsoft.com/office/drawing/2016/ink" xmlns:am3d="http://schemas.microsoft.com/office/drawing/2017/model3d" xmlns:o="urn:schemas-microsoft-com:office:office" xmlns:r="http://schemas.openxmlformats.org/officeDocument/2006/relationships" xmlns:m="http://schemas.openxmlformats.org/officeDocument/2006/math" xmlns:v="urn:schemas-microsoft-com:vml" xmlns:wp14="http://schemas.microsoft.com/office/word/2010/wordprocessingDrawing" xmlns:wp="http://schemas.openxmlformats.org/drawingml/2006/wordprocessingDrawing" xmlns:w10="urn:schemas-microsoft-com:office:word" xmlns:w="http://schemas.openxmlformats.org/wordprocessingml/2006/main" xmlns:w14="http://schemas.microsoft.com/office/word/2010/wordml" xmlns:w15="http://schemas.microsoft.com/office/word/2012/wordml" xmlns:w16cid="http://schemas.microsoft.com/office/word/2016/wordml/cid" xmlns:w16se="http://schemas.microsoft.com/office/word/2015/wordml/symex" xmlns:wpg="http://schemas.microsoft.com/office/word/2010/wordprocessingGroup" xmlns:wpi="http://schemas.microsoft.com/office/word/2010/wordprocessingInk" xmlns:wne="http://schemas.microsoft.com/office/word/2006/wordml" xmlns:wps="http://schemas.microsoft.com/office/word/2010/wordprocessingShape" mc:Ignorable="w14 w15 w16se w16cid wp14">
   <w:footnote w:type="separator" w:id="-1">
     <w:p>
       <w:pPr>
@@ -5076,7 +4797,7 @@
 </file>
 
 <file path=word/header1.xml><?xml version="1.0" encoding="utf-8"?>
-<w:hdr xmlns:wpc="http://schemas.microsoft.com/office/word/2010/wordprocessingCanvas" xmlns:mc="http://schemas.openxmlformats.org/markup-compatibility/2006" xmlns:o="urn:schemas-microsoft-com:office:office" xmlns:r="http://schemas.openxmlformats.org/officeDocument/2006/relationships" xmlns:m="http://schemas.openxmlformats.org/officeDocument/2006/math" xmlns:v="urn:schemas-microsoft-com:vml" xmlns:wp14="http://schemas.microsoft.com/office/word/2010/wordprocessingDrawing" xmlns:wp="http://schemas.openxmlformats.org/drawingml/2006/wordprocessingDrawing" xmlns:w10="urn:schemas-microsoft-com:office:word" xmlns:w="http://schemas.openxmlformats.org/wordprocessingml/2006/main" xmlns:w14="http://schemas.microsoft.com/office/word/2010/wordml" xmlns:wpg="http://schemas.microsoft.com/office/word/2010/wordprocessingGroup" xmlns:wpi="http://schemas.microsoft.com/office/word/2010/wordprocessingInk" xmlns:wne="http://schemas.microsoft.com/office/word/2006/wordml" xmlns:wps="http://schemas.microsoft.com/office/word/2010/wordprocessingShape" mc:Ignorable="w14 wp14">
+<w:hdr xmlns:wpc="http://schemas.microsoft.com/office/word/2010/wordprocessingCanvas" xmlns:cx="http://schemas.microsoft.com/office/drawing/2014/chartex" xmlns:cx1="http://schemas.microsoft.com/office/drawing/2015/9/8/chartex" xmlns:cx2="http://schemas.microsoft.com/office/drawing/2015/10/21/chartex" xmlns:cx3="http://schemas.microsoft.com/office/drawing/2016/5/9/chartex" xmlns:cx4="http://schemas.microsoft.com/office/drawing/2016/5/10/chartex" xmlns:cx5="http://schemas.microsoft.com/office/drawing/2016/5/11/chartex" xmlns:cx6="http://schemas.microsoft.com/office/drawing/2016/5/12/chartex" xmlns:cx7="http://schemas.microsoft.com/office/drawing/2016/5/13/chartex" xmlns:cx8="http://schemas.microsoft.com/office/drawing/2016/5/14/chartex" xmlns:mc="http://schemas.openxmlformats.org/markup-compatibility/2006" xmlns:aink="http://schemas.microsoft.com/office/drawing/2016/ink" xmlns:am3d="http://schemas.microsoft.com/office/drawing/2017/model3d" xmlns:o="urn:schemas-microsoft-com:office:office" xmlns:r="http://schemas.openxmlformats.org/officeDocument/2006/relationships" xmlns:m="http://schemas.openxmlformats.org/officeDocument/2006/math" xmlns:v="urn:schemas-microsoft-com:vml" xmlns:wp14="http://schemas.microsoft.com/office/word/2010/wordprocessingDrawing" xmlns:wp="http://schemas.openxmlformats.org/drawingml/2006/wordprocessingDrawing" xmlns:w10="urn:schemas-microsoft-com:office:word" xmlns:w="http://schemas.openxmlformats.org/wordprocessingml/2006/main" xmlns:w14="http://schemas.microsoft.com/office/word/2010/wordml" xmlns:w15="http://schemas.microsoft.com/office/word/2012/wordml" xmlns:w16cid="http://schemas.microsoft.com/office/word/2016/wordml/cid" xmlns:w16se="http://schemas.microsoft.com/office/word/2015/wordml/symex" xmlns:wpg="http://schemas.microsoft.com/office/word/2010/wordprocessingGroup" xmlns:wpi="http://schemas.microsoft.com/office/word/2010/wordprocessingInk" xmlns:wne="http://schemas.microsoft.com/office/word/2006/wordml" xmlns:wps="http://schemas.microsoft.com/office/word/2010/wordprocessingShape" mc:Ignorable="w14 w15 w16se w16cid wp14">
   <w:tbl>
     <w:tblPr>
       <w:tblW w:w="0" w:type="auto"/>
@@ -5101,14 +4822,12 @@
           <w:tcW w:w="6379" w:type="dxa"/>
         </w:tcPr>
         <w:p>
-          <w:proofErr w:type="spellStart"/>
           <w:r>
             <w:rPr>
               <w:b/>
             </w:rPr>
             <w:t>PepeFit</w:t>
           </w:r>
-          <w:proofErr w:type="spellEnd"/>
         </w:p>
       </w:tc>
       <w:tc>
@@ -5135,21 +4854,11 @@
           <w:tcW w:w="6379" w:type="dxa"/>
         </w:tcPr>
         <w:p>
-          <w:r>
-            <w:fldChar w:fldCharType="begin"/>
-          </w:r>
-          <w:r>
-            <w:instrText xml:space="preserve"> TITLE  \* MERGEFORMAT </w:instrText>
-          </w:r>
-          <w:r>
-            <w:fldChar w:fldCharType="separate"/>
-          </w:r>
-          <w:r>
-            <w:t>Vision</w:t>
-          </w:r>
-          <w:r>
-            <w:fldChar w:fldCharType="end"/>
-          </w:r>
+          <w:fldSimple w:instr=" TITLE  \* MERGEFORMAT ">
+            <w:r>
+              <w:t>Vision</w:t>
+            </w:r>
+          </w:fldSimple>
         </w:p>
       </w:tc>
       <w:tc>
@@ -5166,15 +4875,15 @@
   </w:tbl>
   <w:p>
     <w:pPr>
-      <w:pStyle w:val="stbilgi"/>
+      <w:pStyle w:val="stBilgi"/>
     </w:pPr>
   </w:p>
 </w:hdr>
 </file>
 
 <file path=word/numbering.xml><?xml version="1.0" encoding="utf-8"?>
-<w:numbering xmlns:wpc="http://schemas.microsoft.com/office/word/2010/wordprocessingCanvas" xmlns:mc="http://schemas.openxmlformats.org/markup-compatibility/2006" xmlns:o="urn:schemas-microsoft-com:office:office" xmlns:r="http://schemas.openxmlformats.org/officeDocument/2006/relationships" xmlns:m="http://schemas.openxmlformats.org/officeDocument/2006/math" xmlns:v="urn:schemas-microsoft-com:vml" xmlns:wp14="http://schemas.microsoft.com/office/word/2010/wordprocessingDrawing" xmlns:wp="http://schemas.openxmlformats.org/drawingml/2006/wordprocessingDrawing" xmlns:w10="urn:schemas-microsoft-com:office:word" xmlns:w="http://schemas.openxmlformats.org/wordprocessingml/2006/main" xmlns:w14="http://schemas.microsoft.com/office/word/2010/wordml" xmlns:wpg="http://schemas.microsoft.com/office/word/2010/wordprocessingGroup" xmlns:wpi="http://schemas.microsoft.com/office/word/2010/wordprocessingInk" xmlns:wne="http://schemas.microsoft.com/office/word/2006/wordml" xmlns:wps="http://schemas.microsoft.com/office/word/2010/wordprocessingShape" mc:Ignorable="w14 wp14">
-  <w:abstractNum w:abstractNumId="0">
+<w:numbering xmlns:wpc="http://schemas.microsoft.com/office/word/2010/wordprocessingCanvas" xmlns:cx="http://schemas.microsoft.com/office/drawing/2014/chartex" xmlns:cx1="http://schemas.microsoft.com/office/drawing/2015/9/8/chartex" xmlns:cx2="http://schemas.microsoft.com/office/drawing/2015/10/21/chartex" xmlns:cx3="http://schemas.microsoft.com/office/drawing/2016/5/9/chartex" xmlns:cx4="http://schemas.microsoft.com/office/drawing/2016/5/10/chartex" xmlns:cx5="http://schemas.microsoft.com/office/drawing/2016/5/11/chartex" xmlns:cx6="http://schemas.microsoft.com/office/drawing/2016/5/12/chartex" xmlns:cx7="http://schemas.microsoft.com/office/drawing/2016/5/13/chartex" xmlns:cx8="http://schemas.microsoft.com/office/drawing/2016/5/14/chartex" xmlns:mc="http://schemas.openxmlformats.org/markup-compatibility/2006" xmlns:aink="http://schemas.microsoft.com/office/drawing/2016/ink" xmlns:am3d="http://schemas.microsoft.com/office/drawing/2017/model3d" xmlns:o="urn:schemas-microsoft-com:office:office" xmlns:r="http://schemas.openxmlformats.org/officeDocument/2006/relationships" xmlns:m="http://schemas.openxmlformats.org/officeDocument/2006/math" xmlns:v="urn:schemas-microsoft-com:vml" xmlns:wp14="http://schemas.microsoft.com/office/word/2010/wordprocessingDrawing" xmlns:wp="http://schemas.openxmlformats.org/drawingml/2006/wordprocessingDrawing" xmlns:w10="urn:schemas-microsoft-com:office:word" xmlns:w="http://schemas.openxmlformats.org/wordprocessingml/2006/main" xmlns:w14="http://schemas.microsoft.com/office/word/2010/wordml" xmlns:w15="http://schemas.microsoft.com/office/word/2012/wordml" xmlns:w16cid="http://schemas.microsoft.com/office/word/2016/wordml/cid" xmlns:w16se="http://schemas.microsoft.com/office/word/2015/wordml/symex" xmlns:wpg="http://schemas.microsoft.com/office/word/2010/wordprocessingGroup" xmlns:wpi="http://schemas.microsoft.com/office/word/2010/wordprocessingInk" xmlns:wne="http://schemas.microsoft.com/office/word/2006/wordml" xmlns:wps="http://schemas.microsoft.com/office/word/2010/wordprocessingShape" mc:Ignorable="w14 w15 w16se w16cid wp14">
+  <w:abstractNum w:abstractNumId="0" w15:restartNumberingAfterBreak="0">
     <w:nsid w:val="FFFFFFFB"/>
     <w:multiLevelType w:val="multilevel"/>
     <w:tmpl w:val="FFFFFFFF"/>
@@ -5251,7 +4960,7 @@
       <w:lvlJc w:val="left"/>
     </w:lvl>
   </w:abstractNum>
-  <w:abstractNum w:abstractNumId="1">
+  <w:abstractNum w:abstractNumId="1" w15:restartNumberingAfterBreak="0">
     <w:nsid w:val="FFFFFFFE"/>
     <w:multiLevelType w:val="singleLevel"/>
     <w:tmpl w:val="FFFFFFFF"/>
@@ -5261,7 +4970,7 @@
       <w:lvlJc w:val="left"/>
     </w:lvl>
   </w:abstractNum>
-  <w:abstractNum w:abstractNumId="2">
+  <w:abstractNum w:abstractNumId="2" w15:restartNumberingAfterBreak="0">
     <w:nsid w:val="00224753"/>
     <w:multiLevelType w:val="singleLevel"/>
     <w:tmpl w:val="04090001"/>
@@ -5281,7 +4990,7 @@
       </w:rPr>
     </w:lvl>
   </w:abstractNum>
-  <w:abstractNum w:abstractNumId="3">
+  <w:abstractNum w:abstractNumId="3" w15:restartNumberingAfterBreak="0">
     <w:nsid w:val="0381113C"/>
     <w:multiLevelType w:val="singleLevel"/>
     <w:tmpl w:val="04090001"/>
@@ -5301,7 +5010,7 @@
       </w:rPr>
     </w:lvl>
   </w:abstractNum>
-  <w:abstractNum w:abstractNumId="4">
+  <w:abstractNum w:abstractNumId="4" w15:restartNumberingAfterBreak="0">
     <w:nsid w:val="0A117094"/>
     <w:multiLevelType w:val="singleLevel"/>
     <w:tmpl w:val="04090001"/>
@@ -5321,7 +5030,7 @@
       </w:rPr>
     </w:lvl>
   </w:abstractNum>
-  <w:abstractNum w:abstractNumId="5">
+  <w:abstractNum w:abstractNumId="5" w15:restartNumberingAfterBreak="0">
     <w:nsid w:val="17CB6DC4"/>
     <w:multiLevelType w:val="singleLevel"/>
     <w:tmpl w:val="04090001"/>
@@ -5341,7 +5050,7 @@
       </w:rPr>
     </w:lvl>
   </w:abstractNum>
-  <w:abstractNum w:abstractNumId="6">
+  <w:abstractNum w:abstractNumId="6" w15:restartNumberingAfterBreak="0">
     <w:nsid w:val="22443AC4"/>
     <w:multiLevelType w:val="singleLevel"/>
     <w:tmpl w:val="04090001"/>
@@ -5361,7 +5070,7 @@
       </w:rPr>
     </w:lvl>
   </w:abstractNum>
-  <w:abstractNum w:abstractNumId="7">
+  <w:abstractNum w:abstractNumId="7" w15:restartNumberingAfterBreak="0">
     <w:nsid w:val="2367674E"/>
     <w:multiLevelType w:val="singleLevel"/>
     <w:tmpl w:val="04090001"/>
@@ -5381,7 +5090,7 @@
       </w:rPr>
     </w:lvl>
   </w:abstractNum>
-  <w:abstractNum w:abstractNumId="8">
+  <w:abstractNum w:abstractNumId="8" w15:restartNumberingAfterBreak="0">
     <w:nsid w:val="25B671FF"/>
     <w:multiLevelType w:val="singleLevel"/>
     <w:tmpl w:val="04090001"/>
@@ -5401,7 +5110,7 @@
       </w:rPr>
     </w:lvl>
   </w:abstractNum>
-  <w:abstractNum w:abstractNumId="9">
+  <w:abstractNum w:abstractNumId="9" w15:restartNumberingAfterBreak="0">
     <w:nsid w:val="27DF5824"/>
     <w:multiLevelType w:val="singleLevel"/>
     <w:tmpl w:val="04090001"/>
@@ -5421,7 +5130,7 @@
       </w:rPr>
     </w:lvl>
   </w:abstractNum>
-  <w:abstractNum w:abstractNumId="10">
+  <w:abstractNum w:abstractNumId="10" w15:restartNumberingAfterBreak="0">
     <w:nsid w:val="2D4B634E"/>
     <w:multiLevelType w:val="singleLevel"/>
     <w:tmpl w:val="04090001"/>
@@ -5441,7 +5150,7 @@
       </w:rPr>
     </w:lvl>
   </w:abstractNum>
-  <w:abstractNum w:abstractNumId="11">
+  <w:abstractNum w:abstractNumId="11" w15:restartNumberingAfterBreak="0">
     <w:nsid w:val="31DD2C45"/>
     <w:multiLevelType w:val="singleLevel"/>
     <w:tmpl w:val="04090001"/>
@@ -5461,7 +5170,7 @@
       </w:rPr>
     </w:lvl>
   </w:abstractNum>
-  <w:abstractNum w:abstractNumId="12">
+  <w:abstractNum w:abstractNumId="12" w15:restartNumberingAfterBreak="0">
     <w:nsid w:val="32982B51"/>
     <w:multiLevelType w:val="singleLevel"/>
     <w:tmpl w:val="04090001"/>
@@ -5481,7 +5190,7 @@
       </w:rPr>
     </w:lvl>
   </w:abstractNum>
-  <w:abstractNum w:abstractNumId="13">
+  <w:abstractNum w:abstractNumId="13" w15:restartNumberingAfterBreak="0">
     <w:nsid w:val="3375481C"/>
     <w:multiLevelType w:val="singleLevel"/>
     <w:tmpl w:val="E6747DA6"/>
@@ -5501,7 +5210,7 @@
       </w:rPr>
     </w:lvl>
   </w:abstractNum>
-  <w:abstractNum w:abstractNumId="14">
+  <w:abstractNum w:abstractNumId="14" w15:restartNumberingAfterBreak="0">
     <w:nsid w:val="369D5471"/>
     <w:multiLevelType w:val="singleLevel"/>
     <w:tmpl w:val="04090001"/>
@@ -5521,7 +5230,7 @@
       </w:rPr>
     </w:lvl>
   </w:abstractNum>
-  <w:abstractNum w:abstractNumId="15">
+  <w:abstractNum w:abstractNumId="15" w15:restartNumberingAfterBreak="0">
     <w:nsid w:val="398C0069"/>
     <w:multiLevelType w:val="hybridMultilevel"/>
     <w:tmpl w:val="28E8AA08"/>
@@ -5660,7 +5369,7 @@
       </w:rPr>
     </w:lvl>
   </w:abstractNum>
-  <w:abstractNum w:abstractNumId="16">
+  <w:abstractNum w:abstractNumId="16" w15:restartNumberingAfterBreak="0">
     <w:nsid w:val="42B97F7B"/>
     <w:multiLevelType w:val="singleLevel"/>
     <w:tmpl w:val="04090001"/>
@@ -5680,7 +5389,7 @@
       </w:rPr>
     </w:lvl>
   </w:abstractNum>
-  <w:abstractNum w:abstractNumId="17">
+  <w:abstractNum w:abstractNumId="17" w15:restartNumberingAfterBreak="0">
     <w:nsid w:val="49E170D0"/>
     <w:multiLevelType w:val="singleLevel"/>
     <w:tmpl w:val="04090001"/>
@@ -5700,7 +5409,7 @@
       </w:rPr>
     </w:lvl>
   </w:abstractNum>
-  <w:abstractNum w:abstractNumId="18">
+  <w:abstractNum w:abstractNumId="18" w15:restartNumberingAfterBreak="0">
     <w:nsid w:val="4F64732B"/>
     <w:multiLevelType w:val="singleLevel"/>
     <w:tmpl w:val="04090001"/>
@@ -5720,7 +5429,7 @@
       </w:rPr>
     </w:lvl>
   </w:abstractNum>
-  <w:abstractNum w:abstractNumId="19">
+  <w:abstractNum w:abstractNumId="19" w15:restartNumberingAfterBreak="0">
     <w:nsid w:val="52DF734E"/>
     <w:multiLevelType w:val="singleLevel"/>
     <w:tmpl w:val="04090001"/>
@@ -5740,7 +5449,7 @@
       </w:rPr>
     </w:lvl>
   </w:abstractNum>
-  <w:abstractNum w:abstractNumId="20">
+  <w:abstractNum w:abstractNumId="20" w15:restartNumberingAfterBreak="0">
     <w:nsid w:val="59F314B7"/>
     <w:multiLevelType w:val="singleLevel"/>
     <w:tmpl w:val="04090001"/>
@@ -5760,7 +5469,7 @@
       </w:rPr>
     </w:lvl>
   </w:abstractNum>
-  <w:abstractNum w:abstractNumId="21">
+  <w:abstractNum w:abstractNumId="21" w15:restartNumberingAfterBreak="0">
     <w:nsid w:val="647235F1"/>
     <w:multiLevelType w:val="singleLevel"/>
     <w:tmpl w:val="04090001"/>
@@ -5780,7 +5489,7 @@
       </w:rPr>
     </w:lvl>
   </w:abstractNum>
-  <w:abstractNum w:abstractNumId="22">
+  <w:abstractNum w:abstractNumId="22" w15:restartNumberingAfterBreak="0">
     <w:nsid w:val="6D2F7D46"/>
     <w:multiLevelType w:val="singleLevel"/>
     <w:tmpl w:val="04090001"/>
@@ -5800,7 +5509,7 @@
       </w:rPr>
     </w:lvl>
   </w:abstractNum>
-  <w:abstractNum w:abstractNumId="23">
+  <w:abstractNum w:abstractNumId="23" w15:restartNumberingAfterBreak="0">
     <w:nsid w:val="71F21F2A"/>
     <w:multiLevelType w:val="singleLevel"/>
     <w:tmpl w:val="04090001"/>
@@ -5820,7 +5529,7 @@
       </w:rPr>
     </w:lvl>
   </w:abstractNum>
-  <w:abstractNum w:abstractNumId="24">
+  <w:abstractNum w:abstractNumId="24" w15:restartNumberingAfterBreak="0">
     <w:nsid w:val="743601FB"/>
     <w:multiLevelType w:val="singleLevel"/>
     <w:tmpl w:val="04090001"/>
@@ -5840,7 +5549,7 @@
       </w:rPr>
     </w:lvl>
   </w:abstractNum>
-  <w:abstractNum w:abstractNumId="25">
+  <w:abstractNum w:abstractNumId="25" w15:restartNumberingAfterBreak="0">
     <w:nsid w:val="756150CA"/>
     <w:multiLevelType w:val="singleLevel"/>
     <w:tmpl w:val="04090001"/>
@@ -5860,7 +5569,7 @@
       </w:rPr>
     </w:lvl>
   </w:abstractNum>
-  <w:abstractNum w:abstractNumId="26">
+  <w:abstractNum w:abstractNumId="26" w15:restartNumberingAfterBreak="0">
     <w:nsid w:val="7BE434D7"/>
     <w:multiLevelType w:val="singleLevel"/>
     <w:tmpl w:val="04090001"/>
@@ -5880,7 +5589,7 @@
       </w:rPr>
     </w:lvl>
   </w:abstractNum>
-  <w:abstractNum w:abstractNumId="27">
+  <w:abstractNum w:abstractNumId="27" w15:restartNumberingAfterBreak="0">
     <w:nsid w:val="7C9362FF"/>
     <w:multiLevelType w:val="hybridMultilevel"/>
     <w:tmpl w:val="23B07F92"/>
@@ -6140,7 +5849,7 @@
 </file>
 
 <file path=word/styles.xml><?xml version="1.0" encoding="utf-8"?>
-<w:styles xmlns:mc="http://schemas.openxmlformats.org/markup-compatibility/2006" xmlns:r="http://schemas.openxmlformats.org/officeDocument/2006/relationships" xmlns:w="http://schemas.openxmlformats.org/wordprocessingml/2006/main" xmlns:w14="http://schemas.microsoft.com/office/word/2010/wordml" mc:Ignorable="w14">
+<w:styles xmlns:mc="http://schemas.openxmlformats.org/markup-compatibility/2006" xmlns:r="http://schemas.openxmlformats.org/officeDocument/2006/relationships" xmlns:w="http://schemas.openxmlformats.org/wordprocessingml/2006/main" xmlns:w14="http://schemas.microsoft.com/office/word/2010/wordml" xmlns:w15="http://schemas.microsoft.com/office/word/2012/wordml" xmlns:w16cid="http://schemas.microsoft.com/office/word/2016/wordml/cid" xmlns:w16se="http://schemas.microsoft.com/office/word/2015/wordml/symex" mc:Ignorable="w14 w15 w16se w16cid">
   <w:docDefaults>
     <w:rPrDefault>
       <w:rPr>
@@ -6150,144 +5859,382 @@
     </w:rPrDefault>
     <w:pPrDefault/>
   </w:docDefaults>
-  <w:latentStyles w:defLockedState="0" w:defUIPriority="99" w:defSemiHidden="1" w:defUnhideWhenUsed="1" w:defQFormat="0" w:count="267">
-    <w:lsdException w:name="Normal" w:semiHidden="0" w:uiPriority="0" w:unhideWhenUsed="0" w:qFormat="1"/>
-    <w:lsdException w:name="heading 1" w:semiHidden="0" w:uiPriority="9" w:unhideWhenUsed="0" w:qFormat="1"/>
-    <w:lsdException w:name="heading 2" w:semiHidden="0" w:uiPriority="9" w:unhideWhenUsed="0" w:qFormat="1"/>
-    <w:lsdException w:name="heading 3" w:semiHidden="0" w:uiPriority="9" w:unhideWhenUsed="0" w:qFormat="1"/>
-    <w:lsdException w:name="heading 4" w:semiHidden="0" w:uiPriority="9" w:unhideWhenUsed="0" w:qFormat="1"/>
-    <w:lsdException w:name="heading 5" w:semiHidden="0" w:uiPriority="9" w:unhideWhenUsed="0" w:qFormat="1"/>
-    <w:lsdException w:name="heading 6" w:semiHidden="0" w:uiPriority="9" w:unhideWhenUsed="0" w:qFormat="1"/>
-    <w:lsdException w:name="heading 7" w:semiHidden="0" w:uiPriority="9" w:unhideWhenUsed="0" w:qFormat="1"/>
-    <w:lsdException w:name="heading 8" w:semiHidden="0" w:uiPriority="9" w:unhideWhenUsed="0" w:qFormat="1"/>
-    <w:lsdException w:name="heading 9" w:semiHidden="0" w:uiPriority="9" w:unhideWhenUsed="0" w:qFormat="1"/>
-    <w:lsdException w:name="toc 1" w:uiPriority="39"/>
-    <w:lsdException w:name="toc 2" w:uiPriority="39"/>
-    <w:lsdException w:name="toc 3" w:uiPriority="39"/>
-    <w:lsdException w:name="toc 4" w:uiPriority="39"/>
-    <w:lsdException w:name="toc 5" w:uiPriority="39"/>
-    <w:lsdException w:name="toc 6" w:uiPriority="39"/>
-    <w:lsdException w:name="toc 7" w:uiPriority="39"/>
-    <w:lsdException w:name="toc 8" w:uiPriority="39"/>
-    <w:lsdException w:name="toc 9" w:uiPriority="39"/>
-    <w:lsdException w:name="caption" w:uiPriority="35" w:qFormat="1"/>
-    <w:lsdException w:name="Title" w:semiHidden="0" w:uiPriority="10" w:unhideWhenUsed="0" w:qFormat="1"/>
-    <w:lsdException w:name="Default Paragraph Font" w:uiPriority="1"/>
-    <w:lsdException w:name="Subtitle" w:semiHidden="0" w:uiPriority="11" w:unhideWhenUsed="0" w:qFormat="1"/>
-    <w:lsdException w:name="Strong" w:semiHidden="0" w:uiPriority="22" w:unhideWhenUsed="0" w:qFormat="1"/>
-    <w:lsdException w:name="Emphasis" w:semiHidden="0" w:uiPriority="20" w:unhideWhenUsed="0" w:qFormat="1"/>
-    <w:lsdException w:name="Table Grid" w:semiHidden="0" w:uiPriority="59" w:unhideWhenUsed="0"/>
-    <w:lsdException w:name="Placeholder Text" w:unhideWhenUsed="0"/>
-    <w:lsdException w:name="No Spacing" w:semiHidden="0" w:uiPriority="1" w:unhideWhenUsed="0" w:qFormat="1"/>
-    <w:lsdException w:name="Light Shading" w:semiHidden="0" w:uiPriority="60" w:unhideWhenUsed="0"/>
-    <w:lsdException w:name="Light List" w:semiHidden="0" w:uiPriority="61" w:unhideWhenUsed="0"/>
-    <w:lsdException w:name="Light Grid" w:semiHidden="0" w:uiPriority="62" w:unhideWhenUsed="0"/>
-    <w:lsdException w:name="Medium Shading 1" w:semiHidden="0" w:uiPriority="63" w:unhideWhenUsed="0"/>
-    <w:lsdException w:name="Medium Shading 2" w:semiHidden="0" w:uiPriority="64" w:unhideWhenUsed="0"/>
-    <w:lsdException w:name="Medium List 1" w:semiHidden="0" w:uiPriority="65" w:unhideWhenUsed="0"/>
-    <w:lsdException w:name="Medium List 2" w:semiHidden="0" w:uiPriority="66" w:unhideWhenUsed="0"/>
-    <w:lsdException w:name="Medium Grid 1" w:semiHidden="0" w:uiPriority="67" w:unhideWhenUsed="0"/>
-    <w:lsdException w:name="Medium Grid 2" w:semiHidden="0" w:uiPriority="68" w:unhideWhenUsed="0"/>
-    <w:lsdException w:name="Medium Grid 3" w:semiHidden="0" w:uiPriority="69" w:unhideWhenUsed="0"/>
-    <w:lsdException w:name="Dark List" w:semiHidden="0" w:uiPriority="70" w:unhideWhenUsed="0"/>
-    <w:lsdException w:name="Colorful Shading" w:semiHidden="0" w:uiPriority="71" w:unhideWhenUsed="0"/>
-    <w:lsdException w:name="Colorful List" w:semiHidden="0" w:uiPriority="72" w:unhideWhenUsed="0"/>
-    <w:lsdException w:name="Colorful Grid" w:semiHidden="0" w:uiPriority="73" w:unhideWhenUsed="0"/>
-    <w:lsdException w:name="Light Shading Accent 1" w:semiHidden="0" w:uiPriority="60" w:unhideWhenUsed="0"/>
-    <w:lsdException w:name="Light List Accent 1" w:semiHidden="0" w:uiPriority="61" w:unhideWhenUsed="0"/>
-    <w:lsdException w:name="Light Grid Accent 1" w:semiHidden="0" w:uiPriority="62" w:unhideWhenUsed="0"/>
-    <w:lsdException w:name="Medium Shading 1 Accent 1" w:semiHidden="0" w:uiPriority="63" w:unhideWhenUsed="0"/>
-    <w:lsdException w:name="Medium Shading 2 Accent 1" w:semiHidden="0" w:uiPriority="64" w:unhideWhenUsed="0"/>
-    <w:lsdException w:name="Medium List 1 Accent 1" w:semiHidden="0" w:uiPriority="65" w:unhideWhenUsed="0"/>
-    <w:lsdException w:name="Revision" w:unhideWhenUsed="0"/>
-    <w:lsdException w:name="List Paragraph" w:semiHidden="0" w:uiPriority="34" w:unhideWhenUsed="0" w:qFormat="1"/>
-    <w:lsdException w:name="Quote" w:semiHidden="0" w:uiPriority="29" w:unhideWhenUsed="0" w:qFormat="1"/>
-    <w:lsdException w:name="Intense Quote" w:semiHidden="0" w:uiPriority="30" w:unhideWhenUsed="0" w:qFormat="1"/>
-    <w:lsdException w:name="Medium List 2 Accent 1" w:semiHidden="0" w:uiPriority="66" w:unhideWhenUsed="0"/>
-    <w:lsdException w:name="Medium Grid 1 Accent 1" w:semiHidden="0" w:uiPriority="67" w:unhideWhenUsed="0"/>
-    <w:lsdException w:name="Medium Grid 2 Accent 1" w:semiHidden="0" w:uiPriority="68" w:unhideWhenUsed="0"/>
-    <w:lsdException w:name="Medium Grid 3 Accent 1" w:semiHidden="0" w:uiPriority="69" w:unhideWhenUsed="0"/>
-    <w:lsdException w:name="Dark List Accent 1" w:semiHidden="0" w:uiPriority="70" w:unhideWhenUsed="0"/>
-    <w:lsdException w:name="Colorful Shading Accent 1" w:semiHidden="0" w:uiPriority="71" w:unhideWhenUsed="0"/>
-    <w:lsdException w:name="Colorful List Accent 1" w:semiHidden="0" w:uiPriority="72" w:unhideWhenUsed="0"/>
-    <w:lsdException w:name="Colorful Grid Accent 1" w:semiHidden="0" w:uiPriority="73" w:unhideWhenUsed="0"/>
-    <w:lsdException w:name="Light Shading Accent 2" w:semiHidden="0" w:uiPriority="60" w:unhideWhenUsed="0"/>
-    <w:lsdException w:name="Light List Accent 2" w:semiHidden="0" w:uiPriority="61" w:unhideWhenUsed="0"/>
-    <w:lsdException w:name="Light Grid Accent 2" w:semiHidden="0" w:uiPriority="62" w:unhideWhenUsed="0"/>
-    <w:lsdException w:name="Medium Shading 1 Accent 2" w:semiHidden="0" w:uiPriority="63" w:unhideWhenUsed="0"/>
-    <w:lsdException w:name="Medium Shading 2 Accent 2" w:semiHidden="0" w:uiPriority="64" w:unhideWhenUsed="0"/>
-    <w:lsdException w:name="Medium List 1 Accent 2" w:semiHidden="0" w:uiPriority="65" w:unhideWhenUsed="0"/>
-    <w:lsdException w:name="Medium List 2 Accent 2" w:semiHidden="0" w:uiPriority="66" w:unhideWhenUsed="0"/>
-    <w:lsdException w:name="Medium Grid 1 Accent 2" w:semiHidden="0" w:uiPriority="67" w:unhideWhenUsed="0"/>
-    <w:lsdException w:name="Medium Grid 2 Accent 2" w:semiHidden="0" w:uiPriority="68" w:unhideWhenUsed="0"/>
-    <w:lsdException w:name="Medium Grid 3 Accent 2" w:semiHidden="0" w:uiPriority="69" w:unhideWhenUsed="0"/>
-    <w:lsdException w:name="Dark List Accent 2" w:semiHidden="0" w:uiPriority="70" w:unhideWhenUsed="0"/>
-    <w:lsdException w:name="Colorful Shading Accent 2" w:semiHidden="0" w:uiPriority="71" w:unhideWhenUsed="0"/>
-    <w:lsdException w:name="Colorful List Accent 2" w:semiHidden="0" w:uiPriority="72" w:unhideWhenUsed="0"/>
-    <w:lsdException w:name="Colorful Grid Accent 2" w:semiHidden="0" w:uiPriority="73" w:unhideWhenUsed="0"/>
-    <w:lsdException w:name="Light Shading Accent 3" w:semiHidden="0" w:uiPriority="60" w:unhideWhenUsed="0"/>
-    <w:lsdException w:name="Light List Accent 3" w:semiHidden="0" w:uiPriority="61" w:unhideWhenUsed="0"/>
-    <w:lsdException w:name="Light Grid Accent 3" w:semiHidden="0" w:uiPriority="62" w:unhideWhenUsed="0"/>
-    <w:lsdException w:name="Medium Shading 1 Accent 3" w:semiHidden="0" w:uiPriority="63" w:unhideWhenUsed="0"/>
-    <w:lsdException w:name="Medium Shading 2 Accent 3" w:semiHidden="0" w:uiPriority="64" w:unhideWhenUsed="0"/>
-    <w:lsdException w:name="Medium List 1 Accent 3" w:semiHidden="0" w:uiPriority="65" w:unhideWhenUsed="0"/>
-    <w:lsdException w:name="Medium List 2 Accent 3" w:semiHidden="0" w:uiPriority="66" w:unhideWhenUsed="0"/>
-    <w:lsdException w:name="Medium Grid 1 Accent 3" w:semiHidden="0" w:uiPriority="67" w:unhideWhenUsed="0"/>
-    <w:lsdException w:name="Medium Grid 2 Accent 3" w:semiHidden="0" w:uiPriority="68" w:unhideWhenUsed="0"/>
-    <w:lsdException w:name="Medium Grid 3 Accent 3" w:semiHidden="0" w:uiPriority="69" w:unhideWhenUsed="0"/>
-    <w:lsdException w:name="Dark List Accent 3" w:semiHidden="0" w:uiPriority="70" w:unhideWhenUsed="0"/>
-    <w:lsdException w:name="Colorful Shading Accent 3" w:semiHidden="0" w:uiPriority="71" w:unhideWhenUsed="0"/>
-    <w:lsdException w:name="Colorful List Accent 3" w:semiHidden="0" w:uiPriority="72" w:unhideWhenUsed="0"/>
-    <w:lsdException w:name="Colorful Grid Accent 3" w:semiHidden="0" w:uiPriority="73" w:unhideWhenUsed="0"/>
-    <w:lsdException w:name="Light Shading Accent 4" w:semiHidden="0" w:uiPriority="60" w:unhideWhenUsed="0"/>
-    <w:lsdException w:name="Light List Accent 4" w:semiHidden="0" w:uiPriority="61" w:unhideWhenUsed="0"/>
-    <w:lsdException w:name="Light Grid Accent 4" w:semiHidden="0" w:uiPriority="62" w:unhideWhenUsed="0"/>
-    <w:lsdException w:name="Medium Shading 1 Accent 4" w:semiHidden="0" w:uiPriority="63" w:unhideWhenUsed="0"/>
-    <w:lsdException w:name="Medium Shading 2 Accent 4" w:semiHidden="0" w:uiPriority="64" w:unhideWhenUsed="0"/>
-    <w:lsdException w:name="Medium List 1 Accent 4" w:semiHidden="0" w:uiPriority="65" w:unhideWhenUsed="0"/>
-    <w:lsdException w:name="Medium List 2 Accent 4" w:semiHidden="0" w:uiPriority="66" w:unhideWhenUsed="0"/>
-    <w:lsdException w:name="Medium Grid 1 Accent 4" w:semiHidden="0" w:uiPriority="67" w:unhideWhenUsed="0"/>
-    <w:lsdException w:name="Medium Grid 2 Accent 4" w:semiHidden="0" w:uiPriority="68" w:unhideWhenUsed="0"/>
-    <w:lsdException w:name="Medium Grid 3 Accent 4" w:semiHidden="0" w:uiPriority="69" w:unhideWhenUsed="0"/>
-    <w:lsdException w:name="Dark List Accent 4" w:semiHidden="0" w:uiPriority="70" w:unhideWhenUsed="0"/>
-    <w:lsdException w:name="Colorful Shading Accent 4" w:semiHidden="0" w:uiPriority="71" w:unhideWhenUsed="0"/>
-    <w:lsdException w:name="Colorful List Accent 4" w:semiHidden="0" w:uiPriority="72" w:unhideWhenUsed="0"/>
-    <w:lsdException w:name="Colorful Grid Accent 4" w:semiHidden="0" w:uiPriority="73" w:unhideWhenUsed="0"/>
-    <w:lsdException w:name="Light Shading Accent 5" w:semiHidden="0" w:uiPriority="60" w:unhideWhenUsed="0"/>
-    <w:lsdException w:name="Light List Accent 5" w:semiHidden="0" w:uiPriority="61" w:unhideWhenUsed="0"/>
-    <w:lsdException w:name="Light Grid Accent 5" w:semiHidden="0" w:uiPriority="62" w:unhideWhenUsed="0"/>
-    <w:lsdException w:name="Medium Shading 1 Accent 5" w:semiHidden="0" w:uiPriority="63" w:unhideWhenUsed="0"/>
-    <w:lsdException w:name="Medium Shading 2 Accent 5" w:semiHidden="0" w:uiPriority="64" w:unhideWhenUsed="0"/>
-    <w:lsdException w:name="Medium List 1 Accent 5" w:semiHidden="0" w:uiPriority="65" w:unhideWhenUsed="0"/>
-    <w:lsdException w:name="Medium List 2 Accent 5" w:semiHidden="0" w:uiPriority="66" w:unhideWhenUsed="0"/>
-    <w:lsdException w:name="Medium Grid 1 Accent 5" w:semiHidden="0" w:uiPriority="67" w:unhideWhenUsed="0"/>
-    <w:lsdException w:name="Medium Grid 2 Accent 5" w:semiHidden="0" w:uiPriority="68" w:unhideWhenUsed="0"/>
-    <w:lsdException w:name="Medium Grid 3 Accent 5" w:semiHidden="0" w:uiPriority="69" w:unhideWhenUsed="0"/>
-    <w:lsdException w:name="Dark List Accent 5" w:semiHidden="0" w:uiPriority="70" w:unhideWhenUsed="0"/>
-    <w:lsdException w:name="Colorful Shading Accent 5" w:semiHidden="0" w:uiPriority="71" w:unhideWhenUsed="0"/>
-    <w:lsdException w:name="Colorful List Accent 5" w:semiHidden="0" w:uiPriority="72" w:unhideWhenUsed="0"/>
-    <w:lsdException w:name="Colorful Grid Accent 5" w:semiHidden="0" w:uiPriority="73" w:unhideWhenUsed="0"/>
-    <w:lsdException w:name="Light Shading Accent 6" w:semiHidden="0" w:uiPriority="60" w:unhideWhenUsed="0"/>
-    <w:lsdException w:name="Light List Accent 6" w:semiHidden="0" w:uiPriority="61" w:unhideWhenUsed="0"/>
-    <w:lsdException w:name="Light Grid Accent 6" w:semiHidden="0" w:uiPriority="62" w:unhideWhenUsed="0"/>
-    <w:lsdException w:name="Medium Shading 1 Accent 6" w:semiHidden="0" w:uiPriority="63" w:unhideWhenUsed="0"/>
-    <w:lsdException w:name="Medium Shading 2 Accent 6" w:semiHidden="0" w:uiPriority="64" w:unhideWhenUsed="0"/>
-    <w:lsdException w:name="Medium List 1 Accent 6" w:semiHidden="0" w:uiPriority="65" w:unhideWhenUsed="0"/>
-    <w:lsdException w:name="Medium List 2 Accent 6" w:semiHidden="0" w:uiPriority="66" w:unhideWhenUsed="0"/>
-    <w:lsdException w:name="Medium Grid 1 Accent 6" w:semiHidden="0" w:uiPriority="67" w:unhideWhenUsed="0"/>
-    <w:lsdException w:name="Medium Grid 2 Accent 6" w:semiHidden="0" w:uiPriority="68" w:unhideWhenUsed="0"/>
-    <w:lsdException w:name="Medium Grid 3 Accent 6" w:semiHidden="0" w:uiPriority="69" w:unhideWhenUsed="0"/>
-    <w:lsdException w:name="Dark List Accent 6" w:semiHidden="0" w:uiPriority="70" w:unhideWhenUsed="0"/>
-    <w:lsdException w:name="Colorful Shading Accent 6" w:semiHidden="0" w:uiPriority="71" w:unhideWhenUsed="0"/>
-    <w:lsdException w:name="Colorful List Accent 6" w:semiHidden="0" w:uiPriority="72" w:unhideWhenUsed="0"/>
-    <w:lsdException w:name="Colorful Grid Accent 6" w:semiHidden="0" w:uiPriority="73" w:unhideWhenUsed="0"/>
-    <w:lsdException w:name="Subtle Emphasis" w:semiHidden="0" w:uiPriority="19" w:unhideWhenUsed="0" w:qFormat="1"/>
-    <w:lsdException w:name="Intense Emphasis" w:semiHidden="0" w:uiPriority="21" w:unhideWhenUsed="0" w:qFormat="1"/>
-    <w:lsdException w:name="Subtle Reference" w:semiHidden="0" w:uiPriority="31" w:unhideWhenUsed="0" w:qFormat="1"/>
-    <w:lsdException w:name="Intense Reference" w:semiHidden="0" w:uiPriority="32" w:unhideWhenUsed="0" w:qFormat="1"/>
-    <w:lsdException w:name="Book Title" w:semiHidden="0" w:uiPriority="33" w:unhideWhenUsed="0" w:qFormat="1"/>
-    <w:lsdException w:name="Bibliography" w:uiPriority="37"/>
-    <w:lsdException w:name="TOC Heading" w:uiPriority="39" w:qFormat="1"/>
+  <w:latentStyles w:defLockedState="0" w:defUIPriority="99" w:defSemiHidden="0" w:defUnhideWhenUsed="0" w:defQFormat="0" w:count="375">
+    <w:lsdException w:name="Normal" w:uiPriority="0" w:qFormat="1"/>
+    <w:lsdException w:name="heading 1" w:uiPriority="9" w:qFormat="1"/>
+    <w:lsdException w:name="heading 2" w:uiPriority="9" w:qFormat="1"/>
+    <w:lsdException w:name="heading 3" w:uiPriority="9" w:qFormat="1"/>
+    <w:lsdException w:name="heading 4" w:uiPriority="9" w:qFormat="1"/>
+    <w:lsdException w:name="heading 5" w:uiPriority="9" w:qFormat="1"/>
+    <w:lsdException w:name="heading 6" w:uiPriority="9" w:qFormat="1"/>
+    <w:lsdException w:name="heading 7" w:uiPriority="9" w:qFormat="1"/>
+    <w:lsdException w:name="heading 8" w:uiPriority="9" w:qFormat="1"/>
+    <w:lsdException w:name="heading 9" w:uiPriority="9" w:qFormat="1"/>
+    <w:lsdException w:name="index 1" w:semiHidden="1" w:unhideWhenUsed="1"/>
+    <w:lsdException w:name="index 2" w:semiHidden="1" w:unhideWhenUsed="1"/>
+    <w:lsdException w:name="index 3" w:semiHidden="1" w:unhideWhenUsed="1"/>
+    <w:lsdException w:name="index 4" w:semiHidden="1" w:unhideWhenUsed="1"/>
+    <w:lsdException w:name="index 5" w:semiHidden="1" w:unhideWhenUsed="1"/>
+    <w:lsdException w:name="index 6" w:semiHidden="1" w:unhideWhenUsed="1"/>
+    <w:lsdException w:name="index 7" w:semiHidden="1" w:unhideWhenUsed="1"/>
+    <w:lsdException w:name="index 8" w:semiHidden="1" w:unhideWhenUsed="1"/>
+    <w:lsdException w:name="index 9" w:semiHidden="1" w:unhideWhenUsed="1"/>
+    <w:lsdException w:name="toc 1" w:semiHidden="1" w:uiPriority="39" w:unhideWhenUsed="1"/>
+    <w:lsdException w:name="toc 2" w:semiHidden="1" w:uiPriority="39" w:unhideWhenUsed="1"/>
+    <w:lsdException w:name="toc 3" w:semiHidden="1" w:uiPriority="39" w:unhideWhenUsed="1"/>
+    <w:lsdException w:name="toc 4" w:semiHidden="1" w:uiPriority="39" w:unhideWhenUsed="1"/>
+    <w:lsdException w:name="toc 5" w:semiHidden="1" w:uiPriority="39" w:unhideWhenUsed="1"/>
+    <w:lsdException w:name="toc 6" w:semiHidden="1" w:uiPriority="39" w:unhideWhenUsed="1"/>
+    <w:lsdException w:name="toc 7" w:semiHidden="1" w:uiPriority="39" w:unhideWhenUsed="1"/>
+    <w:lsdException w:name="toc 8" w:semiHidden="1" w:uiPriority="39" w:unhideWhenUsed="1"/>
+    <w:lsdException w:name="toc 9" w:semiHidden="1" w:uiPriority="39" w:unhideWhenUsed="1"/>
+    <w:lsdException w:name="Normal Indent" w:semiHidden="1" w:unhideWhenUsed="1"/>
+    <w:lsdException w:name="footnote text" w:semiHidden="1" w:unhideWhenUsed="1"/>
+    <w:lsdException w:name="annotation text" w:semiHidden="1" w:unhideWhenUsed="1"/>
+    <w:lsdException w:name="header" w:semiHidden="1" w:unhideWhenUsed="1"/>
+    <w:lsdException w:name="footer" w:semiHidden="1" w:unhideWhenUsed="1"/>
+    <w:lsdException w:name="index heading" w:semiHidden="1" w:unhideWhenUsed="1"/>
+    <w:lsdException w:name="caption" w:semiHidden="1" w:uiPriority="35" w:unhideWhenUsed="1" w:qFormat="1"/>
+    <w:lsdException w:name="table of figures" w:semiHidden="1" w:unhideWhenUsed="1"/>
+    <w:lsdException w:name="envelope address" w:semiHidden="1" w:unhideWhenUsed="1"/>
+    <w:lsdException w:name="envelope return" w:semiHidden="1" w:unhideWhenUsed="1"/>
+    <w:lsdException w:name="footnote reference" w:semiHidden="1" w:unhideWhenUsed="1"/>
+    <w:lsdException w:name="annotation reference" w:semiHidden="1" w:unhideWhenUsed="1"/>
+    <w:lsdException w:name="line number" w:semiHidden="1" w:unhideWhenUsed="1"/>
+    <w:lsdException w:name="page number" w:semiHidden="1" w:unhideWhenUsed="1"/>
+    <w:lsdException w:name="endnote reference" w:semiHidden="1" w:unhideWhenUsed="1"/>
+    <w:lsdException w:name="endnote text" w:semiHidden="1" w:unhideWhenUsed="1"/>
+    <w:lsdException w:name="table of authorities" w:semiHidden="1" w:unhideWhenUsed="1"/>
+    <w:lsdException w:name="macro" w:semiHidden="1" w:unhideWhenUsed="1"/>
+    <w:lsdException w:name="toa heading" w:semiHidden="1" w:unhideWhenUsed="1"/>
+    <w:lsdException w:name="List" w:semiHidden="1" w:unhideWhenUsed="1"/>
+    <w:lsdException w:name="List Bullet" w:semiHidden="1" w:unhideWhenUsed="1"/>
+    <w:lsdException w:name="List Number" w:semiHidden="1" w:unhideWhenUsed="1"/>
+    <w:lsdException w:name="List 2" w:semiHidden="1" w:unhideWhenUsed="1"/>
+    <w:lsdException w:name="List 3" w:semiHidden="1" w:unhideWhenUsed="1"/>
+    <w:lsdException w:name="List 4" w:semiHidden="1" w:unhideWhenUsed="1"/>
+    <w:lsdException w:name="List 5" w:semiHidden="1" w:unhideWhenUsed="1"/>
+    <w:lsdException w:name="List Bullet 2" w:semiHidden="1" w:unhideWhenUsed="1"/>
+    <w:lsdException w:name="List Bullet 3" w:semiHidden="1" w:unhideWhenUsed="1"/>
+    <w:lsdException w:name="List Bullet 4" w:semiHidden="1" w:unhideWhenUsed="1"/>
+    <w:lsdException w:name="List Bullet 5" w:semiHidden="1" w:unhideWhenUsed="1"/>
+    <w:lsdException w:name="List Number 2" w:semiHidden="1" w:unhideWhenUsed="1"/>
+    <w:lsdException w:name="List Number 3" w:semiHidden="1" w:unhideWhenUsed="1"/>
+    <w:lsdException w:name="List Number 4" w:semiHidden="1" w:unhideWhenUsed="1"/>
+    <w:lsdException w:name="List Number 5" w:semiHidden="1" w:unhideWhenUsed="1"/>
+    <w:lsdException w:name="Title" w:uiPriority="10" w:qFormat="1"/>
+    <w:lsdException w:name="Closing" w:semiHidden="1" w:unhideWhenUsed="1"/>
+    <w:lsdException w:name="Signature" w:semiHidden="1" w:unhideWhenUsed="1"/>
+    <w:lsdException w:name="Default Paragraph Font" w:semiHidden="1" w:uiPriority="1" w:unhideWhenUsed="1"/>
+    <w:lsdException w:name="Body Text" w:semiHidden="1" w:unhideWhenUsed="1"/>
+    <w:lsdException w:name="Body Text Indent" w:semiHidden="1" w:unhideWhenUsed="1"/>
+    <w:lsdException w:name="List Continue" w:semiHidden="1" w:unhideWhenUsed="1"/>
+    <w:lsdException w:name="List Continue 2" w:semiHidden="1" w:unhideWhenUsed="1"/>
+    <w:lsdException w:name="List Continue 3" w:semiHidden="1" w:unhideWhenUsed="1"/>
+    <w:lsdException w:name="List Continue 4" w:semiHidden="1" w:unhideWhenUsed="1"/>
+    <w:lsdException w:name="List Continue 5" w:semiHidden="1" w:unhideWhenUsed="1"/>
+    <w:lsdException w:name="Message Header" w:semiHidden="1" w:unhideWhenUsed="1"/>
+    <w:lsdException w:name="Subtitle" w:uiPriority="11" w:qFormat="1"/>
+    <w:lsdException w:name="Salutation" w:semiHidden="1" w:unhideWhenUsed="1"/>
+    <w:lsdException w:name="Date" w:semiHidden="1" w:unhideWhenUsed="1"/>
+    <w:lsdException w:name="Body Text First Indent" w:semiHidden="1" w:unhideWhenUsed="1"/>
+    <w:lsdException w:name="Body Text First Indent 2" w:semiHidden="1" w:unhideWhenUsed="1"/>
+    <w:lsdException w:name="Note Heading" w:semiHidden="1" w:unhideWhenUsed="1"/>
+    <w:lsdException w:name="Body Text 2" w:semiHidden="1" w:unhideWhenUsed="1"/>
+    <w:lsdException w:name="Body Text 3" w:semiHidden="1" w:unhideWhenUsed="1"/>
+    <w:lsdException w:name="Body Text Indent 2" w:semiHidden="1" w:unhideWhenUsed="1"/>
+    <w:lsdException w:name="Body Text Indent 3" w:semiHidden="1" w:unhideWhenUsed="1"/>
+    <w:lsdException w:name="Block Text" w:semiHidden="1" w:unhideWhenUsed="1"/>
+    <w:lsdException w:name="Hyperlink" w:semiHidden="1" w:unhideWhenUsed="1"/>
+    <w:lsdException w:name="FollowedHyperlink" w:semiHidden="1" w:unhideWhenUsed="1"/>
+    <w:lsdException w:name="Strong" w:uiPriority="22" w:qFormat="1"/>
+    <w:lsdException w:name="Emphasis" w:uiPriority="20" w:qFormat="1"/>
+    <w:lsdException w:name="Document Map" w:semiHidden="1" w:unhideWhenUsed="1"/>
+    <w:lsdException w:name="Plain Text" w:semiHidden="1" w:unhideWhenUsed="1"/>
+    <w:lsdException w:name="E-mail Signature" w:semiHidden="1" w:unhideWhenUsed="1"/>
+    <w:lsdException w:name="HTML Top of Form" w:semiHidden="1" w:unhideWhenUsed="1"/>
+    <w:lsdException w:name="HTML Bottom of Form" w:semiHidden="1" w:unhideWhenUsed="1"/>
+    <w:lsdException w:name="Normal (Web)" w:semiHidden="1" w:unhideWhenUsed="1"/>
+    <w:lsdException w:name="HTML Acronym" w:semiHidden="1" w:unhideWhenUsed="1"/>
+    <w:lsdException w:name="HTML Address" w:semiHidden="1" w:unhideWhenUsed="1"/>
+    <w:lsdException w:name="HTML Cite" w:semiHidden="1" w:unhideWhenUsed="1"/>
+    <w:lsdException w:name="HTML Code" w:semiHidden="1" w:unhideWhenUsed="1"/>
+    <w:lsdException w:name="HTML Definition" w:semiHidden="1" w:unhideWhenUsed="1"/>
+    <w:lsdException w:name="HTML Keyboard" w:semiHidden="1" w:unhideWhenUsed="1"/>
+    <w:lsdException w:name="HTML Preformatted" w:semiHidden="1" w:unhideWhenUsed="1"/>
+    <w:lsdException w:name="HTML Sample" w:semiHidden="1" w:unhideWhenUsed="1"/>
+    <w:lsdException w:name="HTML Typewriter" w:semiHidden="1" w:unhideWhenUsed="1"/>
+    <w:lsdException w:name="HTML Variable" w:semiHidden="1" w:unhideWhenUsed="1"/>
+    <w:lsdException w:name="Normal Table" w:semiHidden="1" w:unhideWhenUsed="1"/>
+    <w:lsdException w:name="annotation subject" w:semiHidden="1" w:unhideWhenUsed="1"/>
+    <w:lsdException w:name="No List" w:semiHidden="1" w:unhideWhenUsed="1"/>
+    <w:lsdException w:name="Outline List 1" w:semiHidden="1" w:unhideWhenUsed="1"/>
+    <w:lsdException w:name="Outline List 2" w:semiHidden="1" w:unhideWhenUsed="1"/>
+    <w:lsdException w:name="Outline List 3" w:semiHidden="1" w:unhideWhenUsed="1"/>
+    <w:lsdException w:name="Table Simple 1" w:semiHidden="1" w:unhideWhenUsed="1"/>
+    <w:lsdException w:name="Table Simple 2" w:semiHidden="1" w:unhideWhenUsed="1"/>
+    <w:lsdException w:name="Table Simple 3" w:semiHidden="1" w:unhideWhenUsed="1"/>
+    <w:lsdException w:name="Table Classic 1" w:semiHidden="1" w:unhideWhenUsed="1"/>
+    <w:lsdException w:name="Table Classic 2" w:semiHidden="1" w:unhideWhenUsed="1"/>
+    <w:lsdException w:name="Table Classic 3" w:semiHidden="1" w:unhideWhenUsed="1"/>
+    <w:lsdException w:name="Table Classic 4" w:semiHidden="1" w:unhideWhenUsed="1"/>
+    <w:lsdException w:name="Table Colorful 1" w:semiHidden="1" w:unhideWhenUsed="1"/>
+    <w:lsdException w:name="Table Colorful 2" w:semiHidden="1" w:unhideWhenUsed="1"/>
+    <w:lsdException w:name="Table Colorful 3" w:semiHidden="1" w:unhideWhenUsed="1"/>
+    <w:lsdException w:name="Table Columns 1" w:semiHidden="1" w:unhideWhenUsed="1"/>
+    <w:lsdException w:name="Table Columns 2" w:semiHidden="1" w:unhideWhenUsed="1"/>
+    <w:lsdException w:name="Table Columns 3" w:semiHidden="1" w:unhideWhenUsed="1"/>
+    <w:lsdException w:name="Table Columns 4" w:semiHidden="1" w:unhideWhenUsed="1"/>
+    <w:lsdException w:name="Table Columns 5" w:semiHidden="1" w:unhideWhenUsed="1"/>
+    <w:lsdException w:name="Table Grid 1" w:semiHidden="1" w:unhideWhenUsed="1"/>
+    <w:lsdException w:name="Table Grid 2" w:semiHidden="1" w:unhideWhenUsed="1"/>
+    <w:lsdException w:name="Table Grid 3" w:semiHidden="1" w:unhideWhenUsed="1"/>
+    <w:lsdException w:name="Table Grid 4" w:semiHidden="1" w:unhideWhenUsed="1"/>
+    <w:lsdException w:name="Table Grid 5" w:semiHidden="1" w:unhideWhenUsed="1"/>
+    <w:lsdException w:name="Table Grid 6" w:semiHidden="1" w:unhideWhenUsed="1"/>
+    <w:lsdException w:name="Table Grid 7" w:semiHidden="1" w:unhideWhenUsed="1"/>
+    <w:lsdException w:name="Table Grid 8" w:semiHidden="1" w:unhideWhenUsed="1"/>
+    <w:lsdException w:name="Table List 1" w:semiHidden="1" w:unhideWhenUsed="1"/>
+    <w:lsdException w:name="Table List 2" w:semiHidden="1" w:unhideWhenUsed="1"/>
+    <w:lsdException w:name="Table List 3" w:semiHidden="1" w:unhideWhenUsed="1"/>
+    <w:lsdException w:name="Table List 4" w:semiHidden="1" w:unhideWhenUsed="1"/>
+    <w:lsdException w:name="Table List 5" w:semiHidden="1" w:unhideWhenUsed="1"/>
+    <w:lsdException w:name="Table List 6" w:semiHidden="1" w:unhideWhenUsed="1"/>
+    <w:lsdException w:name="Table List 7" w:semiHidden="1" w:unhideWhenUsed="1"/>
+    <w:lsdException w:name="Table List 8" w:semiHidden="1" w:unhideWhenUsed="1"/>
+    <w:lsdException w:name="Table 3D effects 1" w:semiHidden="1" w:unhideWhenUsed="1"/>
+    <w:lsdException w:name="Table 3D effects 2" w:semiHidden="1" w:unhideWhenUsed="1"/>
+    <w:lsdException w:name="Table 3D effects 3" w:semiHidden="1" w:unhideWhenUsed="1"/>
+    <w:lsdException w:name="Table Contemporary" w:semiHidden="1" w:unhideWhenUsed="1"/>
+    <w:lsdException w:name="Table Elegant" w:semiHidden="1" w:unhideWhenUsed="1"/>
+    <w:lsdException w:name="Table Professional" w:semiHidden="1" w:unhideWhenUsed="1"/>
+    <w:lsdException w:name="Table Subtle 1" w:semiHidden="1" w:unhideWhenUsed="1"/>
+    <w:lsdException w:name="Table Subtle 2" w:semiHidden="1" w:unhideWhenUsed="1"/>
+    <w:lsdException w:name="Table Web 1" w:semiHidden="1" w:unhideWhenUsed="1"/>
+    <w:lsdException w:name="Table Web 2" w:semiHidden="1" w:unhideWhenUsed="1"/>
+    <w:lsdException w:name="Table Web 3" w:semiHidden="1" w:unhideWhenUsed="1"/>
+    <w:lsdException w:name="Balloon Text" w:semiHidden="1" w:unhideWhenUsed="1"/>
+    <w:lsdException w:name="Table Grid" w:semiHidden="1" w:uiPriority="59" w:unhideWhenUsed="1"/>
+    <w:lsdException w:name="Table Theme" w:semiHidden="1" w:unhideWhenUsed="1"/>
+    <w:lsdException w:name="Placeholder Text" w:semiHidden="1"/>
+    <w:lsdException w:name="No Spacing" w:uiPriority="1" w:qFormat="1"/>
+    <w:lsdException w:name="Light Shading" w:uiPriority="60"/>
+    <w:lsdException w:name="Light List" w:uiPriority="61"/>
+    <w:lsdException w:name="Light Grid" w:uiPriority="62"/>
+    <w:lsdException w:name="Medium Shading 1" w:uiPriority="63"/>
+    <w:lsdException w:name="Medium Shading 2" w:uiPriority="64"/>
+    <w:lsdException w:name="Medium List 1" w:uiPriority="65"/>
+    <w:lsdException w:name="Medium List 2" w:uiPriority="66"/>
+    <w:lsdException w:name="Medium Grid 1" w:uiPriority="67"/>
+    <w:lsdException w:name="Medium Grid 2" w:uiPriority="68"/>
+    <w:lsdException w:name="Medium Grid 3" w:uiPriority="69"/>
+    <w:lsdException w:name="Dark List" w:uiPriority="70"/>
+    <w:lsdException w:name="Colorful Shading" w:uiPriority="71"/>
+    <w:lsdException w:name="Colorful List" w:uiPriority="72"/>
+    <w:lsdException w:name="Colorful Grid" w:uiPriority="73"/>
+    <w:lsdException w:name="Light Shading Accent 1" w:uiPriority="60"/>
+    <w:lsdException w:name="Light List Accent 1" w:uiPriority="61"/>
+    <w:lsdException w:name="Light Grid Accent 1" w:uiPriority="62"/>
+    <w:lsdException w:name="Medium Shading 1 Accent 1" w:uiPriority="63"/>
+    <w:lsdException w:name="Medium Shading 2 Accent 1" w:uiPriority="64"/>
+    <w:lsdException w:name="Medium List 1 Accent 1" w:uiPriority="65"/>
+    <w:lsdException w:name="Revision" w:semiHidden="1"/>
+    <w:lsdException w:name="List Paragraph" w:uiPriority="34" w:qFormat="1"/>
+    <w:lsdException w:name="Quote" w:uiPriority="29" w:qFormat="1"/>
+    <w:lsdException w:name="Intense Quote" w:uiPriority="30" w:qFormat="1"/>
+    <w:lsdException w:name="Medium List 2 Accent 1" w:uiPriority="66"/>
+    <w:lsdException w:name="Medium Grid 1 Accent 1" w:uiPriority="67"/>
+    <w:lsdException w:name="Medium Grid 2 Accent 1" w:uiPriority="68"/>
+    <w:lsdException w:name="Medium Grid 3 Accent 1" w:uiPriority="69"/>
+    <w:lsdException w:name="Dark List Accent 1" w:uiPriority="70"/>
+    <w:lsdException w:name="Colorful Shading Accent 1" w:uiPriority="71"/>
+    <w:lsdException w:name="Colorful List Accent 1" w:uiPriority="72"/>
+    <w:lsdException w:name="Colorful Grid Accent 1" w:uiPriority="73"/>
+    <w:lsdException w:name="Light Shading Accent 2" w:uiPriority="60"/>
+    <w:lsdException w:name="Light List Accent 2" w:uiPriority="61"/>
+    <w:lsdException w:name="Light Grid Accent 2" w:uiPriority="62"/>
+    <w:lsdException w:name="Medium Shading 1 Accent 2" w:uiPriority="63"/>
+    <w:lsdException w:name="Medium Shading 2 Accent 2" w:uiPriority="64"/>
+    <w:lsdException w:name="Medium List 1 Accent 2" w:uiPriority="65"/>
+    <w:lsdException w:name="Medium List 2 Accent 2" w:uiPriority="66"/>
+    <w:lsdException w:name="Medium Grid 1 Accent 2" w:uiPriority="67"/>
+    <w:lsdException w:name="Medium Grid 2 Accent 2" w:uiPriority="68"/>
+    <w:lsdException w:name="Medium Grid 3 Accent 2" w:uiPriority="69"/>
+    <w:lsdException w:name="Dark List Accent 2" w:uiPriority="70"/>
+    <w:lsdException w:name="Colorful Shading Accent 2" w:uiPriority="71"/>
+    <w:lsdException w:name="Colorful List Accent 2" w:uiPriority="72"/>
+    <w:lsdException w:name="Colorful Grid Accent 2" w:uiPriority="73"/>
+    <w:lsdException w:name="Light Shading Accent 3" w:uiPriority="60"/>
+    <w:lsdException w:name="Light List Accent 3" w:uiPriority="61"/>
+    <w:lsdException w:name="Light Grid Accent 3" w:uiPriority="62"/>
+    <w:lsdException w:name="Medium Shading 1 Accent 3" w:uiPriority="63"/>
+    <w:lsdException w:name="Medium Shading 2 Accent 3" w:uiPriority="64"/>
+    <w:lsdException w:name="Medium List 1 Accent 3" w:uiPriority="65"/>
+    <w:lsdException w:name="Medium List 2 Accent 3" w:uiPriority="66"/>
+    <w:lsdException w:name="Medium Grid 1 Accent 3" w:uiPriority="67"/>
+    <w:lsdException w:name="Medium Grid 2 Accent 3" w:uiPriority="68"/>
+    <w:lsdException w:name="Medium Grid 3 Accent 3" w:uiPriority="69"/>
+    <w:lsdException w:name="Dark List Accent 3" w:uiPriority="70"/>
+    <w:lsdException w:name="Colorful Shading Accent 3" w:uiPriority="71"/>
+    <w:lsdException w:name="Colorful List Accent 3" w:uiPriority="72"/>
+    <w:lsdException w:name="Colorful Grid Accent 3" w:uiPriority="73"/>
+    <w:lsdException w:name="Light Shading Accent 4" w:uiPriority="60"/>
+    <w:lsdException w:name="Light List Accent 4" w:uiPriority="61"/>
+    <w:lsdException w:name="Light Grid Accent 4" w:uiPriority="62"/>
+    <w:lsdException w:name="Medium Shading 1 Accent 4" w:uiPriority="63"/>
+    <w:lsdException w:name="Medium Shading 2 Accent 4" w:uiPriority="64"/>
+    <w:lsdException w:name="Medium List 1 Accent 4" w:uiPriority="65"/>
+    <w:lsdException w:name="Medium List 2 Accent 4" w:uiPriority="66"/>
+    <w:lsdException w:name="Medium Grid 1 Accent 4" w:uiPriority="67"/>
+    <w:lsdException w:name="Medium Grid 2 Accent 4" w:uiPriority="68"/>
+    <w:lsdException w:name="Medium Grid 3 Accent 4" w:uiPriority="69"/>
+    <w:lsdException w:name="Dark List Accent 4" w:uiPriority="70"/>
+    <w:lsdException w:name="Colorful Shading Accent 4" w:uiPriority="71"/>
+    <w:lsdException w:name="Colorful List Accent 4" w:uiPriority="72"/>
+    <w:lsdException w:name="Colorful Grid Accent 4" w:uiPriority="73"/>
+    <w:lsdException w:name="Light Shading Accent 5" w:uiPriority="60"/>
+    <w:lsdException w:name="Light List Accent 5" w:uiPriority="61"/>
+    <w:lsdException w:name="Light Grid Accent 5" w:uiPriority="62"/>
+    <w:lsdException w:name="Medium Shading 1 Accent 5" w:uiPriority="63"/>
+    <w:lsdException w:name="Medium Shading 2 Accent 5" w:uiPriority="64"/>
+    <w:lsdException w:name="Medium List 1 Accent 5" w:uiPriority="65"/>
+    <w:lsdException w:name="Medium List 2 Accent 5" w:uiPriority="66"/>
+    <w:lsdException w:name="Medium Grid 1 Accent 5" w:uiPriority="67"/>
+    <w:lsdException w:name="Medium Grid 2 Accent 5" w:uiPriority="68"/>
+    <w:lsdException w:name="Medium Grid 3 Accent 5" w:uiPriority="69"/>
+    <w:lsdException w:name="Dark List Accent 5" w:uiPriority="70"/>
+    <w:lsdException w:name="Colorful Shading Accent 5" w:uiPriority="71"/>
+    <w:lsdException w:name="Colorful List Accent 5" w:uiPriority="72"/>
+    <w:lsdException w:name="Colorful Grid Accent 5" w:uiPriority="73"/>
+    <w:lsdException w:name="Light Shading Accent 6" w:uiPriority="60"/>
+    <w:lsdException w:name="Light List Accent 6" w:uiPriority="61"/>
+    <w:lsdException w:name="Light Grid Accent 6" w:uiPriority="62"/>
+    <w:lsdException w:name="Medium Shading 1 Accent 6" w:uiPriority="63"/>
+    <w:lsdException w:name="Medium Shading 2 Accent 6" w:uiPriority="64"/>
+    <w:lsdException w:name="Medium List 1 Accent 6" w:uiPriority="65"/>
+    <w:lsdException w:name="Medium List 2 Accent 6" w:uiPriority="66"/>
+    <w:lsdException w:name="Medium Grid 1 Accent 6" w:uiPriority="67"/>
+    <w:lsdException w:name="Medium Grid 2 Accent 6" w:uiPriority="68"/>
+    <w:lsdException w:name="Medium Grid 3 Accent 6" w:uiPriority="69"/>
+    <w:lsdException w:name="Dark List Accent 6" w:uiPriority="70"/>
+    <w:lsdException w:name="Colorful Shading Accent 6" w:uiPriority="71"/>
+    <w:lsdException w:name="Colorful List Accent 6" w:uiPriority="72"/>
+    <w:lsdException w:name="Colorful Grid Accent 6" w:uiPriority="73"/>
+    <w:lsdException w:name="Subtle Emphasis" w:uiPriority="19" w:qFormat="1"/>
+    <w:lsdException w:name="Intense Emphasis" w:uiPriority="21" w:qFormat="1"/>
+    <w:lsdException w:name="Subtle Reference" w:uiPriority="31" w:qFormat="1"/>
+    <w:lsdException w:name="Intense Reference" w:uiPriority="32" w:qFormat="1"/>
+    <w:lsdException w:name="Book Title" w:uiPriority="33" w:qFormat="1"/>
+    <w:lsdException w:name="Bibliography" w:semiHidden="1" w:uiPriority="37" w:unhideWhenUsed="1"/>
+    <w:lsdException w:name="TOC Heading" w:semiHidden="1" w:uiPriority="39" w:unhideWhenUsed="1" w:qFormat="1"/>
+    <w:lsdException w:name="Plain Table 1" w:uiPriority="41"/>
+    <w:lsdException w:name="Plain Table 2" w:uiPriority="42"/>
+    <w:lsdException w:name="Plain Table 3" w:uiPriority="43"/>
+    <w:lsdException w:name="Plain Table 4" w:uiPriority="44"/>
+    <w:lsdException w:name="Plain Table 5" w:uiPriority="45"/>
+    <w:lsdException w:name="Grid Table Light" w:uiPriority="40"/>
+    <w:lsdException w:name="Grid Table 1 Light" w:uiPriority="46"/>
+    <w:lsdException w:name="Grid Table 2" w:uiPriority="47"/>
+    <w:lsdException w:name="Grid Table 3" w:uiPriority="48"/>
+    <w:lsdException w:name="Grid Table 4" w:uiPriority="49"/>
+    <w:lsdException w:name="Grid Table 5 Dark" w:uiPriority="50"/>
+    <w:lsdException w:name="Grid Table 6 Colorful" w:uiPriority="51"/>
+    <w:lsdException w:name="Grid Table 7 Colorful" w:uiPriority="52"/>
+    <w:lsdException w:name="Grid Table 1 Light Accent 1" w:uiPriority="46"/>
+    <w:lsdException w:name="Grid Table 2 Accent 1" w:uiPriority="47"/>
+    <w:lsdException w:name="Grid Table 3 Accent 1" w:uiPriority="48"/>
+    <w:lsdException w:name="Grid Table 4 Accent 1" w:uiPriority="49"/>
+    <w:lsdException w:name="Grid Table 5 Dark Accent 1" w:uiPriority="50"/>
+    <w:lsdException w:name="Grid Table 6 Colorful Accent 1" w:uiPriority="51"/>
+    <w:lsdException w:name="Grid Table 7 Colorful Accent 1" w:uiPriority="52"/>
+    <w:lsdException w:name="Grid Table 1 Light Accent 2" w:uiPriority="46"/>
+    <w:lsdException w:name="Grid Table 2 Accent 2" w:uiPriority="47"/>
+    <w:lsdException w:name="Grid Table 3 Accent 2" w:uiPriority="48"/>
+    <w:lsdException w:name="Grid Table 4 Accent 2" w:uiPriority="49"/>
+    <w:lsdException w:name="Grid Table 5 Dark Accent 2" w:uiPriority="50"/>
+    <w:lsdException w:name="Grid Table 6 Colorful Accent 2" w:uiPriority="51"/>
+    <w:lsdException w:name="Grid Table 7 Colorful Accent 2" w:uiPriority="52"/>
+    <w:lsdException w:name="Grid Table 1 Light Accent 3" w:uiPriority="46"/>
+    <w:lsdException w:name="Grid Table 2 Accent 3" w:uiPriority="47"/>
+    <w:lsdException w:name="Grid Table 3 Accent 3" w:uiPriority="48"/>
+    <w:lsdException w:name="Grid Table 4 Accent 3" w:uiPriority="49"/>
+    <w:lsdException w:name="Grid Table 5 Dark Accent 3" w:uiPriority="50"/>
+    <w:lsdException w:name="Grid Table 6 Colorful Accent 3" w:uiPriority="51"/>
+    <w:lsdException w:name="Grid Table 7 Colorful Accent 3" w:uiPriority="52"/>
+    <w:lsdException w:name="Grid Table 1 Light Accent 4" w:uiPriority="46"/>
+    <w:lsdException w:name="Grid Table 2 Accent 4" w:uiPriority="47"/>
+    <w:lsdException w:name="Grid Table 3 Accent 4" w:uiPriority="48"/>
+    <w:lsdException w:name="Grid Table 4 Accent 4" w:uiPriority="49"/>
+    <w:lsdException w:name="Grid Table 5 Dark Accent 4" w:uiPriority="50"/>
+    <w:lsdException w:name="Grid Table 6 Colorful Accent 4" w:uiPriority="51"/>
+    <w:lsdException w:name="Grid Table 7 Colorful Accent 4" w:uiPriority="52"/>
+    <w:lsdException w:name="Grid Table 1 Light Accent 5" w:uiPriority="46"/>
+    <w:lsdException w:name="Grid Table 2 Accent 5" w:uiPriority="47"/>
+    <w:lsdException w:name="Grid Table 3 Accent 5" w:uiPriority="48"/>
+    <w:lsdException w:name="Grid Table 4 Accent 5" w:uiPriority="49"/>
+    <w:lsdException w:name="Grid Table 5 Dark Accent 5" w:uiPriority="50"/>
+    <w:lsdException w:name="Grid Table 6 Colorful Accent 5" w:uiPriority="51"/>
+    <w:lsdException w:name="Grid Table 7 Colorful Accent 5" w:uiPriority="52"/>
+    <w:lsdException w:name="Grid Table 1 Light Accent 6" w:uiPriority="46"/>
+    <w:lsdException w:name="Grid Table 2 Accent 6" w:uiPriority="47"/>
+    <w:lsdException w:name="Grid Table 3 Accent 6" w:uiPriority="48"/>
+    <w:lsdException w:name="Grid Table 4 Accent 6" w:uiPriority="49"/>
+    <w:lsdException w:name="Grid Table 5 Dark Accent 6" w:uiPriority="50"/>
+    <w:lsdException w:name="Grid Table 6 Colorful Accent 6" w:uiPriority="51"/>
+    <w:lsdException w:name="Grid Table 7 Colorful Accent 6" w:uiPriority="52"/>
+    <w:lsdException w:name="List Table 1 Light" w:uiPriority="46"/>
+    <w:lsdException w:name="List Table 2" w:uiPriority="47"/>
+    <w:lsdException w:name="List Table 3" w:uiPriority="48"/>
+    <w:lsdException w:name="List Table 4" w:uiPriority="49"/>
+    <w:lsdException w:name="List Table 5 Dark" w:uiPriority="50"/>
+    <w:lsdException w:name="List Table 6 Colorful" w:uiPriority="51"/>
+    <w:lsdException w:name="List Table 7 Colorful" w:uiPriority="52"/>
+    <w:lsdException w:name="List Table 1 Light Accent 1" w:uiPriority="46"/>
+    <w:lsdException w:name="List Table 2 Accent 1" w:uiPriority="47"/>
+    <w:lsdException w:name="List Table 3 Accent 1" w:uiPriority="48"/>
+    <w:lsdException w:name="List Table 4 Accent 1" w:uiPriority="49"/>
+    <w:lsdException w:name="List Table 5 Dark Accent 1" w:uiPriority="50"/>
+    <w:lsdException w:name="List Table 6 Colorful Accent 1" w:uiPriority="51"/>
+    <w:lsdException w:name="List Table 7 Colorful Accent 1" w:uiPriority="52"/>
+    <w:lsdException w:name="List Table 1 Light Accent 2" w:uiPriority="46"/>
+    <w:lsdException w:name="List Table 2 Accent 2" w:uiPriority="47"/>
+    <w:lsdException w:name="List Table 3 Accent 2" w:uiPriority="48"/>
+    <w:lsdException w:name="List Table 4 Accent 2" w:uiPriority="49"/>
+    <w:lsdException w:name="List Table 5 Dark Accent 2" w:uiPriority="50"/>
+    <w:lsdException w:name="List Table 6 Colorful Accent 2" w:uiPriority="51"/>
+    <w:lsdException w:name="List Table 7 Colorful Accent 2" w:uiPriority="52"/>
+    <w:lsdException w:name="List Table 1 Light Accent 3" w:uiPriority="46"/>
+    <w:lsdException w:name="List Table 2 Accent 3" w:uiPriority="47"/>
+    <w:lsdException w:name="List Table 3 Accent 3" w:uiPriority="48"/>
+    <w:lsdException w:name="List Table 4 Accent 3" w:uiPriority="49"/>
+    <w:lsdException w:name="List Table 5 Dark Accent 3" w:uiPriority="50"/>
+    <w:lsdException w:name="List Table 6 Colorful Accent 3" w:uiPriority="51"/>
+    <w:lsdException w:name="List Table 7 Colorful Accent 3" w:uiPriority="52"/>
+    <w:lsdException w:name="List Table 1 Light Accent 4" w:uiPriority="46"/>
+    <w:lsdException w:name="List Table 2 Accent 4" w:uiPriority="47"/>
+    <w:lsdException w:name="List Table 3 Accent 4" w:uiPriority="48"/>
+    <w:lsdException w:name="List Table 4 Accent 4" w:uiPriority="49"/>
+    <w:lsdException w:name="List Table 5 Dark Accent 4" w:uiPriority="50"/>
+    <w:lsdException w:name="List Table 6 Colorful Accent 4" w:uiPriority="51"/>
+    <w:lsdException w:name="List Table 7 Colorful Accent 4" w:uiPriority="52"/>
+    <w:lsdException w:name="List Table 1 Light Accent 5" w:uiPriority="46"/>
+    <w:lsdException w:name="List Table 2 Accent 5" w:uiPriority="47"/>
+    <w:lsdException w:name="List Table 3 Accent 5" w:uiPriority="48"/>
+    <w:lsdException w:name="List Table 4 Accent 5" w:uiPriority="49"/>
+    <w:lsdException w:name="List Table 5 Dark Accent 5" w:uiPriority="50"/>
+    <w:lsdException w:name="List Table 6 Colorful Accent 5" w:uiPriority="51"/>
+    <w:lsdException w:name="List Table 7 Colorful Accent 5" w:uiPriority="52"/>
+    <w:lsdException w:name="List Table 1 Light Accent 6" w:uiPriority="46"/>
+    <w:lsdException w:name="List Table 2 Accent 6" w:uiPriority="47"/>
+    <w:lsdException w:name="List Table 3 Accent 6" w:uiPriority="48"/>
+    <w:lsdException w:name="List Table 4 Accent 6" w:uiPriority="49"/>
+    <w:lsdException w:name="List Table 5 Dark Accent 6" w:uiPriority="50"/>
+    <w:lsdException w:name="List Table 6 Colorful Accent 6" w:uiPriority="51"/>
+    <w:lsdException w:name="List Table 7 Colorful Accent 6" w:uiPriority="52"/>
+    <w:lsdException w:name="Mention" w:semiHidden="1" w:unhideWhenUsed="1"/>
+    <w:lsdException w:name="Smart Hyperlink" w:semiHidden="1" w:unhideWhenUsed="1"/>
+    <w:lsdException w:name="Hashtag" w:semiHidden="1" w:unhideWhenUsed="1"/>
+    <w:lsdException w:name="Unresolved Mention" w:semiHidden="1" w:unhideWhenUsed="1"/>
   </w:latentStyles>
   <w:style w:type="paragraph" w:default="1" w:styleId="Normal">
     <w:name w:val="Normal"/>
@@ -6513,7 +6460,7 @@
       <w:sz w:val="36"/>
     </w:rPr>
   </w:style>
-  <w:style w:type="paragraph" w:styleId="AltKonuBal">
+  <w:style w:type="paragraph" w:styleId="Altyaz">
     <w:name w:val="Subtitle"/>
     <w:basedOn w:val="Normal"/>
     <w:qFormat/>
@@ -6574,7 +6521,7 @@
       <w:ind w:left="864"/>
     </w:pPr>
   </w:style>
-  <w:style w:type="paragraph" w:styleId="stbilgi">
+  <w:style w:type="paragraph" w:styleId="stBilgi">
     <w:name w:val="header"/>
     <w:basedOn w:val="Normal"/>
     <w:semiHidden/>
@@ -6585,772 +6532,7 @@
       </w:tabs>
     </w:pPr>
   </w:style>
-  <w:style w:type="paragraph" w:styleId="Altbilgi">
-    <w:name w:val="footer"/>
-    <w:basedOn w:val="Normal"/>
-    <w:semiHidden/>
-    <w:pPr>
-      <w:tabs>
-        <w:tab w:val="center" w:pos="4320"/>
-        <w:tab w:val="right" w:pos="8640"/>
-      </w:tabs>
-    </w:pPr>
-  </w:style>
-  <w:style w:type="character" w:styleId="SayfaNumaras">
-    <w:name w:val="page number"/>
-    <w:basedOn w:val="VarsaylanParagrafYazTipi"/>
-    <w:semiHidden/>
-  </w:style>
-  <w:style w:type="paragraph" w:customStyle="1" w:styleId="Bullet2">
-    <w:name w:val="Bullet2"/>
-    <w:basedOn w:val="Normal"/>
-    <w:pPr>
-      <w:ind w:left="1440" w:hanging="360"/>
-    </w:pPr>
-    <w:rPr>
-      <w:color w:val="000080"/>
-    </w:rPr>
-  </w:style>
-  <w:style w:type="paragraph" w:customStyle="1" w:styleId="Paragraph1">
-    <w:name w:val="Paragraph1"/>
-    <w:basedOn w:val="Normal"/>
-    <w:pPr>
-      <w:spacing w:before="80" w:line="240" w:lineRule="auto"/>
-      <w:jc w:val="both"/>
-    </w:pPr>
-  </w:style>
-  <w:style w:type="paragraph" w:customStyle="1" w:styleId="Tabletext">
-    <w:name w:val="Tabletext"/>
-    <w:basedOn w:val="Normal"/>
-    <w:pPr>
-      <w:keepLines/>
-      <w:spacing w:after="120"/>
-    </w:pPr>
-  </w:style>
-  <w:style w:type="paragraph" w:styleId="GvdeMetni">
-    <w:name w:val="Body Text"/>
-    <w:basedOn w:val="Normal"/>
-    <w:semiHidden/>
-    <w:pPr>
-      <w:keepLines/>
-      <w:spacing w:after="120"/>
-      <w:ind w:left="720"/>
-    </w:pPr>
-  </w:style>
-  <w:style w:type="paragraph" w:customStyle="1" w:styleId="Paragraph3">
-    <w:name w:val="Paragraph3"/>
-    <w:basedOn w:val="Normal"/>
-    <w:pPr>
-      <w:spacing w:before="80" w:line="240" w:lineRule="auto"/>
-      <w:ind w:left="1530"/>
-      <w:jc w:val="both"/>
-    </w:pPr>
-  </w:style>
-  <w:style w:type="paragraph" w:customStyle="1" w:styleId="Bullet1">
-    <w:name w:val="Bullet1"/>
-    <w:basedOn w:val="Normal"/>
-    <w:pPr>
-      <w:ind w:left="720" w:hanging="432"/>
-    </w:pPr>
-  </w:style>
-  <w:style w:type="character" w:styleId="DipnotBavurusu">
-    <w:name w:val="footnote reference"/>
-    <w:basedOn w:val="VarsaylanParagrafYazTipi"/>
-    <w:semiHidden/>
-    <w:rPr>
-      <w:sz w:val="20"/>
-      <w:vertAlign w:val="superscript"/>
-    </w:rPr>
-  </w:style>
-  <w:style w:type="paragraph" w:styleId="DipnotMetni">
-    <w:name w:val="footnote text"/>
-    <w:basedOn w:val="Normal"/>
-    <w:semiHidden/>
-    <w:pPr>
-      <w:keepNext/>
-      <w:keepLines/>
-      <w:pBdr>
-        <w:bottom w:val="single" w:sz="6" w:space="0" w:color="000000"/>
-      </w:pBdr>
-      <w:spacing w:before="40" w:after="40"/>
-      <w:ind w:left="360" w:hanging="360"/>
-    </w:pPr>
-    <w:rPr>
-      <w:rFonts w:ascii="Helvetica" w:hAnsi="Helvetica"/>
-      <w:sz w:val="16"/>
-    </w:rPr>
-  </w:style>
-  <w:style w:type="paragraph" w:styleId="BelgeBalantlar">
-    <w:name w:val="Document Map"/>
-    <w:basedOn w:val="Normal"/>
-    <w:semiHidden/>
-    <w:pPr>
-      <w:shd w:val="clear" w:color="auto" w:fill="000080"/>
-    </w:pPr>
-    <w:rPr>
-      <w:rFonts w:ascii="Tahoma" w:hAnsi="Tahoma"/>
-    </w:rPr>
-  </w:style>
-  <w:style w:type="paragraph" w:customStyle="1" w:styleId="Paragraph4">
-    <w:name w:val="Paragraph4"/>
-    <w:basedOn w:val="Normal"/>
-    <w:pPr>
-      <w:spacing w:before="80" w:line="240" w:lineRule="auto"/>
-      <w:ind w:left="2250"/>
-      <w:jc w:val="both"/>
-    </w:pPr>
-  </w:style>
-  <w:style w:type="paragraph" w:styleId="T4">
-    <w:name w:val="toc 4"/>
-    <w:basedOn w:val="Normal"/>
-    <w:next w:val="Normal"/>
-    <w:semiHidden/>
-    <w:pPr>
-      <w:ind w:left="600"/>
-    </w:pPr>
-  </w:style>
-  <w:style w:type="paragraph" w:styleId="T5">
-    <w:name w:val="toc 5"/>
-    <w:basedOn w:val="Normal"/>
-    <w:next w:val="Normal"/>
-    <w:semiHidden/>
-    <w:pPr>
-      <w:ind w:left="800"/>
-    </w:pPr>
-  </w:style>
-  <w:style w:type="paragraph" w:styleId="T6">
-    <w:name w:val="toc 6"/>
-    <w:basedOn w:val="Normal"/>
-    <w:next w:val="Normal"/>
-    <w:semiHidden/>
-    <w:pPr>
-      <w:ind w:left="1000"/>
-    </w:pPr>
-  </w:style>
-  <w:style w:type="paragraph" w:styleId="T7">
-    <w:name w:val="toc 7"/>
-    <w:basedOn w:val="Normal"/>
-    <w:next w:val="Normal"/>
-    <w:semiHidden/>
-    <w:pPr>
-      <w:ind w:left="1200"/>
-    </w:pPr>
-  </w:style>
-  <w:style w:type="paragraph" w:styleId="T8">
-    <w:name w:val="toc 8"/>
-    <w:basedOn w:val="Normal"/>
-    <w:next w:val="Normal"/>
-    <w:semiHidden/>
-    <w:pPr>
-      <w:ind w:left="1400"/>
-    </w:pPr>
-  </w:style>
-  <w:style w:type="paragraph" w:styleId="T9">
-    <w:name w:val="toc 9"/>
-    <w:basedOn w:val="Normal"/>
-    <w:next w:val="Normal"/>
-    <w:semiHidden/>
-    <w:pPr>
-      <w:ind w:left="1600"/>
-    </w:pPr>
-  </w:style>
-  <w:style w:type="paragraph" w:customStyle="1" w:styleId="MainTitle">
-    <w:name w:val="Main Title"/>
-    <w:basedOn w:val="Normal"/>
-    <w:pPr>
-      <w:spacing w:before="480" w:after="60" w:line="240" w:lineRule="auto"/>
-      <w:jc w:val="center"/>
-    </w:pPr>
-    <w:rPr>
-      <w:rFonts w:ascii="Arial" w:hAnsi="Arial"/>
-      <w:b/>
-      <w:kern w:val="28"/>
-      <w:sz w:val="32"/>
-    </w:rPr>
-  </w:style>
-  <w:style w:type="paragraph" w:styleId="GvdeMetni2">
-    <w:name w:val="Body Text 2"/>
-    <w:basedOn w:val="Normal"/>
-    <w:semiHidden/>
-    <w:rPr>
-      <w:i/>
-      <w:color w:val="0000FF"/>
-    </w:rPr>
-  </w:style>
-  <w:style w:type="paragraph" w:styleId="GvdeMetniGirintisi">
-    <w:name w:val="Body Text Indent"/>
-    <w:basedOn w:val="Normal"/>
-    <w:semiHidden/>
-    <w:pPr>
-      <w:ind w:left="720"/>
-    </w:pPr>
-    <w:rPr>
-      <w:i/>
-      <w:color w:val="0000FF"/>
-      <w:u w:val="single"/>
-    </w:rPr>
-  </w:style>
-  <w:style w:type="paragraph" w:customStyle="1" w:styleId="Body">
-    <w:name w:val="Body"/>
-    <w:basedOn w:val="Normal"/>
-    <w:pPr>
-      <w:widowControl/>
-      <w:spacing w:before="120" w:line="240" w:lineRule="auto"/>
-      <w:jc w:val="both"/>
-    </w:pPr>
-    <w:rPr>
-      <w:rFonts w:ascii="Book Antiqua" w:hAnsi="Book Antiqua"/>
-    </w:rPr>
-  </w:style>
-  <w:style w:type="paragraph" w:customStyle="1" w:styleId="Bullet">
-    <w:name w:val="Bullet"/>
-    <w:basedOn w:val="Normal"/>
-    <w:pPr>
-      <w:widowControl/>
-      <w:tabs>
-        <w:tab w:val="num" w:pos="360"/>
-        <w:tab w:val="left" w:pos="720"/>
-      </w:tabs>
-      <w:spacing w:before="120" w:line="240" w:lineRule="auto"/>
-      <w:ind w:left="720" w:right="360"/>
-      <w:jc w:val="both"/>
-    </w:pPr>
-    <w:rPr>
-      <w:rFonts w:ascii="Book Antiqua" w:hAnsi="Book Antiqua"/>
-    </w:rPr>
-  </w:style>
-  <w:style w:type="paragraph" w:customStyle="1" w:styleId="InfoBlue">
-    <w:name w:val="InfoBlue"/>
-    <w:basedOn w:val="Normal"/>
-    <w:next w:val="GvdeMetni"/>
-    <w:autoRedefine/>
-    <w:pPr>
-      <w:widowControl/>
-      <w:tabs>
-        <w:tab w:val="left" w:pos="540"/>
-        <w:tab w:val="left" w:pos="1260"/>
-      </w:tabs>
-      <w:spacing w:after="120"/>
-    </w:pPr>
-    <w:rPr>
-      <w:rFonts w:ascii="Times" w:hAnsi="Times"/>
-      <w:i/>
-      <w:color w:val="0000FF"/>
-    </w:rPr>
-  </w:style>
-  <w:style w:type="character" w:styleId="Kpr">
-    <w:name w:val="Hyperlink"/>
-    <w:basedOn w:val="VarsaylanParagrafYazTipi"/>
-    <w:semiHidden/>
-    <w:rPr>
-      <w:color w:val="0000FF"/>
-      <w:u w:val="single"/>
-    </w:rPr>
-  </w:style>
-  <w:style w:type="paragraph" w:customStyle="1" w:styleId="infoblue">
-    <w:name w:val="infoblue"/>
-    <w:basedOn w:val="Normal"/>
-    <w:pPr>
-      <w:widowControl/>
-      <w:spacing w:before="100" w:beforeAutospacing="1" w:after="100" w:afterAutospacing="1" w:line="240" w:lineRule="auto"/>
-    </w:pPr>
-    <w:rPr>
-      <w:sz w:val="24"/>
-      <w:szCs w:val="24"/>
-    </w:rPr>
-  </w:style>
-  <w:style w:type="paragraph" w:styleId="GvdeMetni3">
-    <w:name w:val="Body Text 3"/>
-    <w:basedOn w:val="Normal"/>
-    <w:semiHidden/>
-    <w:rPr>
-      <w:i/>
-      <w:iCs/>
-      <w:color w:val="0000FF"/>
-      <w:sz w:val="18"/>
-    </w:rPr>
-  </w:style>
-  <w:style w:type="paragraph" w:styleId="BalonMetni">
-    <w:name w:val="Balloon Text"/>
-    <w:basedOn w:val="Normal"/>
-    <w:link w:val="BalonMetniChar"/>
-    <w:uiPriority w:val="99"/>
-    <w:semiHidden/>
-    <w:unhideWhenUsed/>
-    <w:rsid w:val="002B4085"/>
-    <w:pPr>
-      <w:spacing w:line="240" w:lineRule="auto"/>
-    </w:pPr>
-    <w:rPr>
-      <w:rFonts w:ascii="Tahoma" w:hAnsi="Tahoma" w:cs="Tahoma"/>
-      <w:sz w:val="16"/>
-      <w:szCs w:val="16"/>
-    </w:rPr>
-  </w:style>
-  <w:style w:type="character" w:customStyle="1" w:styleId="BalonMetniChar">
-    <w:name w:val="Balon Metni Char"/>
-    <w:basedOn w:val="VarsaylanParagrafYazTipi"/>
-    <w:link w:val="BalonMetni"/>
-    <w:uiPriority w:val="99"/>
-    <w:semiHidden/>
-    <w:rsid w:val="002B4085"/>
-    <w:rPr>
-      <w:rFonts w:ascii="Tahoma" w:hAnsi="Tahoma" w:cs="Tahoma"/>
-      <w:sz w:val="16"/>
-      <w:szCs w:val="16"/>
-      <w:lang w:val="en-US" w:eastAsia="en-US"/>
-    </w:rPr>
-  </w:style>
-</w:styles>
-</file>
-
-<file path=word/stylesWithEffects.xml><?xml version="1.0" encoding="utf-8"?>
-<w:styles xmlns:wpc="http://schemas.microsoft.com/office/word/2010/wordprocessingCanvas" xmlns:mc="http://schemas.openxmlformats.org/markup-compatibility/2006" xmlns:o="urn:schemas-microsoft-com:office:office" xmlns:r="http://schemas.openxmlformats.org/officeDocument/2006/relationships" xmlns:m="http://schemas.openxmlformats.org/officeDocument/2006/math" xmlns:v="urn:schemas-microsoft-com:vml" xmlns:wp14="http://schemas.microsoft.com/office/word/2010/wordprocessingDrawing" xmlns:wp="http://schemas.openxmlformats.org/drawingml/2006/wordprocessingDrawing" xmlns:w10="urn:schemas-microsoft-com:office:word" xmlns:w="http://schemas.openxmlformats.org/wordprocessingml/2006/main" xmlns:w14="http://schemas.microsoft.com/office/word/2010/wordml" xmlns:wpg="http://schemas.microsoft.com/office/word/2010/wordprocessingGroup" xmlns:wpi="http://schemas.microsoft.com/office/word/2010/wordprocessingInk" xmlns:wne="http://schemas.microsoft.com/office/word/2006/wordml" xmlns:wps="http://schemas.microsoft.com/office/word/2010/wordprocessingShape" mc:Ignorable="w14 wp14">
-  <w:docDefaults>
-    <w:rPrDefault>
-      <w:rPr>
-        <w:rFonts w:ascii="Times New Roman" w:eastAsia="Times New Roman" w:hAnsi="Times New Roman" w:cs="Times New Roman"/>
-        <w:lang w:val="en-GB" w:eastAsia="en-GB" w:bidi="ar-SA"/>
-      </w:rPr>
-    </w:rPrDefault>
-    <w:pPrDefault/>
-  </w:docDefaults>
-  <w:latentStyles w:defLockedState="0" w:defUIPriority="99" w:defSemiHidden="1" w:defUnhideWhenUsed="1" w:defQFormat="0" w:count="267">
-    <w:lsdException w:name="Normal" w:semiHidden="0" w:uiPriority="0" w:unhideWhenUsed="0" w:qFormat="1"/>
-    <w:lsdException w:name="heading 1" w:semiHidden="0" w:uiPriority="9" w:unhideWhenUsed="0" w:qFormat="1"/>
-    <w:lsdException w:name="heading 2" w:semiHidden="0" w:uiPriority="9" w:unhideWhenUsed="0" w:qFormat="1"/>
-    <w:lsdException w:name="heading 3" w:semiHidden="0" w:uiPriority="9" w:unhideWhenUsed="0" w:qFormat="1"/>
-    <w:lsdException w:name="heading 4" w:semiHidden="0" w:uiPriority="9" w:unhideWhenUsed="0" w:qFormat="1"/>
-    <w:lsdException w:name="heading 5" w:semiHidden="0" w:uiPriority="9" w:unhideWhenUsed="0" w:qFormat="1"/>
-    <w:lsdException w:name="heading 6" w:semiHidden="0" w:uiPriority="9" w:unhideWhenUsed="0" w:qFormat="1"/>
-    <w:lsdException w:name="heading 7" w:semiHidden="0" w:uiPriority="9" w:unhideWhenUsed="0" w:qFormat="1"/>
-    <w:lsdException w:name="heading 8" w:semiHidden="0" w:uiPriority="9" w:unhideWhenUsed="0" w:qFormat="1"/>
-    <w:lsdException w:name="heading 9" w:semiHidden="0" w:uiPriority="9" w:unhideWhenUsed="0" w:qFormat="1"/>
-    <w:lsdException w:name="toc 1" w:uiPriority="39"/>
-    <w:lsdException w:name="toc 2" w:uiPriority="39"/>
-    <w:lsdException w:name="toc 3" w:uiPriority="39"/>
-    <w:lsdException w:name="toc 4" w:uiPriority="39"/>
-    <w:lsdException w:name="toc 5" w:uiPriority="39"/>
-    <w:lsdException w:name="toc 6" w:uiPriority="39"/>
-    <w:lsdException w:name="toc 7" w:uiPriority="39"/>
-    <w:lsdException w:name="toc 8" w:uiPriority="39"/>
-    <w:lsdException w:name="toc 9" w:uiPriority="39"/>
-    <w:lsdException w:name="caption" w:uiPriority="35" w:qFormat="1"/>
-    <w:lsdException w:name="Title" w:semiHidden="0" w:uiPriority="10" w:unhideWhenUsed="0" w:qFormat="1"/>
-    <w:lsdException w:name="Default Paragraph Font" w:uiPriority="1"/>
-    <w:lsdException w:name="Subtitle" w:semiHidden="0" w:uiPriority="11" w:unhideWhenUsed="0" w:qFormat="1"/>
-    <w:lsdException w:name="Strong" w:semiHidden="0" w:uiPriority="22" w:unhideWhenUsed="0" w:qFormat="1"/>
-    <w:lsdException w:name="Emphasis" w:semiHidden="0" w:uiPriority="20" w:unhideWhenUsed="0" w:qFormat="1"/>
-    <w:lsdException w:name="Table Grid" w:semiHidden="0" w:uiPriority="59" w:unhideWhenUsed="0"/>
-    <w:lsdException w:name="Placeholder Text" w:unhideWhenUsed="0"/>
-    <w:lsdException w:name="No Spacing" w:semiHidden="0" w:uiPriority="1" w:unhideWhenUsed="0" w:qFormat="1"/>
-    <w:lsdException w:name="Light Shading" w:semiHidden="0" w:uiPriority="60" w:unhideWhenUsed="0"/>
-    <w:lsdException w:name="Light List" w:semiHidden="0" w:uiPriority="61" w:unhideWhenUsed="0"/>
-    <w:lsdException w:name="Light Grid" w:semiHidden="0" w:uiPriority="62" w:unhideWhenUsed="0"/>
-    <w:lsdException w:name="Medium Shading 1" w:semiHidden="0" w:uiPriority="63" w:unhideWhenUsed="0"/>
-    <w:lsdException w:name="Medium Shading 2" w:semiHidden="0" w:uiPriority="64" w:unhideWhenUsed="0"/>
-    <w:lsdException w:name="Medium List 1" w:semiHidden="0" w:uiPriority="65" w:unhideWhenUsed="0"/>
-    <w:lsdException w:name="Medium List 2" w:semiHidden="0" w:uiPriority="66" w:unhideWhenUsed="0"/>
-    <w:lsdException w:name="Medium Grid 1" w:semiHidden="0" w:uiPriority="67" w:unhideWhenUsed="0"/>
-    <w:lsdException w:name="Medium Grid 2" w:semiHidden="0" w:uiPriority="68" w:unhideWhenUsed="0"/>
-    <w:lsdException w:name="Medium Grid 3" w:semiHidden="0" w:uiPriority="69" w:unhideWhenUsed="0"/>
-    <w:lsdException w:name="Dark List" w:semiHidden="0" w:uiPriority="70" w:unhideWhenUsed="0"/>
-    <w:lsdException w:name="Colorful Shading" w:semiHidden="0" w:uiPriority="71" w:unhideWhenUsed="0"/>
-    <w:lsdException w:name="Colorful List" w:semiHidden="0" w:uiPriority="72" w:unhideWhenUsed="0"/>
-    <w:lsdException w:name="Colorful Grid" w:semiHidden="0" w:uiPriority="73" w:unhideWhenUsed="0"/>
-    <w:lsdException w:name="Light Shading Accent 1" w:semiHidden="0" w:uiPriority="60" w:unhideWhenUsed="0"/>
-    <w:lsdException w:name="Light List Accent 1" w:semiHidden="0" w:uiPriority="61" w:unhideWhenUsed="0"/>
-    <w:lsdException w:name="Light Grid Accent 1" w:semiHidden="0" w:uiPriority="62" w:unhideWhenUsed="0"/>
-    <w:lsdException w:name="Medium Shading 1 Accent 1" w:semiHidden="0" w:uiPriority="63" w:unhideWhenUsed="0"/>
-    <w:lsdException w:name="Medium Shading 2 Accent 1" w:semiHidden="0" w:uiPriority="64" w:unhideWhenUsed="0"/>
-    <w:lsdException w:name="Medium List 1 Accent 1" w:semiHidden="0" w:uiPriority="65" w:unhideWhenUsed="0"/>
-    <w:lsdException w:name="Revision" w:unhideWhenUsed="0"/>
-    <w:lsdException w:name="List Paragraph" w:semiHidden="0" w:uiPriority="34" w:unhideWhenUsed="0" w:qFormat="1"/>
-    <w:lsdException w:name="Quote" w:semiHidden="0" w:uiPriority="29" w:unhideWhenUsed="0" w:qFormat="1"/>
-    <w:lsdException w:name="Intense Quote" w:semiHidden="0" w:uiPriority="30" w:unhideWhenUsed="0" w:qFormat="1"/>
-    <w:lsdException w:name="Medium List 2 Accent 1" w:semiHidden="0" w:uiPriority="66" w:unhideWhenUsed="0"/>
-    <w:lsdException w:name="Medium Grid 1 Accent 1" w:semiHidden="0" w:uiPriority="67" w:unhideWhenUsed="0"/>
-    <w:lsdException w:name="Medium Grid 2 Accent 1" w:semiHidden="0" w:uiPriority="68" w:unhideWhenUsed="0"/>
-    <w:lsdException w:name="Medium Grid 3 Accent 1" w:semiHidden="0" w:uiPriority="69" w:unhideWhenUsed="0"/>
-    <w:lsdException w:name="Dark List Accent 1" w:semiHidden="0" w:uiPriority="70" w:unhideWhenUsed="0"/>
-    <w:lsdException w:name="Colorful Shading Accent 1" w:semiHidden="0" w:uiPriority="71" w:unhideWhenUsed="0"/>
-    <w:lsdException w:name="Colorful List Accent 1" w:semiHidden="0" w:uiPriority="72" w:unhideWhenUsed="0"/>
-    <w:lsdException w:name="Colorful Grid Accent 1" w:semiHidden="0" w:uiPriority="73" w:unhideWhenUsed="0"/>
-    <w:lsdException w:name="Light Shading Accent 2" w:semiHidden="0" w:uiPriority="60" w:unhideWhenUsed="0"/>
-    <w:lsdException w:name="Light List Accent 2" w:semiHidden="0" w:uiPriority="61" w:unhideWhenUsed="0"/>
-    <w:lsdException w:name="Light Grid Accent 2" w:semiHidden="0" w:uiPriority="62" w:unhideWhenUsed="0"/>
-    <w:lsdException w:name="Medium Shading 1 Accent 2" w:semiHidden="0" w:uiPriority="63" w:unhideWhenUsed="0"/>
-    <w:lsdException w:name="Medium Shading 2 Accent 2" w:semiHidden="0" w:uiPriority="64" w:unhideWhenUsed="0"/>
-    <w:lsdException w:name="Medium List 1 Accent 2" w:semiHidden="0" w:uiPriority="65" w:unhideWhenUsed="0"/>
-    <w:lsdException w:name="Medium List 2 Accent 2" w:semiHidden="0" w:uiPriority="66" w:unhideWhenUsed="0"/>
-    <w:lsdException w:name="Medium Grid 1 Accent 2" w:semiHidden="0" w:uiPriority="67" w:unhideWhenUsed="0"/>
-    <w:lsdException w:name="Medium Grid 2 Accent 2" w:semiHidden="0" w:uiPriority="68" w:unhideWhenUsed="0"/>
-    <w:lsdException w:name="Medium Grid 3 Accent 2" w:semiHidden="0" w:uiPriority="69" w:unhideWhenUsed="0"/>
-    <w:lsdException w:name="Dark List Accent 2" w:semiHidden="0" w:uiPriority="70" w:unhideWhenUsed="0"/>
-    <w:lsdException w:name="Colorful Shading Accent 2" w:semiHidden="0" w:uiPriority="71" w:unhideWhenUsed="0"/>
-    <w:lsdException w:name="Colorful List Accent 2" w:semiHidden="0" w:uiPriority="72" w:unhideWhenUsed="0"/>
-    <w:lsdException w:name="Colorful Grid Accent 2" w:semiHidden="0" w:uiPriority="73" w:unhideWhenUsed="0"/>
-    <w:lsdException w:name="Light Shading Accent 3" w:semiHidden="0" w:uiPriority="60" w:unhideWhenUsed="0"/>
-    <w:lsdException w:name="Light List Accent 3" w:semiHidden="0" w:uiPriority="61" w:unhideWhenUsed="0"/>
-    <w:lsdException w:name="Light Grid Accent 3" w:semiHidden="0" w:uiPriority="62" w:unhideWhenUsed="0"/>
-    <w:lsdException w:name="Medium Shading 1 Accent 3" w:semiHidden="0" w:uiPriority="63" w:unhideWhenUsed="0"/>
-    <w:lsdException w:name="Medium Shading 2 Accent 3" w:semiHidden="0" w:uiPriority="64" w:unhideWhenUsed="0"/>
-    <w:lsdException w:name="Medium List 1 Accent 3" w:semiHidden="0" w:uiPriority="65" w:unhideWhenUsed="0"/>
-    <w:lsdException w:name="Medium List 2 Accent 3" w:semiHidden="0" w:uiPriority="66" w:unhideWhenUsed="0"/>
-    <w:lsdException w:name="Medium Grid 1 Accent 3" w:semiHidden="0" w:uiPriority="67" w:unhideWhenUsed="0"/>
-    <w:lsdException w:name="Medium Grid 2 Accent 3" w:semiHidden="0" w:uiPriority="68" w:unhideWhenUsed="0"/>
-    <w:lsdException w:name="Medium Grid 3 Accent 3" w:semiHidden="0" w:uiPriority="69" w:unhideWhenUsed="0"/>
-    <w:lsdException w:name="Dark List Accent 3" w:semiHidden="0" w:uiPriority="70" w:unhideWhenUsed="0"/>
-    <w:lsdException w:name="Colorful Shading Accent 3" w:semiHidden="0" w:uiPriority="71" w:unhideWhenUsed="0"/>
-    <w:lsdException w:name="Colorful List Accent 3" w:semiHidden="0" w:uiPriority="72" w:unhideWhenUsed="0"/>
-    <w:lsdException w:name="Colorful Grid Accent 3" w:semiHidden="0" w:uiPriority="73" w:unhideWhenUsed="0"/>
-    <w:lsdException w:name="Light Shading Accent 4" w:semiHidden="0" w:uiPriority="60" w:unhideWhenUsed="0"/>
-    <w:lsdException w:name="Light List Accent 4" w:semiHidden="0" w:uiPriority="61" w:unhideWhenUsed="0"/>
-    <w:lsdException w:name="Light Grid Accent 4" w:semiHidden="0" w:uiPriority="62" w:unhideWhenUsed="0"/>
-    <w:lsdException w:name="Medium Shading 1 Accent 4" w:semiHidden="0" w:uiPriority="63" w:unhideWhenUsed="0"/>
-    <w:lsdException w:name="Medium Shading 2 Accent 4" w:semiHidden="0" w:uiPriority="64" w:unhideWhenUsed="0"/>
-    <w:lsdException w:name="Medium List 1 Accent 4" w:semiHidden="0" w:uiPriority="65" w:unhideWhenUsed="0"/>
-    <w:lsdException w:name="Medium List 2 Accent 4" w:semiHidden="0" w:uiPriority="66" w:unhideWhenUsed="0"/>
-    <w:lsdException w:name="Medium Grid 1 Accent 4" w:semiHidden="0" w:uiPriority="67" w:unhideWhenUsed="0"/>
-    <w:lsdException w:name="Medium Grid 2 Accent 4" w:semiHidden="0" w:uiPriority="68" w:unhideWhenUsed="0"/>
-    <w:lsdException w:name="Medium Grid 3 Accent 4" w:semiHidden="0" w:uiPriority="69" w:unhideWhenUsed="0"/>
-    <w:lsdException w:name="Dark List Accent 4" w:semiHidden="0" w:uiPriority="70" w:unhideWhenUsed="0"/>
-    <w:lsdException w:name="Colorful Shading Accent 4" w:semiHidden="0" w:uiPriority="71" w:unhideWhenUsed="0"/>
-    <w:lsdException w:name="Colorful List Accent 4" w:semiHidden="0" w:uiPriority="72" w:unhideWhenUsed="0"/>
-    <w:lsdException w:name="Colorful Grid Accent 4" w:semiHidden="0" w:uiPriority="73" w:unhideWhenUsed="0"/>
-    <w:lsdException w:name="Light Shading Accent 5" w:semiHidden="0" w:uiPriority="60" w:unhideWhenUsed="0"/>
-    <w:lsdException w:name="Light List Accent 5" w:semiHidden="0" w:uiPriority="61" w:unhideWhenUsed="0"/>
-    <w:lsdException w:name="Light Grid Accent 5" w:semiHidden="0" w:uiPriority="62" w:unhideWhenUsed="0"/>
-    <w:lsdException w:name="Medium Shading 1 Accent 5" w:semiHidden="0" w:uiPriority="63" w:unhideWhenUsed="0"/>
-    <w:lsdException w:name="Medium Shading 2 Accent 5" w:semiHidden="0" w:uiPriority="64" w:unhideWhenUsed="0"/>
-    <w:lsdException w:name="Medium List 1 Accent 5" w:semiHidden="0" w:uiPriority="65" w:unhideWhenUsed="0"/>
-    <w:lsdException w:name="Medium List 2 Accent 5" w:semiHidden="0" w:uiPriority="66" w:unhideWhenUsed="0"/>
-    <w:lsdException w:name="Medium Grid 1 Accent 5" w:semiHidden="0" w:uiPriority="67" w:unhideWhenUsed="0"/>
-    <w:lsdException w:name="Medium Grid 2 Accent 5" w:semiHidden="0" w:uiPriority="68" w:unhideWhenUsed="0"/>
-    <w:lsdException w:name="Medium Grid 3 Accent 5" w:semiHidden="0" w:uiPriority="69" w:unhideWhenUsed="0"/>
-    <w:lsdException w:name="Dark List Accent 5" w:semiHidden="0" w:uiPriority="70" w:unhideWhenUsed="0"/>
-    <w:lsdException w:name="Colorful Shading Accent 5" w:semiHidden="0" w:uiPriority="71" w:unhideWhenUsed="0"/>
-    <w:lsdException w:name="Colorful List Accent 5" w:semiHidden="0" w:uiPriority="72" w:unhideWhenUsed="0"/>
-    <w:lsdException w:name="Colorful Grid Accent 5" w:semiHidden="0" w:uiPriority="73" w:unhideWhenUsed="0"/>
-    <w:lsdException w:name="Light Shading Accent 6" w:semiHidden="0" w:uiPriority="60" w:unhideWhenUsed="0"/>
-    <w:lsdException w:name="Light List Accent 6" w:semiHidden="0" w:uiPriority="61" w:unhideWhenUsed="0"/>
-    <w:lsdException w:name="Light Grid Accent 6" w:semiHidden="0" w:uiPriority="62" w:unhideWhenUsed="0"/>
-    <w:lsdException w:name="Medium Shading 1 Accent 6" w:semiHidden="0" w:uiPriority="63" w:unhideWhenUsed="0"/>
-    <w:lsdException w:name="Medium Shading 2 Accent 6" w:semiHidden="0" w:uiPriority="64" w:unhideWhenUsed="0"/>
-    <w:lsdException w:name="Medium List 1 Accent 6" w:semiHidden="0" w:uiPriority="65" w:unhideWhenUsed="0"/>
-    <w:lsdException w:name="Medium List 2 Accent 6" w:semiHidden="0" w:uiPriority="66" w:unhideWhenUsed="0"/>
-    <w:lsdException w:name="Medium Grid 1 Accent 6" w:semiHidden="0" w:uiPriority="67" w:unhideWhenUsed="0"/>
-    <w:lsdException w:name="Medium Grid 2 Accent 6" w:semiHidden="0" w:uiPriority="68" w:unhideWhenUsed="0"/>
-    <w:lsdException w:name="Medium Grid 3 Accent 6" w:semiHidden="0" w:uiPriority="69" w:unhideWhenUsed="0"/>
-    <w:lsdException w:name="Dark List Accent 6" w:semiHidden="0" w:uiPriority="70" w:unhideWhenUsed="0"/>
-    <w:lsdException w:name="Colorful Shading Accent 6" w:semiHidden="0" w:uiPriority="71" w:unhideWhenUsed="0"/>
-    <w:lsdException w:name="Colorful List Accent 6" w:semiHidden="0" w:uiPriority="72" w:unhideWhenUsed="0"/>
-    <w:lsdException w:name="Colorful Grid Accent 6" w:semiHidden="0" w:uiPriority="73" w:unhideWhenUsed="0"/>
-    <w:lsdException w:name="Subtle Emphasis" w:semiHidden="0" w:uiPriority="19" w:unhideWhenUsed="0" w:qFormat="1"/>
-    <w:lsdException w:name="Intense Emphasis" w:semiHidden="0" w:uiPriority="21" w:unhideWhenUsed="0" w:qFormat="1"/>
-    <w:lsdException w:name="Subtle Reference" w:semiHidden="0" w:uiPriority="31" w:unhideWhenUsed="0" w:qFormat="1"/>
-    <w:lsdException w:name="Intense Reference" w:semiHidden="0" w:uiPriority="32" w:unhideWhenUsed="0" w:qFormat="1"/>
-    <w:lsdException w:name="Book Title" w:semiHidden="0" w:uiPriority="33" w:unhideWhenUsed="0" w:qFormat="1"/>
-    <w:lsdException w:name="Bibliography" w:uiPriority="37"/>
-    <w:lsdException w:name="TOC Heading" w:uiPriority="39" w:qFormat="1"/>
-  </w:latentStyles>
-  <w:style w:type="paragraph" w:default="1" w:styleId="Normal">
-    <w:name w:val="Normal"/>
-    <w:qFormat/>
-    <w:pPr>
-      <w:widowControl w:val="0"/>
-      <w:spacing w:line="240" w:lineRule="atLeast"/>
-    </w:pPr>
-    <w:rPr>
-      <w:lang w:val="en-US" w:eastAsia="en-US"/>
-    </w:rPr>
-  </w:style>
-  <w:style w:type="paragraph" w:styleId="Balk1">
-    <w:name w:val="heading 1"/>
-    <w:basedOn w:val="Normal"/>
-    <w:next w:val="Normal"/>
-    <w:qFormat/>
-    <w:pPr>
-      <w:keepNext/>
-      <w:numPr>
-        <w:numId w:val="1"/>
-      </w:numPr>
-      <w:spacing w:before="120" w:after="60"/>
-      <w:ind w:left="720" w:hanging="720"/>
-      <w:outlineLvl w:val="0"/>
-    </w:pPr>
-    <w:rPr>
-      <w:rFonts w:ascii="Arial" w:hAnsi="Arial"/>
-      <w:b/>
-      <w:sz w:val="24"/>
-    </w:rPr>
-  </w:style>
-  <w:style w:type="paragraph" w:styleId="Balk2">
-    <w:name w:val="heading 2"/>
-    <w:basedOn w:val="Balk1"/>
-    <w:next w:val="Normal"/>
-    <w:qFormat/>
-    <w:pPr>
-      <w:numPr>
-        <w:ilvl w:val="1"/>
-      </w:numPr>
-      <w:outlineLvl w:val="1"/>
-    </w:pPr>
-    <w:rPr>
-      <w:sz w:val="20"/>
-    </w:rPr>
-  </w:style>
-  <w:style w:type="paragraph" w:styleId="Balk3">
-    <w:name w:val="heading 3"/>
-    <w:basedOn w:val="Balk1"/>
-    <w:next w:val="Normal"/>
-    <w:qFormat/>
-    <w:pPr>
-      <w:numPr>
-        <w:ilvl w:val="2"/>
-      </w:numPr>
-      <w:outlineLvl w:val="2"/>
-    </w:pPr>
-    <w:rPr>
-      <w:b w:val="0"/>
-      <w:i/>
-      <w:sz w:val="20"/>
-    </w:rPr>
-  </w:style>
-  <w:style w:type="paragraph" w:styleId="Balk4">
-    <w:name w:val="heading 4"/>
-    <w:basedOn w:val="Balk1"/>
-    <w:next w:val="Normal"/>
-    <w:qFormat/>
-    <w:pPr>
-      <w:numPr>
-        <w:ilvl w:val="3"/>
-      </w:numPr>
-      <w:outlineLvl w:val="3"/>
-    </w:pPr>
-    <w:rPr>
-      <w:b w:val="0"/>
-      <w:sz w:val="20"/>
-    </w:rPr>
-  </w:style>
-  <w:style w:type="paragraph" w:styleId="Balk5">
-    <w:name w:val="heading 5"/>
-    <w:basedOn w:val="Normal"/>
-    <w:next w:val="Normal"/>
-    <w:qFormat/>
-    <w:pPr>
-      <w:numPr>
-        <w:ilvl w:val="4"/>
-        <w:numId w:val="1"/>
-      </w:numPr>
-      <w:spacing w:before="240" w:after="60"/>
-      <w:ind w:left="2880"/>
-      <w:outlineLvl w:val="4"/>
-    </w:pPr>
-    <w:rPr>
-      <w:sz w:val="22"/>
-    </w:rPr>
-  </w:style>
-  <w:style w:type="paragraph" w:styleId="Balk6">
-    <w:name w:val="heading 6"/>
-    <w:basedOn w:val="Normal"/>
-    <w:next w:val="Normal"/>
-    <w:qFormat/>
-    <w:pPr>
-      <w:numPr>
-        <w:ilvl w:val="5"/>
-        <w:numId w:val="1"/>
-      </w:numPr>
-      <w:spacing w:before="240" w:after="60"/>
-      <w:ind w:left="2880"/>
-      <w:outlineLvl w:val="5"/>
-    </w:pPr>
-    <w:rPr>
-      <w:i/>
-      <w:sz w:val="22"/>
-    </w:rPr>
-  </w:style>
-  <w:style w:type="paragraph" w:styleId="Balk7">
-    <w:name w:val="heading 7"/>
-    <w:basedOn w:val="Normal"/>
-    <w:next w:val="Normal"/>
-    <w:qFormat/>
-    <w:pPr>
-      <w:numPr>
-        <w:ilvl w:val="6"/>
-        <w:numId w:val="1"/>
-      </w:numPr>
-      <w:spacing w:before="240" w:after="60"/>
-      <w:ind w:left="2880"/>
-      <w:outlineLvl w:val="6"/>
-    </w:pPr>
-  </w:style>
-  <w:style w:type="paragraph" w:styleId="Balk8">
-    <w:name w:val="heading 8"/>
-    <w:basedOn w:val="Normal"/>
-    <w:next w:val="Normal"/>
-    <w:qFormat/>
-    <w:pPr>
-      <w:numPr>
-        <w:ilvl w:val="7"/>
-        <w:numId w:val="1"/>
-      </w:numPr>
-      <w:spacing w:before="240" w:after="60"/>
-      <w:ind w:left="2880"/>
-      <w:outlineLvl w:val="7"/>
-    </w:pPr>
-    <w:rPr>
-      <w:i/>
-    </w:rPr>
-  </w:style>
-  <w:style w:type="paragraph" w:styleId="Balk9">
-    <w:name w:val="heading 9"/>
-    <w:basedOn w:val="Normal"/>
-    <w:next w:val="Normal"/>
-    <w:qFormat/>
-    <w:pPr>
-      <w:numPr>
-        <w:ilvl w:val="8"/>
-        <w:numId w:val="1"/>
-      </w:numPr>
-      <w:spacing w:before="240" w:after="60"/>
-      <w:ind w:left="2880"/>
-      <w:outlineLvl w:val="8"/>
-    </w:pPr>
-    <w:rPr>
-      <w:b/>
-      <w:i/>
-      <w:sz w:val="18"/>
-    </w:rPr>
-  </w:style>
-  <w:style w:type="character" w:default="1" w:styleId="VarsaylanParagrafYazTipi">
-    <w:name w:val="Default Paragraph Font"/>
-    <w:uiPriority w:val="1"/>
-    <w:semiHidden/>
-    <w:unhideWhenUsed/>
-  </w:style>
-  <w:style w:type="table" w:default="1" w:styleId="NormalTablo">
-    <w:name w:val="Normal Table"/>
-    <w:uiPriority w:val="99"/>
-    <w:semiHidden/>
-    <w:unhideWhenUsed/>
-    <w:tblPr>
-      <w:tblInd w:w="0" w:type="dxa"/>
-      <w:tblCellMar>
-        <w:top w:w="0" w:type="dxa"/>
-        <w:left w:w="108" w:type="dxa"/>
-        <w:bottom w:w="0" w:type="dxa"/>
-        <w:right w:w="108" w:type="dxa"/>
-      </w:tblCellMar>
-    </w:tblPr>
-  </w:style>
-  <w:style w:type="numbering" w:default="1" w:styleId="ListeYok">
-    <w:name w:val="No List"/>
-    <w:uiPriority w:val="99"/>
-    <w:semiHidden/>
-    <w:unhideWhenUsed/>
-  </w:style>
-  <w:style w:type="paragraph" w:customStyle="1" w:styleId="Paragraph2">
-    <w:name w:val="Paragraph2"/>
-    <w:basedOn w:val="Normal"/>
-    <w:pPr>
-      <w:spacing w:before="80"/>
-      <w:ind w:left="720"/>
-      <w:jc w:val="both"/>
-    </w:pPr>
-    <w:rPr>
-      <w:color w:val="000000"/>
-      <w:lang w:val="en-AU"/>
-    </w:rPr>
-  </w:style>
-  <w:style w:type="paragraph" w:styleId="KonuBal">
-    <w:name w:val="Title"/>
-    <w:basedOn w:val="Normal"/>
-    <w:next w:val="Normal"/>
-    <w:qFormat/>
-    <w:pPr>
-      <w:spacing w:line="240" w:lineRule="auto"/>
-      <w:jc w:val="center"/>
-    </w:pPr>
-    <w:rPr>
-      <w:rFonts w:ascii="Arial" w:hAnsi="Arial"/>
-      <w:b/>
-      <w:sz w:val="36"/>
-    </w:rPr>
-  </w:style>
-  <w:style w:type="paragraph" w:styleId="AltKonuBal">
-    <w:name w:val="Subtitle"/>
-    <w:basedOn w:val="Normal"/>
-    <w:qFormat/>
-    <w:pPr>
-      <w:spacing w:after="60"/>
-      <w:jc w:val="center"/>
-    </w:pPr>
-    <w:rPr>
-      <w:rFonts w:ascii="Arial" w:hAnsi="Arial"/>
-      <w:i/>
-      <w:sz w:val="36"/>
-      <w:lang w:val="en-AU"/>
-    </w:rPr>
-  </w:style>
-  <w:style w:type="paragraph" w:styleId="NormalGirinti">
-    <w:name w:val="Normal Indent"/>
-    <w:basedOn w:val="Normal"/>
-    <w:semiHidden/>
-    <w:pPr>
-      <w:ind w:left="900" w:hanging="900"/>
-    </w:pPr>
-  </w:style>
-  <w:style w:type="paragraph" w:styleId="T1">
-    <w:name w:val="toc 1"/>
-    <w:basedOn w:val="Normal"/>
-    <w:next w:val="Normal"/>
-    <w:semiHidden/>
-    <w:pPr>
-      <w:tabs>
-        <w:tab w:val="right" w:pos="9360"/>
-      </w:tabs>
-      <w:spacing w:before="240" w:after="60"/>
-      <w:ind w:right="720"/>
-    </w:pPr>
-  </w:style>
-  <w:style w:type="paragraph" w:styleId="T2">
-    <w:name w:val="toc 2"/>
-    <w:basedOn w:val="Normal"/>
-    <w:next w:val="Normal"/>
-    <w:semiHidden/>
-    <w:pPr>
-      <w:tabs>
-        <w:tab w:val="right" w:pos="9360"/>
-      </w:tabs>
-      <w:ind w:left="432" w:right="720"/>
-    </w:pPr>
-  </w:style>
-  <w:style w:type="paragraph" w:styleId="T3">
-    <w:name w:val="toc 3"/>
-    <w:basedOn w:val="Normal"/>
-    <w:next w:val="Normal"/>
-    <w:semiHidden/>
-    <w:pPr>
-      <w:tabs>
-        <w:tab w:val="left" w:pos="1440"/>
-        <w:tab w:val="right" w:pos="9360"/>
-      </w:tabs>
-      <w:ind w:left="864"/>
-    </w:pPr>
-  </w:style>
-  <w:style w:type="paragraph" w:styleId="stbilgi">
-    <w:name w:val="header"/>
-    <w:basedOn w:val="Normal"/>
-    <w:semiHidden/>
-    <w:pPr>
-      <w:tabs>
-        <w:tab w:val="center" w:pos="4320"/>
-        <w:tab w:val="right" w:pos="8640"/>
-      </w:tabs>
-    </w:pPr>
-  </w:style>
-  <w:style w:type="paragraph" w:styleId="Altbilgi">
+  <w:style w:type="paragraph" w:styleId="AltBilgi">
     <w:name w:val="footer"/>
     <w:basedOn w:val="Normal"/>
     <w:semiHidden/>
@@ -7959,7 +7141,7 @@
 </file>
 
 <file path=customXml/itemProps1.xml><?xml version="1.0" encoding="utf-8"?>
-<ds:datastoreItem xmlns:ds="http://schemas.openxmlformats.org/officeDocument/2006/customXml" ds:itemID="{2D049866-A7C8-4EDB-9B0E-7B4EF2420545}">
+<ds:datastoreItem xmlns:ds="http://schemas.openxmlformats.org/officeDocument/2006/customXml" ds:itemID="{C8BFAD17-CB58-4319-9893-F2F944DCEB01}">
   <ds:schemaRefs>
     <ds:schemaRef ds:uri="http://schemas.openxmlformats.org/officeDocument/2006/bibliography"/>
   </ds:schemaRefs>

</xml_diff>